<commit_message>
Update Curriculum and Next/React curse
</commit_message>
<xml_diff>
--- a/public/Currículo Douglas Lima Barboza.docx
+++ b/public/Currículo Douglas Lima Barboza.docx
@@ -11,6 +11,2568 @@
           <w:szCs w:val="22"/>
         </w:rPr>
       </w:pPr>
+      <w:r>
+        <w:rPr>
+          <w:rFonts w:ascii="Calibri" w:hAnsi="Calibri" w:cs="Calibri"/>
+          <w:noProof/>
+          <w:sz w:val="22"/>
+          <w:szCs w:val="22"/>
+        </w:rPr>
+        <mc:AlternateContent>
+          <mc:Choice Requires="wps">
+            <w:drawing>
+              <wp:anchor distT="45720" distB="45720" distL="114300" distR="114300" simplePos="0" relativeHeight="251669504" behindDoc="0" locked="0" layoutInCell="1" allowOverlap="1" wp14:anchorId="0BF21547" wp14:editId="46D82998">
+                <wp:simplePos x="0" y="0"/>
+                <wp:positionH relativeFrom="margin">
+                  <wp:posOffset>3529330</wp:posOffset>
+                </wp:positionH>
+                <wp:positionV relativeFrom="paragraph">
+                  <wp:posOffset>4919980</wp:posOffset>
+                </wp:positionV>
+                <wp:extent cx="3099435" cy="4946650"/>
+                <wp:effectExtent l="0" t="0" r="5715" b="6350"/>
+                <wp:wrapSquare wrapText="bothSides"/>
+                <wp:docPr id="1320475877" name="Caixa de Texto 2"/>
+                <wp:cNvGraphicFramePr>
+                  <a:graphicFrameLocks xmlns:a="http://schemas.openxmlformats.org/drawingml/2006/main"/>
+                </wp:cNvGraphicFramePr>
+                <a:graphic xmlns:a="http://schemas.openxmlformats.org/drawingml/2006/main">
+                  <a:graphicData uri="http://schemas.microsoft.com/office/word/2010/wordprocessingShape">
+                    <wps:wsp>
+                      <wps:cNvSpPr txBox="1">
+                        <a:spLocks noChangeArrowheads="1"/>
+                      </wps:cNvSpPr>
+                      <wps:spPr bwMode="auto">
+                        <a:xfrm>
+                          <a:off x="0" y="0"/>
+                          <a:ext cx="3099435" cy="4946650"/>
+                        </a:xfrm>
+                        <a:prstGeom prst="rect">
+                          <a:avLst/>
+                        </a:prstGeom>
+                        <a:solidFill>
+                          <a:srgbClr val="FFFFFF"/>
+                        </a:solidFill>
+                        <a:ln w="9525">
+                          <a:noFill/>
+                          <a:miter lim="800000"/>
+                          <a:headEnd/>
+                          <a:tailEnd/>
+                        </a:ln>
+                      </wps:spPr>
+                      <wps:txbx>
+                        <w:txbxContent>
+                          <w:p>
+                            <w:pPr>
+                              <w:pStyle w:val="Ttulo"/>
+                              <w:rPr>
+                                <w:rFonts w:ascii="Calibri" w:hAnsi="Calibri" w:cs="Arial"/>
+                                <w:iCs/>
+                                <w:sz w:val="28"/>
+                                <w:szCs w:val="22"/>
+                                <w14:shadow w14:blurRad="0" w14:dist="0" w14:dir="0" w14:sx="0" w14:sy="0" w14:kx="0" w14:ky="0" w14:algn="none">
+                                  <w14:srgbClr w14:val="000000"/>
+                                </w14:shadow>
+                              </w:rPr>
+                            </w:pPr>
+                            <w:r>
+                              <w:rPr>
+                                <w:rFonts w:ascii="Calibri" w:hAnsi="Calibri" w:cs="Arial"/>
+                                <w:iCs/>
+                                <w:sz w:val="28"/>
+                                <w:szCs w:val="22"/>
+                                <w14:shadow w14:blurRad="0" w14:dist="0" w14:dir="0" w14:sx="0" w14:sy="0" w14:kx="0" w14:ky="0" w14:algn="none">
+                                  <w14:srgbClr w14:val="000000"/>
+                                </w14:shadow>
+                              </w:rPr>
+                              <w:t>Formação e Competências</w:t>
+                            </w:r>
+                          </w:p>
+                          <w:p>
+                            <w:pPr>
+                              <w:pStyle w:val="PargrafodaLista"/>
+                              <w:ind w:left="644"/>
+                              <w:jc w:val="both"/>
+                              <w:rPr>
+                                <w:rFonts w:ascii="Calibri" w:hAnsi="Calibri" w:cs="Calibri"/>
+                                <w:sz w:val="22"/>
+                                <w:szCs w:val="22"/>
+                                <w:lang w:val="en-US"/>
+                              </w:rPr>
+                            </w:pPr>
+                          </w:p>
+                          <w:p>
+                            <w:pPr>
+                              <w:pStyle w:val="Corpodetexto"/>
+                              <w:numPr>
+                                <w:ilvl w:val="0"/>
+                                <w:numId w:val="25"/>
+                              </w:numPr>
+                              <w:tabs>
+                                <w:tab w:val="left" w:pos="284"/>
+                                <w:tab w:val="left" w:pos="360"/>
+                              </w:tabs>
+                              <w:ind w:left="644"/>
+                              <w:jc w:val="both"/>
+                              <w:rPr>
+                                <w:rFonts w:ascii="Calibri" w:hAnsi="Calibri" w:cs="Arial"/>
+                                <w:sz w:val="22"/>
+                                <w:szCs w:val="22"/>
+                              </w:rPr>
+                            </w:pPr>
+                            <w:r>
+                              <w:rPr>
+                                <w:rFonts w:ascii="Calibri" w:hAnsi="Calibri" w:cs="Arial"/>
+                                <w:sz w:val="22"/>
+                                <w:szCs w:val="22"/>
+                              </w:rPr>
+                              <w:t>Superior de Tecnologia em Análise e Desenvolvimento de Sistema</w:t>
+                            </w:r>
+                          </w:p>
+                          <w:p>
+                            <w:pPr>
+                              <w:pStyle w:val="Corpodetexto"/>
+                              <w:tabs>
+                                <w:tab w:val="left" w:pos="284"/>
+                                <w:tab w:val="left" w:pos="360"/>
+                              </w:tabs>
+                              <w:ind w:left="644"/>
+                              <w:jc w:val="both"/>
+                              <w:rPr>
+                                <w:rFonts w:ascii="Calibri" w:hAnsi="Calibri" w:cs="Arial"/>
+                                <w:sz w:val="22"/>
+                                <w:szCs w:val="22"/>
+                              </w:rPr>
+                            </w:pPr>
+                            <w:r>
+                              <w:rPr>
+                                <w:rFonts w:ascii="Calibri" w:hAnsi="Calibri" w:cs="Calibri"/>
+                                <w:sz w:val="22"/>
+                                <w:szCs w:val="22"/>
+                              </w:rPr>
+                              <w:t xml:space="preserve">- </w:t>
+                            </w:r>
+                            <w:r>
+                              <w:rPr>
+                                <w:rFonts w:ascii="Calibri" w:hAnsi="Calibri" w:cs="Arial"/>
+                                <w:sz w:val="22"/>
+                                <w:szCs w:val="22"/>
+                              </w:rPr>
+                              <w:t>Faculdade Anhanguera</w:t>
+                            </w:r>
+                          </w:p>
+                          <w:p>
+                            <w:pPr>
+                              <w:pStyle w:val="Corpodetexto"/>
+                              <w:tabs>
+                                <w:tab w:val="left" w:pos="284"/>
+                                <w:tab w:val="left" w:pos="360"/>
+                              </w:tabs>
+                              <w:ind w:left="644"/>
+                              <w:jc w:val="both"/>
+                              <w:rPr>
+                                <w:rFonts w:ascii="Calibri" w:hAnsi="Calibri" w:cs="Arial"/>
+                                <w:sz w:val="22"/>
+                                <w:szCs w:val="22"/>
+                              </w:rPr>
+                            </w:pPr>
+                            <w:r>
+                              <w:rPr>
+                                <w:rFonts w:ascii="Calibri" w:hAnsi="Calibri" w:cs="Arial"/>
+                                <w:sz w:val="22"/>
+                                <w:szCs w:val="22"/>
+                              </w:rPr>
+                              <w:t>-</w:t>
+                            </w:r>
+                            <w:r>
+                              <w:rPr>
+                                <w:rFonts w:ascii="Calibri" w:hAnsi="Calibri" w:cs="Arial"/>
+                                <w:sz w:val="22"/>
+                                <w:szCs w:val="22"/>
+                              </w:rPr>
+                              <w:t xml:space="preserve"> </w:t>
+                            </w:r>
+                            <w:r>
+                              <w:rPr>
+                                <w:rFonts w:ascii="Calibri" w:hAnsi="Calibri" w:cs="Arial"/>
+                                <w:sz w:val="22"/>
+                                <w:szCs w:val="22"/>
+                              </w:rPr>
+                              <w:t>P</w:t>
+                            </w:r>
+                            <w:r>
+                              <w:rPr>
+                                <w:rFonts w:ascii="Calibri" w:hAnsi="Calibri" w:cs="Arial"/>
+                                <w:sz w:val="22"/>
+                                <w:szCs w:val="22"/>
+                              </w:rPr>
+                              <w:t>revisão de conclusão em 07/2025.</w:t>
+                            </w:r>
+                          </w:p>
+                          <w:p>
+                            <w:pPr>
+                              <w:pStyle w:val="PargrafodaLista"/>
+                              <w:ind w:left="644"/>
+                              <w:jc w:val="both"/>
+                              <w:rPr>
+                                <w:rFonts w:ascii="Calibri" w:hAnsi="Calibri" w:cs="Calibri"/>
+                                <w:sz w:val="22"/>
+                                <w:szCs w:val="22"/>
+                              </w:rPr>
+                            </w:pPr>
+                          </w:p>
+                          <w:p>
+                            <w:pPr>
+                              <w:pStyle w:val="PargrafodaLista"/>
+                              <w:numPr>
+                                <w:ilvl w:val="0"/>
+                                <w:numId w:val="25"/>
+                              </w:numPr>
+                              <w:ind w:left="644"/>
+                              <w:jc w:val="both"/>
+                              <w:rPr>
+                                <w:rFonts w:ascii="Calibri" w:hAnsi="Calibri" w:cs="Calibri"/>
+                                <w:sz w:val="22"/>
+                                <w:szCs w:val="22"/>
+                              </w:rPr>
+                            </w:pPr>
+                            <w:r>
+                              <w:rPr>
+                                <w:rFonts w:ascii="Calibri" w:hAnsi="Calibri" w:cs="Calibri"/>
+                                <w:sz w:val="22"/>
+                                <w:szCs w:val="22"/>
+                              </w:rPr>
+                              <w:t xml:space="preserve">Next.js e </w:t>
+                            </w:r>
+                            <w:proofErr w:type="spellStart"/>
+                            <w:r>
+                              <w:rPr>
+                                <w:rFonts w:ascii="Calibri" w:hAnsi="Calibri" w:cs="Calibri"/>
+                                <w:sz w:val="22"/>
+                                <w:szCs w:val="22"/>
+                              </w:rPr>
+                              <w:t>React</w:t>
+                            </w:r>
+                            <w:proofErr w:type="spellEnd"/>
+                            <w:r>
+                              <w:rPr>
+                                <w:rFonts w:ascii="Calibri" w:hAnsi="Calibri" w:cs="Calibri"/>
+                                <w:sz w:val="22"/>
+                                <w:szCs w:val="22"/>
+                              </w:rPr>
+                              <w:t xml:space="preserve"> - Curso Completo - Aprenda com Projetos</w:t>
+                            </w:r>
+                            <w:r>
+                              <w:rPr>
+                                <w:rFonts w:ascii="Calibri" w:hAnsi="Calibri" w:cs="Calibri"/>
+                                <w:sz w:val="22"/>
+                                <w:szCs w:val="22"/>
+                              </w:rPr>
+                              <w:t xml:space="preserve"> </w:t>
+                            </w:r>
+                            <w:r>
+                              <w:rPr>
+                                <w:rFonts w:ascii="Calibri" w:hAnsi="Calibri" w:cs="Calibri"/>
+                                <w:sz w:val="22"/>
+                                <w:szCs w:val="22"/>
+                              </w:rPr>
+                              <w:t>-</w:t>
+                            </w:r>
+                            <w:r>
+                              <w:rPr>
+                                <w:rFonts w:ascii="Calibri" w:hAnsi="Calibri" w:cs="Calibri"/>
+                                <w:sz w:val="22"/>
+                                <w:szCs w:val="22"/>
+                              </w:rPr>
+                              <w:t xml:space="preserve"> </w:t>
+                            </w:r>
+                            <w:proofErr w:type="spellStart"/>
+                            <w:r>
+                              <w:rPr>
+                                <w:rFonts w:ascii="Calibri" w:hAnsi="Calibri" w:cs="Calibri"/>
+                                <w:sz w:val="22"/>
+                                <w:szCs w:val="22"/>
+                              </w:rPr>
+                              <w:t>Udemy</w:t>
+                            </w:r>
+                            <w:proofErr w:type="spellEnd"/>
+                            <w:r>
+                              <w:rPr>
+                                <w:rFonts w:ascii="Calibri" w:hAnsi="Calibri" w:cs="Calibri"/>
+                                <w:sz w:val="22"/>
+                                <w:szCs w:val="22"/>
+                              </w:rPr>
+                              <w:t xml:space="preserve"> – Leonardo Leitão.</w:t>
+                            </w:r>
+                          </w:p>
+                          <w:p>
+                            <w:pPr>
+                              <w:pStyle w:val="PargrafodaLista"/>
+                              <w:ind w:left="644"/>
+                              <w:jc w:val="both"/>
+                              <w:rPr>
+                                <w:rFonts w:ascii="Calibri" w:hAnsi="Calibri" w:cs="Calibri"/>
+                                <w:sz w:val="22"/>
+                                <w:szCs w:val="22"/>
+                              </w:rPr>
+                            </w:pPr>
+                            <w:r>
+                              <w:rPr>
+                                <w:rFonts w:ascii="Calibri" w:hAnsi="Calibri" w:cs="Calibri"/>
+                                <w:sz w:val="22"/>
+                                <w:szCs w:val="22"/>
+                              </w:rPr>
+                              <w:t xml:space="preserve">- </w:t>
+                            </w:r>
+                            <w:r>
+                              <w:rPr>
+                                <w:rFonts w:ascii="Calibri" w:hAnsi="Calibri" w:cs="Calibri"/>
+                                <w:sz w:val="22"/>
+                                <w:szCs w:val="22"/>
+                              </w:rPr>
+                              <w:t>Concluído</w:t>
+                            </w:r>
+                            <w:r>
+                              <w:rPr>
+                                <w:rFonts w:ascii="Calibri" w:hAnsi="Calibri" w:cs="Calibri"/>
+                                <w:sz w:val="22"/>
+                                <w:szCs w:val="22"/>
+                              </w:rPr>
+                              <w:t xml:space="preserve"> em 0</w:t>
+                            </w:r>
+                            <w:r>
+                              <w:rPr>
+                                <w:rFonts w:ascii="Calibri" w:hAnsi="Calibri" w:cs="Calibri"/>
+                                <w:sz w:val="22"/>
+                                <w:szCs w:val="22"/>
+                              </w:rPr>
+                              <w:t>6</w:t>
+                            </w:r>
+                            <w:r>
+                              <w:rPr>
+                                <w:rFonts w:ascii="Calibri" w:hAnsi="Calibri" w:cs="Calibri"/>
+                                <w:sz w:val="22"/>
+                                <w:szCs w:val="22"/>
+                              </w:rPr>
+                              <w:t>/202</w:t>
+                            </w:r>
+                            <w:r>
+                              <w:rPr>
+                                <w:rFonts w:ascii="Calibri" w:hAnsi="Calibri" w:cs="Calibri"/>
+                                <w:sz w:val="22"/>
+                                <w:szCs w:val="22"/>
+                              </w:rPr>
+                              <w:t>5</w:t>
+                            </w:r>
+                            <w:r>
+                              <w:rPr>
+                                <w:rFonts w:ascii="Calibri" w:hAnsi="Calibri" w:cs="Calibri"/>
+                                <w:sz w:val="22"/>
+                                <w:szCs w:val="22"/>
+                              </w:rPr>
+                              <w:t>.</w:t>
+                            </w:r>
+                          </w:p>
+                          <w:p>
+                            <w:pPr>
+                              <w:pStyle w:val="PargrafodaLista"/>
+                              <w:ind w:left="644"/>
+                              <w:jc w:val="both"/>
+                              <w:rPr>
+                                <w:rFonts w:ascii="Calibri" w:hAnsi="Calibri" w:cs="Calibri"/>
+                                <w:sz w:val="22"/>
+                                <w:szCs w:val="22"/>
+                              </w:rPr>
+                            </w:pPr>
+                          </w:p>
+                          <w:p>
+                            <w:pPr>
+                              <w:pStyle w:val="PargrafodaLista"/>
+                              <w:numPr>
+                                <w:ilvl w:val="0"/>
+                                <w:numId w:val="25"/>
+                              </w:numPr>
+                              <w:ind w:left="644"/>
+                              <w:jc w:val="both"/>
+                              <w:rPr>
+                                <w:rFonts w:ascii="Calibri" w:hAnsi="Calibri" w:cs="Calibri"/>
+                                <w:sz w:val="22"/>
+                                <w:szCs w:val="22"/>
+                              </w:rPr>
+                            </w:pPr>
+                            <w:r>
+                              <w:rPr>
+                                <w:rFonts w:ascii="Calibri" w:hAnsi="Calibri" w:cs="Calibri"/>
+                                <w:sz w:val="22"/>
+                                <w:szCs w:val="22"/>
+                              </w:rPr>
+                              <w:t xml:space="preserve">C# COMPLETO Programação Orientada a Objetos </w:t>
+                            </w:r>
+                            <w:r>
+                              <w:rPr>
+                                <w:rFonts w:ascii="Calibri" w:hAnsi="Calibri" w:cs="Calibri"/>
+                                <w:sz w:val="22"/>
+                                <w:szCs w:val="22"/>
+                              </w:rPr>
+                              <w:t>–</w:t>
+                            </w:r>
+                            <w:r>
+                              <w:rPr>
+                                <w:rFonts w:ascii="Calibri" w:hAnsi="Calibri" w:cs="Calibri"/>
+                                <w:sz w:val="22"/>
+                                <w:szCs w:val="22"/>
+                              </w:rPr>
+                              <w:t xml:space="preserve"> </w:t>
+                            </w:r>
+                            <w:proofErr w:type="spellStart"/>
+                            <w:r>
+                              <w:rPr>
+                                <w:rFonts w:ascii="Calibri" w:hAnsi="Calibri" w:cs="Calibri"/>
+                                <w:sz w:val="22"/>
+                                <w:szCs w:val="22"/>
+                              </w:rPr>
+                              <w:t>Udemy</w:t>
+                            </w:r>
+                            <w:proofErr w:type="spellEnd"/>
+                            <w:r>
+                              <w:rPr>
+                                <w:rFonts w:ascii="Calibri" w:hAnsi="Calibri" w:cs="Calibri"/>
+                                <w:sz w:val="22"/>
+                                <w:szCs w:val="22"/>
+                              </w:rPr>
+                              <w:t xml:space="preserve"> – </w:t>
+                            </w:r>
+                            <w:r>
+                              <w:rPr>
+                                <w:rFonts w:ascii="Calibri" w:hAnsi="Calibri" w:cs="Calibri"/>
+                                <w:sz w:val="22"/>
+                                <w:szCs w:val="22"/>
+                              </w:rPr>
+                              <w:t>Prof. Nélio Alves</w:t>
+                            </w:r>
+                            <w:r>
+                              <w:rPr>
+                                <w:rFonts w:ascii="Calibri" w:hAnsi="Calibri" w:cs="Calibri"/>
+                                <w:sz w:val="22"/>
+                                <w:szCs w:val="22"/>
+                              </w:rPr>
+                              <w:t>.</w:t>
+                            </w:r>
+                          </w:p>
+                          <w:p>
+                            <w:pPr>
+                              <w:pStyle w:val="PargrafodaLista"/>
+                              <w:ind w:left="644"/>
+                              <w:jc w:val="both"/>
+                              <w:rPr>
+                                <w:rFonts w:ascii="Calibri" w:hAnsi="Calibri" w:cs="Calibri"/>
+                                <w:sz w:val="22"/>
+                                <w:szCs w:val="22"/>
+                              </w:rPr>
+                            </w:pPr>
+                            <w:r>
+                              <w:rPr>
+                                <w:rFonts w:ascii="Calibri" w:hAnsi="Calibri" w:cs="Calibri"/>
+                                <w:sz w:val="22"/>
+                                <w:szCs w:val="22"/>
+                              </w:rPr>
+                              <w:t xml:space="preserve">- </w:t>
+                            </w:r>
+                            <w:r>
+                              <w:rPr>
+                                <w:rFonts w:ascii="Calibri" w:hAnsi="Calibri" w:cs="Calibri"/>
+                                <w:sz w:val="22"/>
+                                <w:szCs w:val="22"/>
+                              </w:rPr>
+                              <w:t>Concluído</w:t>
+                            </w:r>
+                            <w:r>
+                              <w:rPr>
+                                <w:rFonts w:ascii="Calibri" w:hAnsi="Calibri" w:cs="Calibri"/>
+                                <w:sz w:val="22"/>
+                                <w:szCs w:val="22"/>
+                              </w:rPr>
+                              <w:t xml:space="preserve"> em 0</w:t>
+                            </w:r>
+                            <w:r>
+                              <w:rPr>
+                                <w:rFonts w:ascii="Calibri" w:hAnsi="Calibri" w:cs="Calibri"/>
+                                <w:sz w:val="22"/>
+                                <w:szCs w:val="22"/>
+                              </w:rPr>
+                              <w:t>8</w:t>
+                            </w:r>
+                            <w:r>
+                              <w:rPr>
+                                <w:rFonts w:ascii="Calibri" w:hAnsi="Calibri" w:cs="Calibri"/>
+                                <w:sz w:val="22"/>
+                                <w:szCs w:val="22"/>
+                              </w:rPr>
+                              <w:t>/202</w:t>
+                            </w:r>
+                            <w:r>
+                              <w:rPr>
+                                <w:rFonts w:ascii="Calibri" w:hAnsi="Calibri" w:cs="Calibri"/>
+                                <w:sz w:val="22"/>
+                                <w:szCs w:val="22"/>
+                              </w:rPr>
+                              <w:t>5</w:t>
+                            </w:r>
+                            <w:r>
+                              <w:rPr>
+                                <w:rFonts w:ascii="Calibri" w:hAnsi="Calibri" w:cs="Calibri"/>
+                                <w:sz w:val="22"/>
+                                <w:szCs w:val="22"/>
+                              </w:rPr>
+                              <w:t>.</w:t>
+                            </w:r>
+                          </w:p>
+                          <w:p>
+                            <w:pPr>
+                              <w:pStyle w:val="Corpodetexto"/>
+                              <w:tabs>
+                                <w:tab w:val="left" w:pos="284"/>
+                                <w:tab w:val="left" w:pos="360"/>
+                              </w:tabs>
+                              <w:ind w:left="644"/>
+                              <w:jc w:val="both"/>
+                              <w:rPr>
+                                <w:rFonts w:ascii="Calibri" w:hAnsi="Calibri" w:cs="Arial"/>
+                                <w:sz w:val="22"/>
+                                <w:szCs w:val="22"/>
+                              </w:rPr>
+                            </w:pPr>
+                          </w:p>
+                          <w:p>
+                            <w:pPr>
+                              <w:pStyle w:val="Corpodetexto"/>
+                              <w:numPr>
+                                <w:ilvl w:val="0"/>
+                                <w:numId w:val="25"/>
+                              </w:numPr>
+                              <w:tabs>
+                                <w:tab w:val="left" w:pos="284"/>
+                                <w:tab w:val="left" w:pos="360"/>
+                              </w:tabs>
+                              <w:ind w:left="644"/>
+                              <w:jc w:val="both"/>
+                              <w:rPr>
+                                <w:rFonts w:ascii="Calibri" w:hAnsi="Calibri" w:cs="Arial"/>
+                                <w:sz w:val="22"/>
+                                <w:szCs w:val="22"/>
+                              </w:rPr>
+                            </w:pPr>
+                            <w:r>
+                              <w:rPr>
+                                <w:rFonts w:ascii="Calibri" w:hAnsi="Calibri" w:cs="Arial"/>
+                                <w:sz w:val="22"/>
+                                <w:szCs w:val="22"/>
+                              </w:rPr>
+                              <w:t>Pós-graduação em Tributação e Negócios</w:t>
+                            </w:r>
+                          </w:p>
+                          <w:p>
+                            <w:pPr>
+                              <w:pStyle w:val="Corpodetexto"/>
+                              <w:tabs>
+                                <w:tab w:val="left" w:pos="284"/>
+                                <w:tab w:val="left" w:pos="360"/>
+                              </w:tabs>
+                              <w:ind w:left="644"/>
+                              <w:jc w:val="both"/>
+                              <w:rPr>
+                                <w:rFonts w:ascii="Calibri" w:hAnsi="Calibri" w:cs="Arial"/>
+                                <w:sz w:val="22"/>
+                                <w:szCs w:val="22"/>
+                              </w:rPr>
+                            </w:pPr>
+                            <w:r>
+                              <w:rPr>
+                                <w:rFonts w:ascii="Calibri" w:hAnsi="Calibri" w:cs="Arial"/>
+                                <w:sz w:val="22"/>
+                                <w:szCs w:val="22"/>
+                              </w:rPr>
+                              <w:t xml:space="preserve">- </w:t>
+                            </w:r>
+                            <w:r>
+                              <w:rPr>
+                                <w:rFonts w:ascii="Calibri" w:hAnsi="Calibri" w:cs="Arial"/>
+                                <w:sz w:val="22"/>
+                                <w:szCs w:val="22"/>
+                              </w:rPr>
+                              <w:t>Universidade Presbiteriana Mackenzie</w:t>
+                            </w:r>
+                            <w:r>
+                              <w:rPr>
+                                <w:rFonts w:ascii="Calibri" w:hAnsi="Calibri" w:cs="Arial"/>
+                                <w:sz w:val="22"/>
+                                <w:szCs w:val="22"/>
+                              </w:rPr>
+                              <w:t>.</w:t>
+                            </w:r>
+                          </w:p>
+                          <w:p>
+                            <w:pPr>
+                              <w:pStyle w:val="Corpodetexto"/>
+                              <w:tabs>
+                                <w:tab w:val="left" w:pos="284"/>
+                                <w:tab w:val="left" w:pos="360"/>
+                              </w:tabs>
+                              <w:ind w:left="644"/>
+                              <w:jc w:val="both"/>
+                              <w:rPr>
+                                <w:rFonts w:ascii="Calibri" w:hAnsi="Calibri" w:cs="Arial"/>
+                                <w:sz w:val="22"/>
+                                <w:szCs w:val="22"/>
+                              </w:rPr>
+                            </w:pPr>
+                            <w:r>
+                              <w:rPr>
+                                <w:rFonts w:ascii="Calibri" w:hAnsi="Calibri" w:cs="Arial"/>
+                                <w:sz w:val="22"/>
+                                <w:szCs w:val="22"/>
+                              </w:rPr>
+                              <w:t xml:space="preserve">- </w:t>
+                            </w:r>
+                            <w:r>
+                              <w:rPr>
+                                <w:rFonts w:ascii="Calibri" w:hAnsi="Calibri" w:cs="Arial"/>
+                                <w:sz w:val="22"/>
+                                <w:szCs w:val="22"/>
+                              </w:rPr>
+                              <w:t>Concluído em 07/2022.</w:t>
+                            </w:r>
+                          </w:p>
+                          <w:p>
+                            <w:pPr>
+                              <w:pStyle w:val="Corpodetexto"/>
+                              <w:tabs>
+                                <w:tab w:val="left" w:pos="284"/>
+                                <w:tab w:val="left" w:pos="360"/>
+                              </w:tabs>
+                              <w:ind w:left="644"/>
+                              <w:jc w:val="both"/>
+                              <w:rPr>
+                                <w:rFonts w:ascii="Calibri" w:hAnsi="Calibri" w:cs="Arial"/>
+                                <w:sz w:val="22"/>
+                                <w:szCs w:val="22"/>
+                              </w:rPr>
+                            </w:pPr>
+                          </w:p>
+                          <w:p>
+                            <w:pPr>
+                              <w:pStyle w:val="Corpodetexto"/>
+                              <w:numPr>
+                                <w:ilvl w:val="0"/>
+                                <w:numId w:val="25"/>
+                              </w:numPr>
+                              <w:tabs>
+                                <w:tab w:val="left" w:pos="284"/>
+                                <w:tab w:val="left" w:pos="360"/>
+                              </w:tabs>
+                              <w:ind w:left="644"/>
+                              <w:jc w:val="both"/>
+                              <w:rPr>
+                                <w:rFonts w:ascii="Calibri" w:hAnsi="Calibri" w:cs="Arial"/>
+                                <w:sz w:val="22"/>
+                                <w:szCs w:val="22"/>
+                              </w:rPr>
+                            </w:pPr>
+                            <w:r>
+                              <w:rPr>
+                                <w:rFonts w:ascii="Calibri" w:hAnsi="Calibri" w:cs="Arial"/>
+                                <w:sz w:val="22"/>
+                                <w:szCs w:val="22"/>
+                              </w:rPr>
+                              <w:t>Bacharel em Ciências Contábeis</w:t>
+                            </w:r>
+                          </w:p>
+                          <w:p>
+                            <w:pPr>
+                              <w:pStyle w:val="Corpodetexto"/>
+                              <w:tabs>
+                                <w:tab w:val="left" w:pos="284"/>
+                                <w:tab w:val="left" w:pos="360"/>
+                              </w:tabs>
+                              <w:ind w:left="644"/>
+                              <w:jc w:val="both"/>
+                              <w:rPr>
+                                <w:rFonts w:ascii="Calibri" w:hAnsi="Calibri" w:cs="Arial"/>
+                                <w:sz w:val="22"/>
+                                <w:szCs w:val="22"/>
+                              </w:rPr>
+                            </w:pPr>
+                            <w:r>
+                              <w:rPr>
+                                <w:rFonts w:ascii="Calibri" w:hAnsi="Calibri" w:cs="Arial"/>
+                                <w:sz w:val="22"/>
+                                <w:szCs w:val="22"/>
+                              </w:rPr>
+                              <w:t>-</w:t>
+                            </w:r>
+                            <w:r>
+                              <w:rPr>
+                                <w:rFonts w:ascii="Calibri" w:hAnsi="Calibri" w:cs="Arial"/>
+                                <w:sz w:val="22"/>
+                                <w:szCs w:val="22"/>
+                              </w:rPr>
+                              <w:t xml:space="preserve"> Universidade Estácio de Sá.</w:t>
+                            </w:r>
+                          </w:p>
+                          <w:p>
+                            <w:pPr>
+                              <w:pStyle w:val="Corpodetexto"/>
+                              <w:tabs>
+                                <w:tab w:val="left" w:pos="284"/>
+                                <w:tab w:val="left" w:pos="360"/>
+                              </w:tabs>
+                              <w:ind w:left="644"/>
+                              <w:jc w:val="both"/>
+                              <w:rPr>
+                                <w:rFonts w:ascii="Calibri" w:hAnsi="Calibri" w:cs="Arial"/>
+                                <w:sz w:val="22"/>
+                                <w:szCs w:val="22"/>
+                              </w:rPr>
+                            </w:pPr>
+                            <w:r>
+                              <w:rPr>
+                                <w:rFonts w:ascii="Calibri" w:hAnsi="Calibri" w:cs="Arial"/>
+                                <w:sz w:val="22"/>
+                                <w:szCs w:val="22"/>
+                              </w:rPr>
+                              <w:t>-</w:t>
+                            </w:r>
+                            <w:r>
+                              <w:rPr>
+                                <w:rFonts w:ascii="Calibri" w:hAnsi="Calibri" w:cs="Arial"/>
+                                <w:sz w:val="22"/>
+                                <w:szCs w:val="22"/>
+                              </w:rPr>
+                              <w:t xml:space="preserve"> Concluído em 09/2016.</w:t>
+                            </w:r>
+                          </w:p>
+                          <w:p>
+                            <w:pPr>
+                              <w:pStyle w:val="Corpodetexto"/>
+                              <w:tabs>
+                                <w:tab w:val="left" w:pos="284"/>
+                                <w:tab w:val="left" w:pos="360"/>
+                              </w:tabs>
+                              <w:ind w:left="644"/>
+                              <w:jc w:val="both"/>
+                              <w:rPr>
+                                <w:rFonts w:ascii="Calibri" w:hAnsi="Calibri" w:cs="Arial"/>
+                                <w:sz w:val="22"/>
+                                <w:szCs w:val="22"/>
+                              </w:rPr>
+                            </w:pPr>
+                          </w:p>
+                          <w:p>
+                            <w:pPr>
+                              <w:pStyle w:val="PargrafodaLista"/>
+                              <w:numPr>
+                                <w:ilvl w:val="0"/>
+                                <w:numId w:val="18"/>
+                              </w:numPr>
+                              <w:ind w:left="644"/>
+                              <w:jc w:val="both"/>
+                              <w:rPr>
+                                <w:rFonts w:ascii="Calibri" w:hAnsi="Calibri" w:cs="Calibri"/>
+                                <w:sz w:val="22"/>
+                                <w:szCs w:val="22"/>
+                              </w:rPr>
+                            </w:pPr>
+                            <w:r>
+                              <w:rPr>
+                                <w:rFonts w:ascii="Calibri" w:hAnsi="Calibri" w:cs="Calibri"/>
+                                <w:sz w:val="22"/>
+                                <w:szCs w:val="22"/>
+                              </w:rPr>
+                              <w:t xml:space="preserve">Inglês Nível </w:t>
+                            </w:r>
+                            <w:r>
+                              <w:rPr>
+                                <w:rFonts w:ascii="Calibri" w:hAnsi="Calibri" w:cs="Calibri"/>
+                                <w:sz w:val="22"/>
+                                <w:szCs w:val="22"/>
+                              </w:rPr>
+                              <w:t>Avançado</w:t>
+                            </w:r>
+                          </w:p>
+                          <w:p>
+                            <w:pPr>
+                              <w:pStyle w:val="PargrafodaLista"/>
+                              <w:ind w:left="360"/>
+                              <w:jc w:val="both"/>
+                              <w:rPr>
+                                <w:rFonts w:ascii="Calibri" w:hAnsi="Calibri" w:cs="Calibri"/>
+                                <w:sz w:val="22"/>
+                                <w:szCs w:val="22"/>
+                              </w:rPr>
+                            </w:pPr>
+                          </w:p>
+                        </w:txbxContent>
+                      </wps:txbx>
+                      <wps:bodyPr rot="0" vert="horz" wrap="square" lIns="91440" tIns="45720" rIns="91440" bIns="45720" anchor="t" anchorCtr="0">
+                        <a:noAutofit/>
+                      </wps:bodyPr>
+                    </wps:wsp>
+                  </a:graphicData>
+                </a:graphic>
+                <wp14:sizeRelH relativeFrom="margin">
+                  <wp14:pctWidth>0</wp14:pctWidth>
+                </wp14:sizeRelH>
+                <wp14:sizeRelV relativeFrom="margin">
+                  <wp14:pctHeight>0</wp14:pctHeight>
+                </wp14:sizeRelV>
+              </wp:anchor>
+            </w:drawing>
+          </mc:Choice>
+          <mc:Fallback>
+            <w:pict>
+              <v:shapetype w14:anchorId="0BF21547" id="_x0000_t202" coordsize="21600,21600" o:spt="202" path="m,l,21600r21600,l21600,xe">
+                <v:stroke joinstyle="miter"/>
+                <v:path gradientshapeok="t" o:connecttype="rect"/>
+              </v:shapetype>
+              <v:shape id="Caixa de Texto 2" o:spid="_x0000_s1026" type="#_x0000_t202" style="position:absolute;left:0;text-align:left;margin-left:277.9pt;margin-top:387.4pt;width:244.05pt;height:389.5pt;z-index:251669504;visibility:visible;mso-wrap-style:square;mso-width-percent:0;mso-height-percent:0;mso-wrap-distance-left:9pt;mso-wrap-distance-top:3.6pt;mso-wrap-distance-right:9pt;mso-wrap-distance-bottom:3.6pt;mso-position-horizontal:absolute;mso-position-horizontal-relative:margin;mso-position-vertical:absolute;mso-position-vertical-relative:text;mso-width-percent:0;mso-height-percent:0;mso-width-relative:margin;mso-height-relative:margin;v-text-anchor:top" o:gfxdata="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" stroked="f">
+                <v:textbox>
+                  <w:txbxContent>
+                    <w:p>
+                      <w:pPr>
+                        <w:pStyle w:val="Ttulo"/>
+                        <w:rPr>
+                          <w:rFonts w:ascii="Calibri" w:hAnsi="Calibri" w:cs="Arial"/>
+                          <w:iCs/>
+                          <w:sz w:val="28"/>
+                          <w:szCs w:val="22"/>
+                          <w14:shadow w14:blurRad="0" w14:dist="0" w14:dir="0" w14:sx="0" w14:sy="0" w14:kx="0" w14:ky="0" w14:algn="none">
+                            <w14:srgbClr w14:val="000000"/>
+                          </w14:shadow>
+                        </w:rPr>
+                      </w:pPr>
+                      <w:r>
+                        <w:rPr>
+                          <w:rFonts w:ascii="Calibri" w:hAnsi="Calibri" w:cs="Arial"/>
+                          <w:iCs/>
+                          <w:sz w:val="28"/>
+                          <w:szCs w:val="22"/>
+                          <w14:shadow w14:blurRad="0" w14:dist="0" w14:dir="0" w14:sx="0" w14:sy="0" w14:kx="0" w14:ky="0" w14:algn="none">
+                            <w14:srgbClr w14:val="000000"/>
+                          </w14:shadow>
+                        </w:rPr>
+                        <w:t>Formação e Competências</w:t>
+                      </w:r>
+                    </w:p>
+                    <w:p>
+                      <w:pPr>
+                        <w:pStyle w:val="PargrafodaLista"/>
+                        <w:ind w:left="644"/>
+                        <w:jc w:val="both"/>
+                        <w:rPr>
+                          <w:rFonts w:ascii="Calibri" w:hAnsi="Calibri" w:cs="Calibri"/>
+                          <w:sz w:val="22"/>
+                          <w:szCs w:val="22"/>
+                          <w:lang w:val="en-US"/>
+                        </w:rPr>
+                      </w:pPr>
+                    </w:p>
+                    <w:p>
+                      <w:pPr>
+                        <w:pStyle w:val="Corpodetexto"/>
+                        <w:numPr>
+                          <w:ilvl w:val="0"/>
+                          <w:numId w:val="25"/>
+                        </w:numPr>
+                        <w:tabs>
+                          <w:tab w:val="left" w:pos="284"/>
+                          <w:tab w:val="left" w:pos="360"/>
+                        </w:tabs>
+                        <w:ind w:left="644"/>
+                        <w:jc w:val="both"/>
+                        <w:rPr>
+                          <w:rFonts w:ascii="Calibri" w:hAnsi="Calibri" w:cs="Arial"/>
+                          <w:sz w:val="22"/>
+                          <w:szCs w:val="22"/>
+                        </w:rPr>
+                      </w:pPr>
+                      <w:r>
+                        <w:rPr>
+                          <w:rFonts w:ascii="Calibri" w:hAnsi="Calibri" w:cs="Arial"/>
+                          <w:sz w:val="22"/>
+                          <w:szCs w:val="22"/>
+                        </w:rPr>
+                        <w:t>Superior de Tecnologia em Análise e Desenvolvimento de Sistema</w:t>
+                      </w:r>
+                    </w:p>
+                    <w:p>
+                      <w:pPr>
+                        <w:pStyle w:val="Corpodetexto"/>
+                        <w:tabs>
+                          <w:tab w:val="left" w:pos="284"/>
+                          <w:tab w:val="left" w:pos="360"/>
+                        </w:tabs>
+                        <w:ind w:left="644"/>
+                        <w:jc w:val="both"/>
+                        <w:rPr>
+                          <w:rFonts w:ascii="Calibri" w:hAnsi="Calibri" w:cs="Arial"/>
+                          <w:sz w:val="22"/>
+                          <w:szCs w:val="22"/>
+                        </w:rPr>
+                      </w:pPr>
+                      <w:r>
+                        <w:rPr>
+                          <w:rFonts w:ascii="Calibri" w:hAnsi="Calibri" w:cs="Calibri"/>
+                          <w:sz w:val="22"/>
+                          <w:szCs w:val="22"/>
+                        </w:rPr>
+                        <w:t xml:space="preserve">- </w:t>
+                      </w:r>
+                      <w:r>
+                        <w:rPr>
+                          <w:rFonts w:ascii="Calibri" w:hAnsi="Calibri" w:cs="Arial"/>
+                          <w:sz w:val="22"/>
+                          <w:szCs w:val="22"/>
+                        </w:rPr>
+                        <w:t>Faculdade Anhanguera</w:t>
+                      </w:r>
+                    </w:p>
+                    <w:p>
+                      <w:pPr>
+                        <w:pStyle w:val="Corpodetexto"/>
+                        <w:tabs>
+                          <w:tab w:val="left" w:pos="284"/>
+                          <w:tab w:val="left" w:pos="360"/>
+                        </w:tabs>
+                        <w:ind w:left="644"/>
+                        <w:jc w:val="both"/>
+                        <w:rPr>
+                          <w:rFonts w:ascii="Calibri" w:hAnsi="Calibri" w:cs="Arial"/>
+                          <w:sz w:val="22"/>
+                          <w:szCs w:val="22"/>
+                        </w:rPr>
+                      </w:pPr>
+                      <w:r>
+                        <w:rPr>
+                          <w:rFonts w:ascii="Calibri" w:hAnsi="Calibri" w:cs="Arial"/>
+                          <w:sz w:val="22"/>
+                          <w:szCs w:val="22"/>
+                        </w:rPr>
+                        <w:t>-</w:t>
+                      </w:r>
+                      <w:r>
+                        <w:rPr>
+                          <w:rFonts w:ascii="Calibri" w:hAnsi="Calibri" w:cs="Arial"/>
+                          <w:sz w:val="22"/>
+                          <w:szCs w:val="22"/>
+                        </w:rPr>
+                        <w:t xml:space="preserve"> </w:t>
+                      </w:r>
+                      <w:r>
+                        <w:rPr>
+                          <w:rFonts w:ascii="Calibri" w:hAnsi="Calibri" w:cs="Arial"/>
+                          <w:sz w:val="22"/>
+                          <w:szCs w:val="22"/>
+                        </w:rPr>
+                        <w:t>P</w:t>
+                      </w:r>
+                      <w:r>
+                        <w:rPr>
+                          <w:rFonts w:ascii="Calibri" w:hAnsi="Calibri" w:cs="Arial"/>
+                          <w:sz w:val="22"/>
+                          <w:szCs w:val="22"/>
+                        </w:rPr>
+                        <w:t>revisão de conclusão em 07/2025.</w:t>
+                      </w:r>
+                    </w:p>
+                    <w:p>
+                      <w:pPr>
+                        <w:pStyle w:val="PargrafodaLista"/>
+                        <w:ind w:left="644"/>
+                        <w:jc w:val="both"/>
+                        <w:rPr>
+                          <w:rFonts w:ascii="Calibri" w:hAnsi="Calibri" w:cs="Calibri"/>
+                          <w:sz w:val="22"/>
+                          <w:szCs w:val="22"/>
+                        </w:rPr>
+                      </w:pPr>
+                    </w:p>
+                    <w:p>
+                      <w:pPr>
+                        <w:pStyle w:val="PargrafodaLista"/>
+                        <w:numPr>
+                          <w:ilvl w:val="0"/>
+                          <w:numId w:val="25"/>
+                        </w:numPr>
+                        <w:ind w:left="644"/>
+                        <w:jc w:val="both"/>
+                        <w:rPr>
+                          <w:rFonts w:ascii="Calibri" w:hAnsi="Calibri" w:cs="Calibri"/>
+                          <w:sz w:val="22"/>
+                          <w:szCs w:val="22"/>
+                        </w:rPr>
+                      </w:pPr>
+                      <w:r>
+                        <w:rPr>
+                          <w:rFonts w:ascii="Calibri" w:hAnsi="Calibri" w:cs="Calibri"/>
+                          <w:sz w:val="22"/>
+                          <w:szCs w:val="22"/>
+                        </w:rPr>
+                        <w:t xml:space="preserve">Next.js e </w:t>
+                      </w:r>
+                      <w:proofErr w:type="spellStart"/>
+                      <w:r>
+                        <w:rPr>
+                          <w:rFonts w:ascii="Calibri" w:hAnsi="Calibri" w:cs="Calibri"/>
+                          <w:sz w:val="22"/>
+                          <w:szCs w:val="22"/>
+                        </w:rPr>
+                        <w:t>React</w:t>
+                      </w:r>
+                      <w:proofErr w:type="spellEnd"/>
+                      <w:r>
+                        <w:rPr>
+                          <w:rFonts w:ascii="Calibri" w:hAnsi="Calibri" w:cs="Calibri"/>
+                          <w:sz w:val="22"/>
+                          <w:szCs w:val="22"/>
+                        </w:rPr>
+                        <w:t xml:space="preserve"> - Curso Completo - Aprenda com Projetos</w:t>
+                      </w:r>
+                      <w:r>
+                        <w:rPr>
+                          <w:rFonts w:ascii="Calibri" w:hAnsi="Calibri" w:cs="Calibri"/>
+                          <w:sz w:val="22"/>
+                          <w:szCs w:val="22"/>
+                        </w:rPr>
+                        <w:t xml:space="preserve"> </w:t>
+                      </w:r>
+                      <w:r>
+                        <w:rPr>
+                          <w:rFonts w:ascii="Calibri" w:hAnsi="Calibri" w:cs="Calibri"/>
+                          <w:sz w:val="22"/>
+                          <w:szCs w:val="22"/>
+                        </w:rPr>
+                        <w:t>-</w:t>
+                      </w:r>
+                      <w:r>
+                        <w:rPr>
+                          <w:rFonts w:ascii="Calibri" w:hAnsi="Calibri" w:cs="Calibri"/>
+                          <w:sz w:val="22"/>
+                          <w:szCs w:val="22"/>
+                        </w:rPr>
+                        <w:t xml:space="preserve"> </w:t>
+                      </w:r>
+                      <w:proofErr w:type="spellStart"/>
+                      <w:r>
+                        <w:rPr>
+                          <w:rFonts w:ascii="Calibri" w:hAnsi="Calibri" w:cs="Calibri"/>
+                          <w:sz w:val="22"/>
+                          <w:szCs w:val="22"/>
+                        </w:rPr>
+                        <w:t>Udemy</w:t>
+                      </w:r>
+                      <w:proofErr w:type="spellEnd"/>
+                      <w:r>
+                        <w:rPr>
+                          <w:rFonts w:ascii="Calibri" w:hAnsi="Calibri" w:cs="Calibri"/>
+                          <w:sz w:val="22"/>
+                          <w:szCs w:val="22"/>
+                        </w:rPr>
+                        <w:t xml:space="preserve"> – Leonardo Leitão.</w:t>
+                      </w:r>
+                    </w:p>
+                    <w:p>
+                      <w:pPr>
+                        <w:pStyle w:val="PargrafodaLista"/>
+                        <w:ind w:left="644"/>
+                        <w:jc w:val="both"/>
+                        <w:rPr>
+                          <w:rFonts w:ascii="Calibri" w:hAnsi="Calibri" w:cs="Calibri"/>
+                          <w:sz w:val="22"/>
+                          <w:szCs w:val="22"/>
+                        </w:rPr>
+                      </w:pPr>
+                      <w:r>
+                        <w:rPr>
+                          <w:rFonts w:ascii="Calibri" w:hAnsi="Calibri" w:cs="Calibri"/>
+                          <w:sz w:val="22"/>
+                          <w:szCs w:val="22"/>
+                        </w:rPr>
+                        <w:t xml:space="preserve">- </w:t>
+                      </w:r>
+                      <w:r>
+                        <w:rPr>
+                          <w:rFonts w:ascii="Calibri" w:hAnsi="Calibri" w:cs="Calibri"/>
+                          <w:sz w:val="22"/>
+                          <w:szCs w:val="22"/>
+                        </w:rPr>
+                        <w:t>Concluído</w:t>
+                      </w:r>
+                      <w:r>
+                        <w:rPr>
+                          <w:rFonts w:ascii="Calibri" w:hAnsi="Calibri" w:cs="Calibri"/>
+                          <w:sz w:val="22"/>
+                          <w:szCs w:val="22"/>
+                        </w:rPr>
+                        <w:t xml:space="preserve"> em 0</w:t>
+                      </w:r>
+                      <w:r>
+                        <w:rPr>
+                          <w:rFonts w:ascii="Calibri" w:hAnsi="Calibri" w:cs="Calibri"/>
+                          <w:sz w:val="22"/>
+                          <w:szCs w:val="22"/>
+                        </w:rPr>
+                        <w:t>6</w:t>
+                      </w:r>
+                      <w:r>
+                        <w:rPr>
+                          <w:rFonts w:ascii="Calibri" w:hAnsi="Calibri" w:cs="Calibri"/>
+                          <w:sz w:val="22"/>
+                          <w:szCs w:val="22"/>
+                        </w:rPr>
+                        <w:t>/202</w:t>
+                      </w:r>
+                      <w:r>
+                        <w:rPr>
+                          <w:rFonts w:ascii="Calibri" w:hAnsi="Calibri" w:cs="Calibri"/>
+                          <w:sz w:val="22"/>
+                          <w:szCs w:val="22"/>
+                        </w:rPr>
+                        <w:t>5</w:t>
+                      </w:r>
+                      <w:r>
+                        <w:rPr>
+                          <w:rFonts w:ascii="Calibri" w:hAnsi="Calibri" w:cs="Calibri"/>
+                          <w:sz w:val="22"/>
+                          <w:szCs w:val="22"/>
+                        </w:rPr>
+                        <w:t>.</w:t>
+                      </w:r>
+                    </w:p>
+                    <w:p>
+                      <w:pPr>
+                        <w:pStyle w:val="PargrafodaLista"/>
+                        <w:ind w:left="644"/>
+                        <w:jc w:val="both"/>
+                        <w:rPr>
+                          <w:rFonts w:ascii="Calibri" w:hAnsi="Calibri" w:cs="Calibri"/>
+                          <w:sz w:val="22"/>
+                          <w:szCs w:val="22"/>
+                        </w:rPr>
+                      </w:pPr>
+                    </w:p>
+                    <w:p>
+                      <w:pPr>
+                        <w:pStyle w:val="PargrafodaLista"/>
+                        <w:numPr>
+                          <w:ilvl w:val="0"/>
+                          <w:numId w:val="25"/>
+                        </w:numPr>
+                        <w:ind w:left="644"/>
+                        <w:jc w:val="both"/>
+                        <w:rPr>
+                          <w:rFonts w:ascii="Calibri" w:hAnsi="Calibri" w:cs="Calibri"/>
+                          <w:sz w:val="22"/>
+                          <w:szCs w:val="22"/>
+                        </w:rPr>
+                      </w:pPr>
+                      <w:r>
+                        <w:rPr>
+                          <w:rFonts w:ascii="Calibri" w:hAnsi="Calibri" w:cs="Calibri"/>
+                          <w:sz w:val="22"/>
+                          <w:szCs w:val="22"/>
+                        </w:rPr>
+                        <w:t xml:space="preserve">C# COMPLETO Programação Orientada a Objetos </w:t>
+                      </w:r>
+                      <w:r>
+                        <w:rPr>
+                          <w:rFonts w:ascii="Calibri" w:hAnsi="Calibri" w:cs="Calibri"/>
+                          <w:sz w:val="22"/>
+                          <w:szCs w:val="22"/>
+                        </w:rPr>
+                        <w:t>–</w:t>
+                      </w:r>
+                      <w:r>
+                        <w:rPr>
+                          <w:rFonts w:ascii="Calibri" w:hAnsi="Calibri" w:cs="Calibri"/>
+                          <w:sz w:val="22"/>
+                          <w:szCs w:val="22"/>
+                        </w:rPr>
+                        <w:t xml:space="preserve"> </w:t>
+                      </w:r>
+                      <w:proofErr w:type="spellStart"/>
+                      <w:r>
+                        <w:rPr>
+                          <w:rFonts w:ascii="Calibri" w:hAnsi="Calibri" w:cs="Calibri"/>
+                          <w:sz w:val="22"/>
+                          <w:szCs w:val="22"/>
+                        </w:rPr>
+                        <w:t>Udemy</w:t>
+                      </w:r>
+                      <w:proofErr w:type="spellEnd"/>
+                      <w:r>
+                        <w:rPr>
+                          <w:rFonts w:ascii="Calibri" w:hAnsi="Calibri" w:cs="Calibri"/>
+                          <w:sz w:val="22"/>
+                          <w:szCs w:val="22"/>
+                        </w:rPr>
+                        <w:t xml:space="preserve"> – </w:t>
+                      </w:r>
+                      <w:r>
+                        <w:rPr>
+                          <w:rFonts w:ascii="Calibri" w:hAnsi="Calibri" w:cs="Calibri"/>
+                          <w:sz w:val="22"/>
+                          <w:szCs w:val="22"/>
+                        </w:rPr>
+                        <w:t>Prof. Nélio Alves</w:t>
+                      </w:r>
+                      <w:r>
+                        <w:rPr>
+                          <w:rFonts w:ascii="Calibri" w:hAnsi="Calibri" w:cs="Calibri"/>
+                          <w:sz w:val="22"/>
+                          <w:szCs w:val="22"/>
+                        </w:rPr>
+                        <w:t>.</w:t>
+                      </w:r>
+                    </w:p>
+                    <w:p>
+                      <w:pPr>
+                        <w:pStyle w:val="PargrafodaLista"/>
+                        <w:ind w:left="644"/>
+                        <w:jc w:val="both"/>
+                        <w:rPr>
+                          <w:rFonts w:ascii="Calibri" w:hAnsi="Calibri" w:cs="Calibri"/>
+                          <w:sz w:val="22"/>
+                          <w:szCs w:val="22"/>
+                        </w:rPr>
+                      </w:pPr>
+                      <w:r>
+                        <w:rPr>
+                          <w:rFonts w:ascii="Calibri" w:hAnsi="Calibri" w:cs="Calibri"/>
+                          <w:sz w:val="22"/>
+                          <w:szCs w:val="22"/>
+                        </w:rPr>
+                        <w:t xml:space="preserve">- </w:t>
+                      </w:r>
+                      <w:r>
+                        <w:rPr>
+                          <w:rFonts w:ascii="Calibri" w:hAnsi="Calibri" w:cs="Calibri"/>
+                          <w:sz w:val="22"/>
+                          <w:szCs w:val="22"/>
+                        </w:rPr>
+                        <w:t>Concluído</w:t>
+                      </w:r>
+                      <w:r>
+                        <w:rPr>
+                          <w:rFonts w:ascii="Calibri" w:hAnsi="Calibri" w:cs="Calibri"/>
+                          <w:sz w:val="22"/>
+                          <w:szCs w:val="22"/>
+                        </w:rPr>
+                        <w:t xml:space="preserve"> em 0</w:t>
+                      </w:r>
+                      <w:r>
+                        <w:rPr>
+                          <w:rFonts w:ascii="Calibri" w:hAnsi="Calibri" w:cs="Calibri"/>
+                          <w:sz w:val="22"/>
+                          <w:szCs w:val="22"/>
+                        </w:rPr>
+                        <w:t>8</w:t>
+                      </w:r>
+                      <w:r>
+                        <w:rPr>
+                          <w:rFonts w:ascii="Calibri" w:hAnsi="Calibri" w:cs="Calibri"/>
+                          <w:sz w:val="22"/>
+                          <w:szCs w:val="22"/>
+                        </w:rPr>
+                        <w:t>/202</w:t>
+                      </w:r>
+                      <w:r>
+                        <w:rPr>
+                          <w:rFonts w:ascii="Calibri" w:hAnsi="Calibri" w:cs="Calibri"/>
+                          <w:sz w:val="22"/>
+                          <w:szCs w:val="22"/>
+                        </w:rPr>
+                        <w:t>5</w:t>
+                      </w:r>
+                      <w:r>
+                        <w:rPr>
+                          <w:rFonts w:ascii="Calibri" w:hAnsi="Calibri" w:cs="Calibri"/>
+                          <w:sz w:val="22"/>
+                          <w:szCs w:val="22"/>
+                        </w:rPr>
+                        <w:t>.</w:t>
+                      </w:r>
+                    </w:p>
+                    <w:p>
+                      <w:pPr>
+                        <w:pStyle w:val="Corpodetexto"/>
+                        <w:tabs>
+                          <w:tab w:val="left" w:pos="284"/>
+                          <w:tab w:val="left" w:pos="360"/>
+                        </w:tabs>
+                        <w:ind w:left="644"/>
+                        <w:jc w:val="both"/>
+                        <w:rPr>
+                          <w:rFonts w:ascii="Calibri" w:hAnsi="Calibri" w:cs="Arial"/>
+                          <w:sz w:val="22"/>
+                          <w:szCs w:val="22"/>
+                        </w:rPr>
+                      </w:pPr>
+                    </w:p>
+                    <w:p>
+                      <w:pPr>
+                        <w:pStyle w:val="Corpodetexto"/>
+                        <w:numPr>
+                          <w:ilvl w:val="0"/>
+                          <w:numId w:val="25"/>
+                        </w:numPr>
+                        <w:tabs>
+                          <w:tab w:val="left" w:pos="284"/>
+                          <w:tab w:val="left" w:pos="360"/>
+                        </w:tabs>
+                        <w:ind w:left="644"/>
+                        <w:jc w:val="both"/>
+                        <w:rPr>
+                          <w:rFonts w:ascii="Calibri" w:hAnsi="Calibri" w:cs="Arial"/>
+                          <w:sz w:val="22"/>
+                          <w:szCs w:val="22"/>
+                        </w:rPr>
+                      </w:pPr>
+                      <w:r>
+                        <w:rPr>
+                          <w:rFonts w:ascii="Calibri" w:hAnsi="Calibri" w:cs="Arial"/>
+                          <w:sz w:val="22"/>
+                          <w:szCs w:val="22"/>
+                        </w:rPr>
+                        <w:t>Pós-graduação em Tributação e Negócios</w:t>
+                      </w:r>
+                    </w:p>
+                    <w:p>
+                      <w:pPr>
+                        <w:pStyle w:val="Corpodetexto"/>
+                        <w:tabs>
+                          <w:tab w:val="left" w:pos="284"/>
+                          <w:tab w:val="left" w:pos="360"/>
+                        </w:tabs>
+                        <w:ind w:left="644"/>
+                        <w:jc w:val="both"/>
+                        <w:rPr>
+                          <w:rFonts w:ascii="Calibri" w:hAnsi="Calibri" w:cs="Arial"/>
+                          <w:sz w:val="22"/>
+                          <w:szCs w:val="22"/>
+                        </w:rPr>
+                      </w:pPr>
+                      <w:r>
+                        <w:rPr>
+                          <w:rFonts w:ascii="Calibri" w:hAnsi="Calibri" w:cs="Arial"/>
+                          <w:sz w:val="22"/>
+                          <w:szCs w:val="22"/>
+                        </w:rPr>
+                        <w:t xml:space="preserve">- </w:t>
+                      </w:r>
+                      <w:r>
+                        <w:rPr>
+                          <w:rFonts w:ascii="Calibri" w:hAnsi="Calibri" w:cs="Arial"/>
+                          <w:sz w:val="22"/>
+                          <w:szCs w:val="22"/>
+                        </w:rPr>
+                        <w:t>Universidade Presbiteriana Mackenzie</w:t>
+                      </w:r>
+                      <w:r>
+                        <w:rPr>
+                          <w:rFonts w:ascii="Calibri" w:hAnsi="Calibri" w:cs="Arial"/>
+                          <w:sz w:val="22"/>
+                          <w:szCs w:val="22"/>
+                        </w:rPr>
+                        <w:t>.</w:t>
+                      </w:r>
+                    </w:p>
+                    <w:p>
+                      <w:pPr>
+                        <w:pStyle w:val="Corpodetexto"/>
+                        <w:tabs>
+                          <w:tab w:val="left" w:pos="284"/>
+                          <w:tab w:val="left" w:pos="360"/>
+                        </w:tabs>
+                        <w:ind w:left="644"/>
+                        <w:jc w:val="both"/>
+                        <w:rPr>
+                          <w:rFonts w:ascii="Calibri" w:hAnsi="Calibri" w:cs="Arial"/>
+                          <w:sz w:val="22"/>
+                          <w:szCs w:val="22"/>
+                        </w:rPr>
+                      </w:pPr>
+                      <w:r>
+                        <w:rPr>
+                          <w:rFonts w:ascii="Calibri" w:hAnsi="Calibri" w:cs="Arial"/>
+                          <w:sz w:val="22"/>
+                          <w:szCs w:val="22"/>
+                        </w:rPr>
+                        <w:t xml:space="preserve">- </w:t>
+                      </w:r>
+                      <w:r>
+                        <w:rPr>
+                          <w:rFonts w:ascii="Calibri" w:hAnsi="Calibri" w:cs="Arial"/>
+                          <w:sz w:val="22"/>
+                          <w:szCs w:val="22"/>
+                        </w:rPr>
+                        <w:t>Concluído em 07/2022.</w:t>
+                      </w:r>
+                    </w:p>
+                    <w:p>
+                      <w:pPr>
+                        <w:pStyle w:val="Corpodetexto"/>
+                        <w:tabs>
+                          <w:tab w:val="left" w:pos="284"/>
+                          <w:tab w:val="left" w:pos="360"/>
+                        </w:tabs>
+                        <w:ind w:left="644"/>
+                        <w:jc w:val="both"/>
+                        <w:rPr>
+                          <w:rFonts w:ascii="Calibri" w:hAnsi="Calibri" w:cs="Arial"/>
+                          <w:sz w:val="22"/>
+                          <w:szCs w:val="22"/>
+                        </w:rPr>
+                      </w:pPr>
+                    </w:p>
+                    <w:p>
+                      <w:pPr>
+                        <w:pStyle w:val="Corpodetexto"/>
+                        <w:numPr>
+                          <w:ilvl w:val="0"/>
+                          <w:numId w:val="25"/>
+                        </w:numPr>
+                        <w:tabs>
+                          <w:tab w:val="left" w:pos="284"/>
+                          <w:tab w:val="left" w:pos="360"/>
+                        </w:tabs>
+                        <w:ind w:left="644"/>
+                        <w:jc w:val="both"/>
+                        <w:rPr>
+                          <w:rFonts w:ascii="Calibri" w:hAnsi="Calibri" w:cs="Arial"/>
+                          <w:sz w:val="22"/>
+                          <w:szCs w:val="22"/>
+                        </w:rPr>
+                      </w:pPr>
+                      <w:r>
+                        <w:rPr>
+                          <w:rFonts w:ascii="Calibri" w:hAnsi="Calibri" w:cs="Arial"/>
+                          <w:sz w:val="22"/>
+                          <w:szCs w:val="22"/>
+                        </w:rPr>
+                        <w:t>Bacharel em Ciências Contábeis</w:t>
+                      </w:r>
+                    </w:p>
+                    <w:p>
+                      <w:pPr>
+                        <w:pStyle w:val="Corpodetexto"/>
+                        <w:tabs>
+                          <w:tab w:val="left" w:pos="284"/>
+                          <w:tab w:val="left" w:pos="360"/>
+                        </w:tabs>
+                        <w:ind w:left="644"/>
+                        <w:jc w:val="both"/>
+                        <w:rPr>
+                          <w:rFonts w:ascii="Calibri" w:hAnsi="Calibri" w:cs="Arial"/>
+                          <w:sz w:val="22"/>
+                          <w:szCs w:val="22"/>
+                        </w:rPr>
+                      </w:pPr>
+                      <w:r>
+                        <w:rPr>
+                          <w:rFonts w:ascii="Calibri" w:hAnsi="Calibri" w:cs="Arial"/>
+                          <w:sz w:val="22"/>
+                          <w:szCs w:val="22"/>
+                        </w:rPr>
+                        <w:t>-</w:t>
+                      </w:r>
+                      <w:r>
+                        <w:rPr>
+                          <w:rFonts w:ascii="Calibri" w:hAnsi="Calibri" w:cs="Arial"/>
+                          <w:sz w:val="22"/>
+                          <w:szCs w:val="22"/>
+                        </w:rPr>
+                        <w:t xml:space="preserve"> Universidade Estácio de Sá.</w:t>
+                      </w:r>
+                    </w:p>
+                    <w:p>
+                      <w:pPr>
+                        <w:pStyle w:val="Corpodetexto"/>
+                        <w:tabs>
+                          <w:tab w:val="left" w:pos="284"/>
+                          <w:tab w:val="left" w:pos="360"/>
+                        </w:tabs>
+                        <w:ind w:left="644"/>
+                        <w:jc w:val="both"/>
+                        <w:rPr>
+                          <w:rFonts w:ascii="Calibri" w:hAnsi="Calibri" w:cs="Arial"/>
+                          <w:sz w:val="22"/>
+                          <w:szCs w:val="22"/>
+                        </w:rPr>
+                      </w:pPr>
+                      <w:r>
+                        <w:rPr>
+                          <w:rFonts w:ascii="Calibri" w:hAnsi="Calibri" w:cs="Arial"/>
+                          <w:sz w:val="22"/>
+                          <w:szCs w:val="22"/>
+                        </w:rPr>
+                        <w:t>-</w:t>
+                      </w:r>
+                      <w:r>
+                        <w:rPr>
+                          <w:rFonts w:ascii="Calibri" w:hAnsi="Calibri" w:cs="Arial"/>
+                          <w:sz w:val="22"/>
+                          <w:szCs w:val="22"/>
+                        </w:rPr>
+                        <w:t xml:space="preserve"> Concluído em 09/2016.</w:t>
+                      </w:r>
+                    </w:p>
+                    <w:p>
+                      <w:pPr>
+                        <w:pStyle w:val="Corpodetexto"/>
+                        <w:tabs>
+                          <w:tab w:val="left" w:pos="284"/>
+                          <w:tab w:val="left" w:pos="360"/>
+                        </w:tabs>
+                        <w:ind w:left="644"/>
+                        <w:jc w:val="both"/>
+                        <w:rPr>
+                          <w:rFonts w:ascii="Calibri" w:hAnsi="Calibri" w:cs="Arial"/>
+                          <w:sz w:val="22"/>
+                          <w:szCs w:val="22"/>
+                        </w:rPr>
+                      </w:pPr>
+                    </w:p>
+                    <w:p>
+                      <w:pPr>
+                        <w:pStyle w:val="PargrafodaLista"/>
+                        <w:numPr>
+                          <w:ilvl w:val="0"/>
+                          <w:numId w:val="18"/>
+                        </w:numPr>
+                        <w:ind w:left="644"/>
+                        <w:jc w:val="both"/>
+                        <w:rPr>
+                          <w:rFonts w:ascii="Calibri" w:hAnsi="Calibri" w:cs="Calibri"/>
+                          <w:sz w:val="22"/>
+                          <w:szCs w:val="22"/>
+                        </w:rPr>
+                      </w:pPr>
+                      <w:r>
+                        <w:rPr>
+                          <w:rFonts w:ascii="Calibri" w:hAnsi="Calibri" w:cs="Calibri"/>
+                          <w:sz w:val="22"/>
+                          <w:szCs w:val="22"/>
+                        </w:rPr>
+                        <w:t xml:space="preserve">Inglês Nível </w:t>
+                      </w:r>
+                      <w:r>
+                        <w:rPr>
+                          <w:rFonts w:ascii="Calibri" w:hAnsi="Calibri" w:cs="Calibri"/>
+                          <w:sz w:val="22"/>
+                          <w:szCs w:val="22"/>
+                        </w:rPr>
+                        <w:t>Avançado</w:t>
+                      </w:r>
+                    </w:p>
+                    <w:p>
+                      <w:pPr>
+                        <w:pStyle w:val="PargrafodaLista"/>
+                        <w:ind w:left="360"/>
+                        <w:jc w:val="both"/>
+                        <w:rPr>
+                          <w:rFonts w:ascii="Calibri" w:hAnsi="Calibri" w:cs="Calibri"/>
+                          <w:sz w:val="22"/>
+                          <w:szCs w:val="22"/>
+                        </w:rPr>
+                      </w:pPr>
+                    </w:p>
+                  </w:txbxContent>
+                </v:textbox>
+                <w10:wrap type="square" anchorx="margin"/>
+              </v:shape>
+            </w:pict>
+          </mc:Fallback>
+        </mc:AlternateContent>
+      </w:r>
+      <w:r>
+        <w:rPr>
+          <w:rFonts w:ascii="Calibri" w:hAnsi="Calibri" w:cs="Calibri"/>
+          <w:noProof/>
+          <w:sz w:val="22"/>
+          <w:szCs w:val="22"/>
+        </w:rPr>
+        <mc:AlternateContent>
+          <mc:Choice Requires="wps">
+            <w:drawing>
+              <wp:anchor distT="45720" distB="45720" distL="114300" distR="114300" simplePos="0" relativeHeight="251671552" behindDoc="0" locked="0" layoutInCell="1" allowOverlap="1" wp14:anchorId="6319383C" wp14:editId="37F7C733">
+                <wp:simplePos x="0" y="0"/>
+                <wp:positionH relativeFrom="margin">
+                  <wp:posOffset>-226695</wp:posOffset>
+                </wp:positionH>
+                <wp:positionV relativeFrom="margin">
+                  <wp:posOffset>5975350</wp:posOffset>
+                </wp:positionV>
+                <wp:extent cx="3326130" cy="3458210"/>
+                <wp:effectExtent l="0" t="0" r="7620" b="8890"/>
+                <wp:wrapSquare wrapText="bothSides"/>
+                <wp:docPr id="858036350" name="Caixa de Texto 2"/>
+                <wp:cNvGraphicFramePr>
+                  <a:graphicFrameLocks xmlns:a="http://schemas.openxmlformats.org/drawingml/2006/main"/>
+                </wp:cNvGraphicFramePr>
+                <a:graphic xmlns:a="http://schemas.openxmlformats.org/drawingml/2006/main">
+                  <a:graphicData uri="http://schemas.microsoft.com/office/word/2010/wordprocessingShape">
+                    <wps:wsp>
+                      <wps:cNvSpPr txBox="1">
+                        <a:spLocks noChangeArrowheads="1"/>
+                      </wps:cNvSpPr>
+                      <wps:spPr bwMode="auto">
+                        <a:xfrm>
+                          <a:off x="0" y="0"/>
+                          <a:ext cx="3326130" cy="3458210"/>
+                        </a:xfrm>
+                        <a:prstGeom prst="rect">
+                          <a:avLst/>
+                        </a:prstGeom>
+                        <a:solidFill>
+                          <a:srgbClr val="FFFFFF"/>
+                        </a:solidFill>
+                        <a:ln w="9525">
+                          <a:noFill/>
+                          <a:miter lim="800000"/>
+                          <a:headEnd/>
+                          <a:tailEnd/>
+                        </a:ln>
+                      </wps:spPr>
+                      <wps:txbx>
+                        <w:txbxContent>
+                          <w:p>
+                            <w:pPr>
+                              <w:pStyle w:val="Ttulo"/>
+                              <w:rPr>
+                                <w:rFonts w:ascii="Calibri" w:hAnsi="Calibri" w:cs="Arial"/>
+                                <w:iCs/>
+                                <w:sz w:val="28"/>
+                                <w:szCs w:val="22"/>
+                                <w14:shadow w14:blurRad="0" w14:dist="0" w14:dir="0" w14:sx="0" w14:sy="0" w14:kx="0" w14:ky="0" w14:algn="none">
+                                  <w14:srgbClr w14:val="000000"/>
+                                </w14:shadow>
+                              </w:rPr>
+                            </w:pPr>
+                            <w:r>
+                              <w:rPr>
+                                <w:rFonts w:ascii="Calibri" w:hAnsi="Calibri" w:cs="Arial"/>
+                                <w:iCs/>
+                                <w:sz w:val="28"/>
+                                <w:szCs w:val="22"/>
+                                <w14:shadow w14:blurRad="0" w14:dist="0" w14:dir="0" w14:sx="0" w14:sy="0" w14:kx="0" w14:ky="0" w14:algn="none">
+                                  <w14:srgbClr w14:val="000000"/>
+                                </w14:shadow>
+                              </w:rPr>
+                              <w:t>Projetos</w:t>
+                            </w:r>
+                          </w:p>
+                          <w:p>
+                            <w:pPr>
+                              <w:jc w:val="both"/>
+                              <w:rPr>
+                                <w:rFonts w:ascii="Calibri" w:hAnsi="Calibri" w:cs="Arial"/>
+                                <w:sz w:val="22"/>
+                                <w:szCs w:val="22"/>
+                              </w:rPr>
+                            </w:pPr>
+                          </w:p>
+                          <w:p>
+                            <w:pPr>
+                              <w:numPr>
+                                <w:ilvl w:val="0"/>
+                                <w:numId w:val="31"/>
+                              </w:numPr>
+                              <w:jc w:val="both"/>
+                              <w:rPr>
+                                <w:rFonts w:ascii="Calibri" w:hAnsi="Calibri" w:cs="Arial"/>
+                                <w:sz w:val="22"/>
+                                <w:szCs w:val="22"/>
+                              </w:rPr>
+                            </w:pPr>
+                            <w:hyperlink r:id="rId6" w:history="1">
+                              <w:r>
+                                <w:rPr>
+                                  <w:rStyle w:val="Hyperlink"/>
+                                  <w:rFonts w:ascii="Calibri" w:hAnsi="Calibri" w:cs="Arial"/>
+                                  <w:sz w:val="22"/>
+                                  <w:szCs w:val="22"/>
+                                </w:rPr>
+                                <w:t>Web Sales</w:t>
+                              </w:r>
+                            </w:hyperlink>
+                            <w:r>
+                              <w:rPr>
+                                <w:rFonts w:ascii="Calibri" w:hAnsi="Calibri" w:cs="Arial"/>
+                                <w:sz w:val="22"/>
+                                <w:szCs w:val="22"/>
+                              </w:rPr>
+                              <w:t xml:space="preserve">: Um </w:t>
+                            </w:r>
+                            <w:r>
+                              <w:rPr>
+                                <w:rFonts w:ascii="Calibri" w:hAnsi="Calibri" w:cs="Arial"/>
+                                <w:sz w:val="22"/>
+                                <w:szCs w:val="22"/>
+                              </w:rPr>
+                              <w:t>para gerenciamento de vendas</w:t>
+                            </w:r>
+                            <w:r>
+                              <w:rPr>
+                                <w:rFonts w:ascii="Calibri" w:hAnsi="Calibri" w:cs="Arial"/>
+                                <w:sz w:val="22"/>
+                                <w:szCs w:val="22"/>
+                              </w:rPr>
+                              <w:t xml:space="preserve"> </w:t>
+                            </w:r>
+                            <w:r>
+                              <w:rPr>
+                                <w:rFonts w:ascii="Calibri" w:hAnsi="Calibri" w:cs="Arial"/>
+                                <w:sz w:val="22"/>
+                                <w:szCs w:val="22"/>
+                              </w:rPr>
+                              <w:t xml:space="preserve">desenvolvido em </w:t>
+                            </w:r>
+                            <w:r>
+                              <w:rPr>
+                                <w:rFonts w:ascii="Calibri" w:hAnsi="Calibri" w:cs="Arial"/>
+                                <w:b/>
+                                <w:bCs/>
+                                <w:sz w:val="22"/>
+                                <w:szCs w:val="22"/>
+                              </w:rPr>
+                              <w:t>C# (ASP.NET MVC)</w:t>
+                            </w:r>
+                            <w:r>
+                              <w:rPr>
+                                <w:rFonts w:ascii="Calibri" w:hAnsi="Calibri" w:cs="Arial"/>
+                                <w:sz w:val="22"/>
+                                <w:szCs w:val="22"/>
+                              </w:rPr>
+                              <w:t>.</w:t>
+                            </w:r>
+                          </w:p>
+                          <w:p>
+                            <w:pPr>
+                              <w:jc w:val="both"/>
+                              <w:rPr>
+                                <w:rFonts w:ascii="Calibri" w:hAnsi="Calibri" w:cs="Arial"/>
+                                <w:sz w:val="22"/>
+                                <w:szCs w:val="22"/>
+                              </w:rPr>
+                            </w:pPr>
+                          </w:p>
+                          <w:p>
+                            <w:pPr>
+                              <w:numPr>
+                                <w:ilvl w:val="0"/>
+                                <w:numId w:val="31"/>
+                              </w:numPr>
+                              <w:jc w:val="both"/>
+                              <w:rPr>
+                                <w:rFonts w:ascii="Calibri" w:hAnsi="Calibri" w:cs="Arial"/>
+                                <w:sz w:val="22"/>
+                                <w:szCs w:val="22"/>
+                              </w:rPr>
+                            </w:pPr>
+                            <w:hyperlink r:id="rId7" w:history="1">
+                              <w:r>
+                                <w:rPr>
+                                  <w:rStyle w:val="Hyperlink"/>
+                                  <w:rFonts w:ascii="Calibri" w:hAnsi="Calibri" w:cs="Arial"/>
+                                  <w:sz w:val="22"/>
+                                  <w:szCs w:val="22"/>
+                                </w:rPr>
+                                <w:t>Pomodoro Timer</w:t>
+                              </w:r>
+                            </w:hyperlink>
+                            <w:r>
+                              <w:rPr>
+                                <w:rFonts w:ascii="Calibri" w:hAnsi="Calibri" w:cs="Arial"/>
+                                <w:sz w:val="22"/>
+                                <w:szCs w:val="22"/>
+                              </w:rPr>
+                              <w:t xml:space="preserve">: App </w:t>
+                            </w:r>
+                            <w:r>
+                              <w:rPr>
+                                <w:rFonts w:ascii="Calibri" w:hAnsi="Calibri" w:cs="Arial"/>
+                                <w:sz w:val="22"/>
+                                <w:szCs w:val="22"/>
+                              </w:rPr>
+                              <w:t xml:space="preserve">desenvolvido com </w:t>
+                            </w:r>
+                            <w:proofErr w:type="spellStart"/>
+                            <w:r>
+                              <w:rPr>
+                                <w:rFonts w:ascii="Calibri" w:hAnsi="Calibri" w:cs="Arial"/>
+                                <w:b/>
+                                <w:bCs/>
+                                <w:sz w:val="22"/>
+                                <w:szCs w:val="22"/>
+                              </w:rPr>
+                              <w:t>ReactJS</w:t>
+                            </w:r>
+                            <w:proofErr w:type="spellEnd"/>
+                            <w:r>
+                              <w:rPr>
+                                <w:rFonts w:ascii="Calibri" w:hAnsi="Calibri" w:cs="Arial"/>
+                                <w:sz w:val="22"/>
+                                <w:szCs w:val="22"/>
+                              </w:rPr>
+                              <w:t xml:space="preserve"> </w:t>
+                            </w:r>
+                            <w:r>
+                              <w:rPr>
+                                <w:rFonts w:ascii="Calibri" w:hAnsi="Calibri" w:cs="Arial"/>
+                                <w:sz w:val="22"/>
+                                <w:szCs w:val="22"/>
+                              </w:rPr>
+                              <w:t>para</w:t>
+                            </w:r>
+                            <w:r>
+                              <w:rPr>
+                                <w:rFonts w:ascii="Calibri" w:hAnsi="Calibri" w:cs="Arial"/>
+                                <w:sz w:val="22"/>
+                                <w:szCs w:val="22"/>
+                              </w:rPr>
+                              <w:t xml:space="preserve"> gerenciamento de tempo baseado na técnica Pomodoro</w:t>
+                            </w:r>
+                            <w:r>
+                              <w:rPr>
+                                <w:rFonts w:ascii="Calibri" w:hAnsi="Calibri" w:cs="Arial"/>
+                                <w:sz w:val="22"/>
+                                <w:szCs w:val="22"/>
+                              </w:rPr>
+                              <w:t>.</w:t>
+                            </w:r>
+                          </w:p>
+                          <w:p>
+                            <w:pPr>
+                              <w:jc w:val="both"/>
+                              <w:rPr>
+                                <w:rFonts w:ascii="Calibri" w:hAnsi="Calibri" w:cs="Arial"/>
+                                <w:sz w:val="22"/>
+                                <w:szCs w:val="22"/>
+                              </w:rPr>
+                            </w:pPr>
+                          </w:p>
+                          <w:p>
+                            <w:pPr>
+                              <w:numPr>
+                                <w:ilvl w:val="0"/>
+                                <w:numId w:val="31"/>
+                              </w:numPr>
+                              <w:jc w:val="both"/>
+                              <w:rPr>
+                                <w:rFonts w:ascii="Calibri" w:hAnsi="Calibri" w:cs="Arial"/>
+                                <w:sz w:val="22"/>
+                                <w:szCs w:val="22"/>
+                              </w:rPr>
+                            </w:pPr>
+                            <w:hyperlink r:id="rId8" w:history="1">
+                              <w:proofErr w:type="spellStart"/>
+                              <w:r>
+                                <w:rPr>
+                                  <w:rStyle w:val="Hyperlink"/>
+                                  <w:rFonts w:ascii="Calibri" w:hAnsi="Calibri" w:cs="Arial"/>
+                                  <w:sz w:val="22"/>
+                                  <w:szCs w:val="22"/>
+                                </w:rPr>
+                                <w:t>Password</w:t>
+                              </w:r>
+                              <w:proofErr w:type="spellEnd"/>
+                              <w:r>
+                                <w:rPr>
+                                  <w:rStyle w:val="Hyperlink"/>
+                                  <w:rFonts w:ascii="Calibri" w:hAnsi="Calibri" w:cs="Arial"/>
+                                  <w:sz w:val="22"/>
+                                  <w:szCs w:val="22"/>
+                                </w:rPr>
+                                <w:t xml:space="preserve"> </w:t>
+                              </w:r>
+                              <w:proofErr w:type="spellStart"/>
+                              <w:r>
+                                <w:rPr>
+                                  <w:rStyle w:val="Hyperlink"/>
+                                  <w:rFonts w:ascii="Calibri" w:hAnsi="Calibri" w:cs="Arial"/>
+                                  <w:sz w:val="22"/>
+                                  <w:szCs w:val="22"/>
+                                </w:rPr>
+                                <w:t>Generator</w:t>
+                              </w:r>
+                              <w:proofErr w:type="spellEnd"/>
+                            </w:hyperlink>
+                            <w:r>
+                              <w:rPr>
+                                <w:rFonts w:ascii="Calibri" w:hAnsi="Calibri" w:cs="Arial"/>
+                                <w:sz w:val="22"/>
+                                <w:szCs w:val="22"/>
+                              </w:rPr>
+                              <w:t xml:space="preserve">: Crie facilmente uma senha que atenda aos requisitos que precisa, desenvolvido com </w:t>
+                            </w:r>
+                            <w:proofErr w:type="spellStart"/>
+                            <w:r>
+                              <w:rPr>
+                                <w:rFonts w:ascii="Calibri" w:hAnsi="Calibri" w:cs="Arial"/>
+                                <w:b/>
+                                <w:bCs/>
+                                <w:sz w:val="22"/>
+                                <w:szCs w:val="22"/>
+                              </w:rPr>
+                              <w:t>ReactJS</w:t>
+                            </w:r>
+                            <w:proofErr w:type="spellEnd"/>
+                            <w:r>
+                              <w:rPr>
+                                <w:rFonts w:ascii="Calibri" w:hAnsi="Calibri" w:cs="Arial"/>
+                                <w:sz w:val="22"/>
+                                <w:szCs w:val="22"/>
+                              </w:rPr>
+                              <w:t>.</w:t>
+                            </w:r>
+                          </w:p>
+                          <w:p>
+                            <w:pPr>
+                              <w:jc w:val="both"/>
+                              <w:rPr>
+                                <w:rFonts w:ascii="Calibri" w:hAnsi="Calibri" w:cs="Arial"/>
+                                <w:sz w:val="22"/>
+                                <w:szCs w:val="22"/>
+                              </w:rPr>
+                            </w:pPr>
+                          </w:p>
+                          <w:p>
+                            <w:pPr>
+                              <w:numPr>
+                                <w:ilvl w:val="0"/>
+                                <w:numId w:val="31"/>
+                              </w:numPr>
+                              <w:jc w:val="both"/>
+                              <w:rPr>
+                                <w:rFonts w:ascii="Calibri" w:hAnsi="Calibri" w:cs="Arial"/>
+                                <w:sz w:val="22"/>
+                                <w:szCs w:val="22"/>
+                              </w:rPr>
+                            </w:pPr>
+                            <w:hyperlink r:id="rId9" w:history="1">
+                              <w:proofErr w:type="spellStart"/>
+                              <w:r>
+                                <w:rPr>
+                                  <w:rStyle w:val="Hyperlink"/>
+                                  <w:rFonts w:ascii="Calibri" w:hAnsi="Calibri" w:cs="Arial"/>
+                                  <w:sz w:val="22"/>
+                                  <w:szCs w:val="22"/>
+                                </w:rPr>
+                                <w:t>Turtle</w:t>
+                              </w:r>
+                              <w:proofErr w:type="spellEnd"/>
+                              <w:r>
+                                <w:rPr>
+                                  <w:rStyle w:val="Hyperlink"/>
+                                  <w:rFonts w:ascii="Calibri" w:hAnsi="Calibri" w:cs="Arial"/>
+                                  <w:sz w:val="22"/>
+                                  <w:szCs w:val="22"/>
+                                </w:rPr>
+                                <w:t xml:space="preserve"> </w:t>
+                              </w:r>
+                              <w:r>
+                                <w:rPr>
+                                  <w:rStyle w:val="Hyperlink"/>
+                                  <w:rFonts w:ascii="Calibri" w:hAnsi="Calibri" w:cs="Arial"/>
+                                  <w:sz w:val="22"/>
+                                  <w:szCs w:val="22"/>
+                                </w:rPr>
+                                <w:t>C</w:t>
+                              </w:r>
+                              <w:r>
+                                <w:rPr>
+                                  <w:rStyle w:val="Hyperlink"/>
+                                  <w:rFonts w:ascii="Calibri" w:hAnsi="Calibri" w:cs="Arial"/>
+                                  <w:sz w:val="22"/>
+                                  <w:szCs w:val="22"/>
+                                </w:rPr>
+                                <w:t>rossing</w:t>
+                              </w:r>
+                            </w:hyperlink>
+                            <w:r>
+                              <w:rPr>
+                                <w:rFonts w:ascii="Calibri" w:hAnsi="Calibri" w:cs="Arial"/>
+                                <w:sz w:val="22"/>
+                                <w:szCs w:val="22"/>
+                              </w:rPr>
+                              <w:t xml:space="preserve">: Ajude uma </w:t>
+                            </w:r>
+                            <w:r>
+                              <w:rPr>
+                                <w:rFonts w:ascii="Calibri" w:hAnsi="Calibri" w:cs="Arial"/>
+                                <w:sz w:val="22"/>
+                                <w:szCs w:val="22"/>
+                              </w:rPr>
+                              <w:t>tartaruga</w:t>
+                            </w:r>
+                            <w:r>
+                              <w:rPr>
+                                <w:rFonts w:ascii="Calibri" w:hAnsi="Calibri" w:cs="Arial"/>
+                                <w:sz w:val="22"/>
+                                <w:szCs w:val="22"/>
+                              </w:rPr>
+                              <w:t xml:space="preserve"> a chegar bem do outro lado da estrada, em </w:t>
+                            </w:r>
+                            <w:r>
+                              <w:rPr>
+                                <w:rFonts w:ascii="Calibri" w:hAnsi="Calibri" w:cs="Arial"/>
+                                <w:b/>
+                                <w:bCs/>
+                                <w:sz w:val="22"/>
+                                <w:szCs w:val="22"/>
+                              </w:rPr>
+                              <w:t>Python</w:t>
+                            </w:r>
+                            <w:r>
+                              <w:rPr>
+                                <w:rFonts w:ascii="Calibri" w:hAnsi="Calibri" w:cs="Arial"/>
+                                <w:sz w:val="22"/>
+                                <w:szCs w:val="22"/>
+                              </w:rPr>
+                              <w:t xml:space="preserve"> usando </w:t>
+                            </w:r>
+                            <w:proofErr w:type="spellStart"/>
+                            <w:r>
+                              <w:rPr>
+                                <w:rFonts w:ascii="Calibri" w:hAnsi="Calibri" w:cs="Arial"/>
+                                <w:b/>
+                                <w:bCs/>
+                                <w:sz w:val="22"/>
+                                <w:szCs w:val="22"/>
+                              </w:rPr>
+                              <w:t>Tkinter</w:t>
+                            </w:r>
+                            <w:proofErr w:type="spellEnd"/>
+                            <w:r>
+                              <w:rPr>
+                                <w:rFonts w:ascii="Calibri" w:hAnsi="Calibri" w:cs="Arial"/>
+                                <w:sz w:val="22"/>
+                                <w:szCs w:val="22"/>
+                              </w:rPr>
+                              <w:t>.</w:t>
+                            </w:r>
+                          </w:p>
+                          <w:p>
+                            <w:pPr>
+                              <w:jc w:val="both"/>
+                              <w:rPr>
+                                <w:rFonts w:ascii="Calibri" w:hAnsi="Calibri" w:cs="Arial"/>
+                                <w:sz w:val="22"/>
+                                <w:szCs w:val="22"/>
+                              </w:rPr>
+                            </w:pPr>
+                          </w:p>
+                          <w:p>
+                            <w:pPr>
+                              <w:ind w:left="2124" w:firstLine="708"/>
+                              <w:jc w:val="both"/>
+                              <w:rPr>
+                                <w:rFonts w:ascii="Calibri" w:hAnsi="Calibri" w:cs="Arial"/>
+                                <w:sz w:val="20"/>
+                                <w:szCs w:val="20"/>
+                              </w:rPr>
+                            </w:pPr>
+                            <w:hyperlink r:id="rId10" w:anchor="portfolio" w:history="1">
+                              <w:r>
+                                <w:rPr>
+                                  <w:rStyle w:val="Hyperlink"/>
+                                  <w:rFonts w:ascii="Calibri" w:hAnsi="Calibri" w:cs="Arial"/>
+                                  <w:sz w:val="20"/>
+                                  <w:szCs w:val="20"/>
+                                </w:rPr>
+                                <w:t>Link para outros projetos</w:t>
+                              </w:r>
+                            </w:hyperlink>
+                          </w:p>
+                        </w:txbxContent>
+                      </wps:txbx>
+                      <wps:bodyPr rot="0" vert="horz" wrap="square" lIns="91440" tIns="45720" rIns="91440" bIns="45720" anchor="t" anchorCtr="0">
+                        <a:noAutofit/>
+                      </wps:bodyPr>
+                    </wps:wsp>
+                  </a:graphicData>
+                </a:graphic>
+                <wp14:sizeRelH relativeFrom="margin">
+                  <wp14:pctWidth>0</wp14:pctWidth>
+                </wp14:sizeRelH>
+                <wp14:sizeRelV relativeFrom="margin">
+                  <wp14:pctHeight>0</wp14:pctHeight>
+                </wp14:sizeRelV>
+              </wp:anchor>
+            </w:drawing>
+          </mc:Choice>
+          <mc:Fallback>
+            <w:pict>
+              <v:shape w14:anchorId="6319383C" id="_x0000_s1027" type="#_x0000_t202" style="position:absolute;left:0;text-align:left;margin-left:-17.85pt;margin-top:470.5pt;width:261.9pt;height:272.3pt;z-index:251671552;visibility:visible;mso-wrap-style:square;mso-width-percent:0;mso-height-percent:0;mso-wrap-distance-left:9pt;mso-wrap-distance-top:3.6pt;mso-wrap-distance-right:9pt;mso-wrap-distance-bottom:3.6pt;mso-position-horizontal:absolute;mso-position-horizontal-relative:margin;mso-position-vertical:absolute;mso-position-vertical-relative:margin;mso-width-percent:0;mso-height-percent:0;mso-width-relative:margin;mso-height-relative:margin;v-text-anchor:top" o:gfxdata="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" stroked="f">
+                <v:textbox>
+                  <w:txbxContent>
+                    <w:p>
+                      <w:pPr>
+                        <w:pStyle w:val="Ttulo"/>
+                        <w:rPr>
+                          <w:rFonts w:ascii="Calibri" w:hAnsi="Calibri" w:cs="Arial"/>
+                          <w:iCs/>
+                          <w:sz w:val="28"/>
+                          <w:szCs w:val="22"/>
+                          <w14:shadow w14:blurRad="0" w14:dist="0" w14:dir="0" w14:sx="0" w14:sy="0" w14:kx="0" w14:ky="0" w14:algn="none">
+                            <w14:srgbClr w14:val="000000"/>
+                          </w14:shadow>
+                        </w:rPr>
+                      </w:pPr>
+                      <w:r>
+                        <w:rPr>
+                          <w:rFonts w:ascii="Calibri" w:hAnsi="Calibri" w:cs="Arial"/>
+                          <w:iCs/>
+                          <w:sz w:val="28"/>
+                          <w:szCs w:val="22"/>
+                          <w14:shadow w14:blurRad="0" w14:dist="0" w14:dir="0" w14:sx="0" w14:sy="0" w14:kx="0" w14:ky="0" w14:algn="none">
+                            <w14:srgbClr w14:val="000000"/>
+                          </w14:shadow>
+                        </w:rPr>
+                        <w:t>Projetos</w:t>
+                      </w:r>
+                    </w:p>
+                    <w:p>
+                      <w:pPr>
+                        <w:jc w:val="both"/>
+                        <w:rPr>
+                          <w:rFonts w:ascii="Calibri" w:hAnsi="Calibri" w:cs="Arial"/>
+                          <w:sz w:val="22"/>
+                          <w:szCs w:val="22"/>
+                        </w:rPr>
+                      </w:pPr>
+                    </w:p>
+                    <w:p>
+                      <w:pPr>
+                        <w:numPr>
+                          <w:ilvl w:val="0"/>
+                          <w:numId w:val="31"/>
+                        </w:numPr>
+                        <w:jc w:val="both"/>
+                        <w:rPr>
+                          <w:rFonts w:ascii="Calibri" w:hAnsi="Calibri" w:cs="Arial"/>
+                          <w:sz w:val="22"/>
+                          <w:szCs w:val="22"/>
+                        </w:rPr>
+                      </w:pPr>
+                      <w:hyperlink r:id="rId11" w:history="1">
+                        <w:r>
+                          <w:rPr>
+                            <w:rStyle w:val="Hyperlink"/>
+                            <w:rFonts w:ascii="Calibri" w:hAnsi="Calibri" w:cs="Arial"/>
+                            <w:sz w:val="22"/>
+                            <w:szCs w:val="22"/>
+                          </w:rPr>
+                          <w:t>Web Sales</w:t>
+                        </w:r>
+                      </w:hyperlink>
+                      <w:r>
+                        <w:rPr>
+                          <w:rFonts w:ascii="Calibri" w:hAnsi="Calibri" w:cs="Arial"/>
+                          <w:sz w:val="22"/>
+                          <w:szCs w:val="22"/>
+                        </w:rPr>
+                        <w:t xml:space="preserve">: Um </w:t>
+                      </w:r>
+                      <w:r>
+                        <w:rPr>
+                          <w:rFonts w:ascii="Calibri" w:hAnsi="Calibri" w:cs="Arial"/>
+                          <w:sz w:val="22"/>
+                          <w:szCs w:val="22"/>
+                        </w:rPr>
+                        <w:t>para gerenciamento de vendas</w:t>
+                      </w:r>
+                      <w:r>
+                        <w:rPr>
+                          <w:rFonts w:ascii="Calibri" w:hAnsi="Calibri" w:cs="Arial"/>
+                          <w:sz w:val="22"/>
+                          <w:szCs w:val="22"/>
+                        </w:rPr>
+                        <w:t xml:space="preserve"> </w:t>
+                      </w:r>
+                      <w:r>
+                        <w:rPr>
+                          <w:rFonts w:ascii="Calibri" w:hAnsi="Calibri" w:cs="Arial"/>
+                          <w:sz w:val="22"/>
+                          <w:szCs w:val="22"/>
+                        </w:rPr>
+                        <w:t xml:space="preserve">desenvolvido em </w:t>
+                      </w:r>
+                      <w:r>
+                        <w:rPr>
+                          <w:rFonts w:ascii="Calibri" w:hAnsi="Calibri" w:cs="Arial"/>
+                          <w:b/>
+                          <w:bCs/>
+                          <w:sz w:val="22"/>
+                          <w:szCs w:val="22"/>
+                        </w:rPr>
+                        <w:t>C# (ASP.NET MVC)</w:t>
+                      </w:r>
+                      <w:r>
+                        <w:rPr>
+                          <w:rFonts w:ascii="Calibri" w:hAnsi="Calibri" w:cs="Arial"/>
+                          <w:sz w:val="22"/>
+                          <w:szCs w:val="22"/>
+                        </w:rPr>
+                        <w:t>.</w:t>
+                      </w:r>
+                    </w:p>
+                    <w:p>
+                      <w:pPr>
+                        <w:jc w:val="both"/>
+                        <w:rPr>
+                          <w:rFonts w:ascii="Calibri" w:hAnsi="Calibri" w:cs="Arial"/>
+                          <w:sz w:val="22"/>
+                          <w:szCs w:val="22"/>
+                        </w:rPr>
+                      </w:pPr>
+                    </w:p>
+                    <w:p>
+                      <w:pPr>
+                        <w:numPr>
+                          <w:ilvl w:val="0"/>
+                          <w:numId w:val="31"/>
+                        </w:numPr>
+                        <w:jc w:val="both"/>
+                        <w:rPr>
+                          <w:rFonts w:ascii="Calibri" w:hAnsi="Calibri" w:cs="Arial"/>
+                          <w:sz w:val="22"/>
+                          <w:szCs w:val="22"/>
+                        </w:rPr>
+                      </w:pPr>
+                      <w:hyperlink r:id="rId12" w:history="1">
+                        <w:r>
+                          <w:rPr>
+                            <w:rStyle w:val="Hyperlink"/>
+                            <w:rFonts w:ascii="Calibri" w:hAnsi="Calibri" w:cs="Arial"/>
+                            <w:sz w:val="22"/>
+                            <w:szCs w:val="22"/>
+                          </w:rPr>
+                          <w:t>Pomodoro Timer</w:t>
+                        </w:r>
+                      </w:hyperlink>
+                      <w:r>
+                        <w:rPr>
+                          <w:rFonts w:ascii="Calibri" w:hAnsi="Calibri" w:cs="Arial"/>
+                          <w:sz w:val="22"/>
+                          <w:szCs w:val="22"/>
+                        </w:rPr>
+                        <w:t xml:space="preserve">: App </w:t>
+                      </w:r>
+                      <w:r>
+                        <w:rPr>
+                          <w:rFonts w:ascii="Calibri" w:hAnsi="Calibri" w:cs="Arial"/>
+                          <w:sz w:val="22"/>
+                          <w:szCs w:val="22"/>
+                        </w:rPr>
+                        <w:t xml:space="preserve">desenvolvido com </w:t>
+                      </w:r>
+                      <w:proofErr w:type="spellStart"/>
+                      <w:r>
+                        <w:rPr>
+                          <w:rFonts w:ascii="Calibri" w:hAnsi="Calibri" w:cs="Arial"/>
+                          <w:b/>
+                          <w:bCs/>
+                          <w:sz w:val="22"/>
+                          <w:szCs w:val="22"/>
+                        </w:rPr>
+                        <w:t>ReactJS</w:t>
+                      </w:r>
+                      <w:proofErr w:type="spellEnd"/>
+                      <w:r>
+                        <w:rPr>
+                          <w:rFonts w:ascii="Calibri" w:hAnsi="Calibri" w:cs="Arial"/>
+                          <w:sz w:val="22"/>
+                          <w:szCs w:val="22"/>
+                        </w:rPr>
+                        <w:t xml:space="preserve"> </w:t>
+                      </w:r>
+                      <w:r>
+                        <w:rPr>
+                          <w:rFonts w:ascii="Calibri" w:hAnsi="Calibri" w:cs="Arial"/>
+                          <w:sz w:val="22"/>
+                          <w:szCs w:val="22"/>
+                        </w:rPr>
+                        <w:t>para</w:t>
+                      </w:r>
+                      <w:r>
+                        <w:rPr>
+                          <w:rFonts w:ascii="Calibri" w:hAnsi="Calibri" w:cs="Arial"/>
+                          <w:sz w:val="22"/>
+                          <w:szCs w:val="22"/>
+                        </w:rPr>
+                        <w:t xml:space="preserve"> gerenciamento de tempo baseado na técnica Pomodoro</w:t>
+                      </w:r>
+                      <w:r>
+                        <w:rPr>
+                          <w:rFonts w:ascii="Calibri" w:hAnsi="Calibri" w:cs="Arial"/>
+                          <w:sz w:val="22"/>
+                          <w:szCs w:val="22"/>
+                        </w:rPr>
+                        <w:t>.</w:t>
+                      </w:r>
+                    </w:p>
+                    <w:p>
+                      <w:pPr>
+                        <w:jc w:val="both"/>
+                        <w:rPr>
+                          <w:rFonts w:ascii="Calibri" w:hAnsi="Calibri" w:cs="Arial"/>
+                          <w:sz w:val="22"/>
+                          <w:szCs w:val="22"/>
+                        </w:rPr>
+                      </w:pPr>
+                    </w:p>
+                    <w:p>
+                      <w:pPr>
+                        <w:numPr>
+                          <w:ilvl w:val="0"/>
+                          <w:numId w:val="31"/>
+                        </w:numPr>
+                        <w:jc w:val="both"/>
+                        <w:rPr>
+                          <w:rFonts w:ascii="Calibri" w:hAnsi="Calibri" w:cs="Arial"/>
+                          <w:sz w:val="22"/>
+                          <w:szCs w:val="22"/>
+                        </w:rPr>
+                      </w:pPr>
+                      <w:hyperlink r:id="rId13" w:history="1">
+                        <w:proofErr w:type="spellStart"/>
+                        <w:r>
+                          <w:rPr>
+                            <w:rStyle w:val="Hyperlink"/>
+                            <w:rFonts w:ascii="Calibri" w:hAnsi="Calibri" w:cs="Arial"/>
+                            <w:sz w:val="22"/>
+                            <w:szCs w:val="22"/>
+                          </w:rPr>
+                          <w:t>Password</w:t>
+                        </w:r>
+                        <w:proofErr w:type="spellEnd"/>
+                        <w:r>
+                          <w:rPr>
+                            <w:rStyle w:val="Hyperlink"/>
+                            <w:rFonts w:ascii="Calibri" w:hAnsi="Calibri" w:cs="Arial"/>
+                            <w:sz w:val="22"/>
+                            <w:szCs w:val="22"/>
+                          </w:rPr>
+                          <w:t xml:space="preserve"> </w:t>
+                        </w:r>
+                        <w:proofErr w:type="spellStart"/>
+                        <w:r>
+                          <w:rPr>
+                            <w:rStyle w:val="Hyperlink"/>
+                            <w:rFonts w:ascii="Calibri" w:hAnsi="Calibri" w:cs="Arial"/>
+                            <w:sz w:val="22"/>
+                            <w:szCs w:val="22"/>
+                          </w:rPr>
+                          <w:t>Generator</w:t>
+                        </w:r>
+                        <w:proofErr w:type="spellEnd"/>
+                      </w:hyperlink>
+                      <w:r>
+                        <w:rPr>
+                          <w:rFonts w:ascii="Calibri" w:hAnsi="Calibri" w:cs="Arial"/>
+                          <w:sz w:val="22"/>
+                          <w:szCs w:val="22"/>
+                        </w:rPr>
+                        <w:t xml:space="preserve">: Crie facilmente uma senha que atenda aos requisitos que precisa, desenvolvido com </w:t>
+                      </w:r>
+                      <w:proofErr w:type="spellStart"/>
+                      <w:r>
+                        <w:rPr>
+                          <w:rFonts w:ascii="Calibri" w:hAnsi="Calibri" w:cs="Arial"/>
+                          <w:b/>
+                          <w:bCs/>
+                          <w:sz w:val="22"/>
+                          <w:szCs w:val="22"/>
+                        </w:rPr>
+                        <w:t>ReactJS</w:t>
+                      </w:r>
+                      <w:proofErr w:type="spellEnd"/>
+                      <w:r>
+                        <w:rPr>
+                          <w:rFonts w:ascii="Calibri" w:hAnsi="Calibri" w:cs="Arial"/>
+                          <w:sz w:val="22"/>
+                          <w:szCs w:val="22"/>
+                        </w:rPr>
+                        <w:t>.</w:t>
+                      </w:r>
+                    </w:p>
+                    <w:p>
+                      <w:pPr>
+                        <w:jc w:val="both"/>
+                        <w:rPr>
+                          <w:rFonts w:ascii="Calibri" w:hAnsi="Calibri" w:cs="Arial"/>
+                          <w:sz w:val="22"/>
+                          <w:szCs w:val="22"/>
+                        </w:rPr>
+                      </w:pPr>
+                    </w:p>
+                    <w:p>
+                      <w:pPr>
+                        <w:numPr>
+                          <w:ilvl w:val="0"/>
+                          <w:numId w:val="31"/>
+                        </w:numPr>
+                        <w:jc w:val="both"/>
+                        <w:rPr>
+                          <w:rFonts w:ascii="Calibri" w:hAnsi="Calibri" w:cs="Arial"/>
+                          <w:sz w:val="22"/>
+                          <w:szCs w:val="22"/>
+                        </w:rPr>
+                      </w:pPr>
+                      <w:hyperlink r:id="rId14" w:history="1">
+                        <w:proofErr w:type="spellStart"/>
+                        <w:r>
+                          <w:rPr>
+                            <w:rStyle w:val="Hyperlink"/>
+                            <w:rFonts w:ascii="Calibri" w:hAnsi="Calibri" w:cs="Arial"/>
+                            <w:sz w:val="22"/>
+                            <w:szCs w:val="22"/>
+                          </w:rPr>
+                          <w:t>Turtle</w:t>
+                        </w:r>
+                        <w:proofErr w:type="spellEnd"/>
+                        <w:r>
+                          <w:rPr>
+                            <w:rStyle w:val="Hyperlink"/>
+                            <w:rFonts w:ascii="Calibri" w:hAnsi="Calibri" w:cs="Arial"/>
+                            <w:sz w:val="22"/>
+                            <w:szCs w:val="22"/>
+                          </w:rPr>
+                          <w:t xml:space="preserve"> </w:t>
+                        </w:r>
+                        <w:r>
+                          <w:rPr>
+                            <w:rStyle w:val="Hyperlink"/>
+                            <w:rFonts w:ascii="Calibri" w:hAnsi="Calibri" w:cs="Arial"/>
+                            <w:sz w:val="22"/>
+                            <w:szCs w:val="22"/>
+                          </w:rPr>
+                          <w:t>C</w:t>
+                        </w:r>
+                        <w:r>
+                          <w:rPr>
+                            <w:rStyle w:val="Hyperlink"/>
+                            <w:rFonts w:ascii="Calibri" w:hAnsi="Calibri" w:cs="Arial"/>
+                            <w:sz w:val="22"/>
+                            <w:szCs w:val="22"/>
+                          </w:rPr>
+                          <w:t>rossing</w:t>
+                        </w:r>
+                      </w:hyperlink>
+                      <w:r>
+                        <w:rPr>
+                          <w:rFonts w:ascii="Calibri" w:hAnsi="Calibri" w:cs="Arial"/>
+                          <w:sz w:val="22"/>
+                          <w:szCs w:val="22"/>
+                        </w:rPr>
+                        <w:t xml:space="preserve">: Ajude uma </w:t>
+                      </w:r>
+                      <w:r>
+                        <w:rPr>
+                          <w:rFonts w:ascii="Calibri" w:hAnsi="Calibri" w:cs="Arial"/>
+                          <w:sz w:val="22"/>
+                          <w:szCs w:val="22"/>
+                        </w:rPr>
+                        <w:t>tartaruga</w:t>
+                      </w:r>
+                      <w:r>
+                        <w:rPr>
+                          <w:rFonts w:ascii="Calibri" w:hAnsi="Calibri" w:cs="Arial"/>
+                          <w:sz w:val="22"/>
+                          <w:szCs w:val="22"/>
+                        </w:rPr>
+                        <w:t xml:space="preserve"> a chegar bem do outro lado da estrada, em </w:t>
+                      </w:r>
+                      <w:r>
+                        <w:rPr>
+                          <w:rFonts w:ascii="Calibri" w:hAnsi="Calibri" w:cs="Arial"/>
+                          <w:b/>
+                          <w:bCs/>
+                          <w:sz w:val="22"/>
+                          <w:szCs w:val="22"/>
+                        </w:rPr>
+                        <w:t>Python</w:t>
+                      </w:r>
+                      <w:r>
+                        <w:rPr>
+                          <w:rFonts w:ascii="Calibri" w:hAnsi="Calibri" w:cs="Arial"/>
+                          <w:sz w:val="22"/>
+                          <w:szCs w:val="22"/>
+                        </w:rPr>
+                        <w:t xml:space="preserve"> usando </w:t>
+                      </w:r>
+                      <w:proofErr w:type="spellStart"/>
+                      <w:r>
+                        <w:rPr>
+                          <w:rFonts w:ascii="Calibri" w:hAnsi="Calibri" w:cs="Arial"/>
+                          <w:b/>
+                          <w:bCs/>
+                          <w:sz w:val="22"/>
+                          <w:szCs w:val="22"/>
+                        </w:rPr>
+                        <w:t>Tkinter</w:t>
+                      </w:r>
+                      <w:proofErr w:type="spellEnd"/>
+                      <w:r>
+                        <w:rPr>
+                          <w:rFonts w:ascii="Calibri" w:hAnsi="Calibri" w:cs="Arial"/>
+                          <w:sz w:val="22"/>
+                          <w:szCs w:val="22"/>
+                        </w:rPr>
+                        <w:t>.</w:t>
+                      </w:r>
+                    </w:p>
+                    <w:p>
+                      <w:pPr>
+                        <w:jc w:val="both"/>
+                        <w:rPr>
+                          <w:rFonts w:ascii="Calibri" w:hAnsi="Calibri" w:cs="Arial"/>
+                          <w:sz w:val="22"/>
+                          <w:szCs w:val="22"/>
+                        </w:rPr>
+                      </w:pPr>
+                    </w:p>
+                    <w:p>
+                      <w:pPr>
+                        <w:ind w:left="2124" w:firstLine="708"/>
+                        <w:jc w:val="both"/>
+                        <w:rPr>
+                          <w:rFonts w:ascii="Calibri" w:hAnsi="Calibri" w:cs="Arial"/>
+                          <w:sz w:val="20"/>
+                          <w:szCs w:val="20"/>
+                        </w:rPr>
+                      </w:pPr>
+                      <w:hyperlink r:id="rId15" w:anchor="portfolio" w:history="1">
+                        <w:r>
+                          <w:rPr>
+                            <w:rStyle w:val="Hyperlink"/>
+                            <w:rFonts w:ascii="Calibri" w:hAnsi="Calibri" w:cs="Arial"/>
+                            <w:sz w:val="20"/>
+                            <w:szCs w:val="20"/>
+                          </w:rPr>
+                          <w:t>Link para outros projetos</w:t>
+                        </w:r>
+                      </w:hyperlink>
+                    </w:p>
+                  </w:txbxContent>
+                </v:textbox>
+                <w10:wrap type="square" anchorx="margin" anchory="margin"/>
+              </v:shape>
+            </w:pict>
+          </mc:Fallback>
+        </mc:AlternateContent>
+      </w:r>
       <w:r>
         <w:rPr>
           <w:rFonts w:ascii="Calibri" w:hAnsi="Calibri" w:cs="Calibri"/>
@@ -184,7 +2746,7 @@
                               </w:rPr>
                               <w:t xml:space="preserve"> </w:t>
                             </w:r>
-                            <w:hyperlink r:id="rId6" w:history="1">
+                            <w:hyperlink r:id="rId16" w:history="1">
                               <w:r>
                                 <w:rPr>
                                   <w:rStyle w:val="Hyperlink"/>
@@ -249,11 +2811,7 @@
           </mc:Choice>
           <mc:Fallback>
             <w:pict>
-              <v:shapetype w14:anchorId="45769E6A" id="_x0000_t202" coordsize="21600,21600" o:spt="202" path="m,l,21600r21600,l21600,xe">
-                <v:stroke joinstyle="miter"/>
-                <v:path gradientshapeok="t" o:connecttype="rect"/>
-              </v:shapetype>
-              <v:shape id="Caixa de Texto 2" o:spid="_x0000_s1026" type="#_x0000_t202" style="position:absolute;left:0;text-align:left;margin-left:.25pt;margin-top:293.5pt;width:243.75pt;height:163pt;z-index:251661312;visibility:visible;mso-wrap-style:square;mso-width-percent:0;mso-height-percent:0;mso-wrap-distance-left:9pt;mso-wrap-distance-top:3.6pt;mso-wrap-distance-right:9pt;mso-wrap-distance-bottom:3.6pt;mso-position-horizontal:absolute;mso-position-horizontal-relative:margin;mso-position-vertical:absolute;mso-position-vertical-relative:margin;mso-width-percent:0;mso-height-percent:0;mso-width-relative:margin;mso-height-relative:margin;v-text-anchor:top" o:gfxdata="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" stroked="f">
+              <v:shape w14:anchorId="45769E6A" id="_x0000_s1028" type="#_x0000_t202" style="position:absolute;left:0;text-align:left;margin-left:.25pt;margin-top:293.5pt;width:243.75pt;height:163pt;z-index:251661312;visibility:visible;mso-wrap-style:square;mso-width-percent:0;mso-height-percent:0;mso-wrap-distance-left:9pt;mso-wrap-distance-top:3.6pt;mso-wrap-distance-right:9pt;mso-wrap-distance-bottom:3.6pt;mso-position-horizontal:absolute;mso-position-horizontal-relative:margin;mso-position-vertical:absolute;mso-position-vertical-relative:margin;mso-width-percent:0;mso-height-percent:0;mso-width-relative:margin;mso-height-relative:margin;v-text-anchor:top" o:gfxdata="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" stroked="f">
                 <v:textbox>
                   <w:txbxContent>
                     <w:p>
@@ -378,7 +2936,7 @@
                         </w:rPr>
                         <w:t xml:space="preserve"> </w:t>
                       </w:r>
-                      <w:hyperlink r:id="rId7" w:history="1">
+                      <w:hyperlink r:id="rId17" w:history="1">
                         <w:r>
                           <w:rPr>
                             <w:rStyle w:val="Hyperlink"/>
@@ -442,7 +3000,7 @@
         <mc:AlternateContent>
           <mc:Choice Requires="wps">
             <w:drawing>
-              <wp:anchor distT="45720" distB="45720" distL="114300" distR="114300" simplePos="0" relativeHeight="251659264" behindDoc="0" locked="0" layoutInCell="1" allowOverlap="1" wp14:anchorId="0C83BA0D" wp14:editId="5419B11E">
+              <wp:anchor distT="45720" distB="45720" distL="114300" distR="114300" simplePos="0" relativeHeight="251659264" behindDoc="0" locked="0" layoutInCell="1" allowOverlap="1" wp14:anchorId="0C83BA0D" wp14:editId="31DEB2F8">
                 <wp:simplePos x="0" y="0"/>
                 <wp:positionH relativeFrom="margin">
                   <wp:posOffset>0</wp:posOffset>
@@ -658,6 +3216,14 @@
                                 <w:sz w:val="22"/>
                                 <w:szCs w:val="22"/>
                               </w:rPr>
+                              <w:t>,</w:t>
+                            </w:r>
+                            <w:r>
+                              <w:rPr>
+                                <w:rFonts w:ascii="Calibri" w:hAnsi="Calibri" w:cs="Arial"/>
+                                <w:sz w:val="22"/>
+                                <w:szCs w:val="22"/>
+                              </w:rPr>
                               <w:t xml:space="preserve"> empresa voltada à criação de soluções por meio de tecnologia e engenharia, onde venho aprofundando meus conhecimentos em desenvolvimento de software utilizando as ferramentas mais difundidas no mercado.</w:t>
                             </w:r>
                           </w:p>
@@ -690,7 +3256,7 @@
           </mc:Choice>
           <mc:Fallback>
             <w:pict>
-              <v:shape w14:anchorId="0C83BA0D" id="_x0000_s1027" type="#_x0000_t202" style="position:absolute;left:0;text-align:left;margin-left:0;margin-top:82.8pt;width:243.75pt;height:201.45pt;z-index:251659264;visibility:visible;mso-wrap-style:square;mso-width-percent:0;mso-height-percent:0;mso-wrap-distance-left:9pt;mso-wrap-distance-top:3.6pt;mso-wrap-distance-right:9pt;mso-wrap-distance-bottom:3.6pt;mso-position-horizontal:absolute;mso-position-horizontal-relative:margin;mso-position-vertical:absolute;mso-position-vertical-relative:margin;mso-width-percent:0;mso-height-percent:0;mso-width-relative:margin;mso-height-relative:margin;v-text-anchor:top" o:gfxdata="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" stroked="f">
+              <v:shape w14:anchorId="0C83BA0D" id="_x0000_s1029" type="#_x0000_t202" style="position:absolute;left:0;text-align:left;margin-left:0;margin-top:82.8pt;width:243.75pt;height:201.45pt;z-index:251659264;visibility:visible;mso-wrap-style:square;mso-width-percent:0;mso-height-percent:0;mso-wrap-distance-left:9pt;mso-wrap-distance-top:3.6pt;mso-wrap-distance-right:9pt;mso-wrap-distance-bottom:3.6pt;mso-position-horizontal:absolute;mso-position-horizontal-relative:margin;mso-position-vertical:absolute;mso-position-vertical-relative:margin;mso-width-percent:0;mso-height-percent:0;mso-width-relative:margin;mso-height-relative:margin;v-text-anchor:top" o:gfxdata="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" stroked="f">
                 <v:textbox>
                   <w:txbxContent>
                     <w:p>
@@ -868,6 +3434,14 @@
                           <w:sz w:val="22"/>
                           <w:szCs w:val="22"/>
                         </w:rPr>
+                        <w:t>,</w:t>
+                      </w:r>
+                      <w:r>
+                        <w:rPr>
+                          <w:rFonts w:ascii="Calibri" w:hAnsi="Calibri" w:cs="Arial"/>
+                          <w:sz w:val="22"/>
+                          <w:szCs w:val="22"/>
+                        </w:rPr>
                         <w:t xml:space="preserve"> empresa voltada à criação de soluções por meio de tecnologia e engenharia, onde venho aprofundando meus conhecimentos em desenvolvimento de software utilizando as ferramentas mais difundidas no mercado.</w:t>
                       </w:r>
                     </w:p>
@@ -884,2290 +3458,6 @@
                   </w:txbxContent>
                 </v:textbox>
                 <w10:wrap type="square" anchorx="margin" anchory="margin"/>
-              </v:shape>
-            </w:pict>
-          </mc:Fallback>
-        </mc:AlternateContent>
-      </w:r>
-      <w:r>
-        <w:rPr>
-          <w:rFonts w:ascii="Calibri" w:hAnsi="Calibri" w:cs="Calibri"/>
-          <w:noProof/>
-          <w:sz w:val="22"/>
-          <w:szCs w:val="22"/>
-        </w:rPr>
-        <mc:AlternateContent>
-          <mc:Choice Requires="wps">
-            <w:drawing>
-              <wp:anchor distT="45720" distB="45720" distL="114300" distR="114300" simplePos="0" relativeHeight="251671552" behindDoc="0" locked="0" layoutInCell="1" allowOverlap="1" wp14:anchorId="6319383C" wp14:editId="6CB6536B">
-                <wp:simplePos x="0" y="0"/>
-                <wp:positionH relativeFrom="margin">
-                  <wp:posOffset>-228600</wp:posOffset>
-                </wp:positionH>
-                <wp:positionV relativeFrom="margin">
-                  <wp:posOffset>5972175</wp:posOffset>
-                </wp:positionV>
-                <wp:extent cx="3324225" cy="3458210"/>
-                <wp:effectExtent l="0" t="0" r="9525" b="8890"/>
-                <wp:wrapSquare wrapText="bothSides"/>
-                <wp:docPr id="858036350" name="Caixa de Texto 2"/>
-                <wp:cNvGraphicFramePr>
-                  <a:graphicFrameLocks xmlns:a="http://schemas.openxmlformats.org/drawingml/2006/main"/>
-                </wp:cNvGraphicFramePr>
-                <a:graphic xmlns:a="http://schemas.openxmlformats.org/drawingml/2006/main">
-                  <a:graphicData uri="http://schemas.microsoft.com/office/word/2010/wordprocessingShape">
-                    <wps:wsp>
-                      <wps:cNvSpPr txBox="1">
-                        <a:spLocks noChangeArrowheads="1"/>
-                      </wps:cNvSpPr>
-                      <wps:spPr bwMode="auto">
-                        <a:xfrm>
-                          <a:off x="0" y="0"/>
-                          <a:ext cx="3324225" cy="3458210"/>
-                        </a:xfrm>
-                        <a:prstGeom prst="rect">
-                          <a:avLst/>
-                        </a:prstGeom>
-                        <a:solidFill>
-                          <a:srgbClr val="FFFFFF"/>
-                        </a:solidFill>
-                        <a:ln w="9525">
-                          <a:noFill/>
-                          <a:miter lim="800000"/>
-                          <a:headEnd/>
-                          <a:tailEnd/>
-                        </a:ln>
-                      </wps:spPr>
-                      <wps:txbx>
-                        <w:txbxContent>
-                          <w:p>
-                            <w:pPr>
-                              <w:pStyle w:val="Ttulo"/>
-                              <w:rPr>
-                                <w:rFonts w:ascii="Calibri" w:hAnsi="Calibri" w:cs="Arial"/>
-                                <w:iCs/>
-                                <w:sz w:val="28"/>
-                                <w:szCs w:val="22"/>
-                                <w14:shadow w14:blurRad="0" w14:dist="0" w14:dir="0" w14:sx="0" w14:sy="0" w14:kx="0" w14:ky="0" w14:algn="none">
-                                  <w14:srgbClr w14:val="000000"/>
-                                </w14:shadow>
-                              </w:rPr>
-                            </w:pPr>
-                            <w:r>
-                              <w:rPr>
-                                <w:rFonts w:ascii="Calibri" w:hAnsi="Calibri" w:cs="Arial"/>
-                                <w:iCs/>
-                                <w:sz w:val="28"/>
-                                <w:szCs w:val="22"/>
-                                <w14:shadow w14:blurRad="0" w14:dist="0" w14:dir="0" w14:sx="0" w14:sy="0" w14:kx="0" w14:ky="0" w14:algn="none">
-                                  <w14:srgbClr w14:val="000000"/>
-                                </w14:shadow>
-                              </w:rPr>
-                              <w:t>Projetos</w:t>
-                            </w:r>
-                          </w:p>
-                          <w:p>
-                            <w:pPr>
-                              <w:jc w:val="both"/>
-                              <w:rPr>
-                                <w:rFonts w:ascii="Calibri" w:hAnsi="Calibri" w:cs="Arial"/>
-                                <w:sz w:val="22"/>
-                                <w:szCs w:val="22"/>
-                              </w:rPr>
-                            </w:pPr>
-                          </w:p>
-                          <w:p>
-                            <w:pPr>
-                              <w:numPr>
-                                <w:ilvl w:val="0"/>
-                                <w:numId w:val="31"/>
-                              </w:numPr>
-                              <w:jc w:val="both"/>
-                              <w:rPr>
-                                <w:rFonts w:ascii="Calibri" w:hAnsi="Calibri" w:cs="Arial"/>
-                                <w:sz w:val="22"/>
-                                <w:szCs w:val="22"/>
-                              </w:rPr>
-                            </w:pPr>
-                            <w:hyperlink r:id="rId8" w:history="1">
-                              <w:r>
-                                <w:rPr>
-                                  <w:rStyle w:val="Hyperlink"/>
-                                  <w:rFonts w:ascii="Calibri" w:hAnsi="Calibri" w:cs="Arial"/>
-                                  <w:sz w:val="22"/>
-                                  <w:szCs w:val="22"/>
-                                </w:rPr>
-                                <w:t>Web Sales</w:t>
-                              </w:r>
-                            </w:hyperlink>
-                            <w:r>
-                              <w:rPr>
-                                <w:rFonts w:ascii="Calibri" w:hAnsi="Calibri" w:cs="Arial"/>
-                                <w:sz w:val="22"/>
-                                <w:szCs w:val="22"/>
-                              </w:rPr>
-                              <w:t xml:space="preserve">: Um aplicativo desenvolvido em </w:t>
-                            </w:r>
-                            <w:r>
-                              <w:rPr>
-                                <w:rFonts w:ascii="Calibri" w:hAnsi="Calibri" w:cs="Arial"/>
-                                <w:b/>
-                                <w:bCs/>
-                                <w:sz w:val="22"/>
-                                <w:szCs w:val="22"/>
-                              </w:rPr>
-                              <w:t>C# (ASP.NET MVC)</w:t>
-                            </w:r>
-                            <w:r>
-                              <w:rPr>
-                                <w:rFonts w:ascii="Calibri" w:hAnsi="Calibri" w:cs="Arial"/>
-                                <w:sz w:val="22"/>
-                                <w:szCs w:val="22"/>
-                              </w:rPr>
-                              <w:t xml:space="preserve"> para gerenciamento de vendas.</w:t>
-                            </w:r>
-                          </w:p>
-                          <w:p>
-                            <w:pPr>
-                              <w:jc w:val="both"/>
-                              <w:rPr>
-                                <w:rFonts w:ascii="Calibri" w:hAnsi="Calibri" w:cs="Arial"/>
-                                <w:sz w:val="22"/>
-                                <w:szCs w:val="22"/>
-                              </w:rPr>
-                            </w:pPr>
-                          </w:p>
-                          <w:p>
-                            <w:pPr>
-                              <w:numPr>
-                                <w:ilvl w:val="0"/>
-                                <w:numId w:val="31"/>
-                              </w:numPr>
-                              <w:jc w:val="both"/>
-                              <w:rPr>
-                                <w:rFonts w:ascii="Calibri" w:hAnsi="Calibri" w:cs="Arial"/>
-                                <w:sz w:val="22"/>
-                                <w:szCs w:val="22"/>
-                              </w:rPr>
-                            </w:pPr>
-                            <w:hyperlink r:id="rId9" w:history="1">
-                              <w:r>
-                                <w:rPr>
-                                  <w:rStyle w:val="Hyperlink"/>
-                                  <w:rFonts w:ascii="Calibri" w:hAnsi="Calibri" w:cs="Arial"/>
-                                  <w:sz w:val="22"/>
-                                  <w:szCs w:val="22"/>
-                                </w:rPr>
-                                <w:t>Pomodoro Timer</w:t>
-                              </w:r>
-                            </w:hyperlink>
-                            <w:r>
-                              <w:rPr>
-                                <w:rFonts w:ascii="Calibri" w:hAnsi="Calibri" w:cs="Arial"/>
-                                <w:sz w:val="22"/>
-                                <w:szCs w:val="22"/>
-                              </w:rPr>
-                              <w:t xml:space="preserve">: App de gerenciamento de tempo baseado na técnica Pomodoro, desenvolvido com </w:t>
-                            </w:r>
-                            <w:proofErr w:type="spellStart"/>
-                            <w:r>
-                              <w:rPr>
-                                <w:rFonts w:ascii="Calibri" w:hAnsi="Calibri" w:cs="Arial"/>
-                                <w:b/>
-                                <w:bCs/>
-                                <w:sz w:val="22"/>
-                                <w:szCs w:val="22"/>
-                              </w:rPr>
-                              <w:t>ReactJS</w:t>
-                            </w:r>
-                            <w:proofErr w:type="spellEnd"/>
-                            <w:r>
-                              <w:rPr>
-                                <w:rFonts w:ascii="Calibri" w:hAnsi="Calibri" w:cs="Arial"/>
-                                <w:sz w:val="22"/>
-                                <w:szCs w:val="22"/>
-                              </w:rPr>
-                              <w:t>.</w:t>
-                            </w:r>
-                          </w:p>
-                          <w:p>
-                            <w:pPr>
-                              <w:jc w:val="both"/>
-                              <w:rPr>
-                                <w:rFonts w:ascii="Calibri" w:hAnsi="Calibri" w:cs="Arial"/>
-                                <w:sz w:val="22"/>
-                                <w:szCs w:val="22"/>
-                              </w:rPr>
-                            </w:pPr>
-                          </w:p>
-                          <w:p>
-                            <w:pPr>
-                              <w:numPr>
-                                <w:ilvl w:val="0"/>
-                                <w:numId w:val="31"/>
-                              </w:numPr>
-                              <w:jc w:val="both"/>
-                              <w:rPr>
-                                <w:rFonts w:ascii="Calibri" w:hAnsi="Calibri" w:cs="Arial"/>
-                                <w:sz w:val="22"/>
-                                <w:szCs w:val="22"/>
-                              </w:rPr>
-                            </w:pPr>
-                            <w:hyperlink r:id="rId10" w:history="1">
-                              <w:proofErr w:type="spellStart"/>
-                              <w:r>
-                                <w:rPr>
-                                  <w:rStyle w:val="Hyperlink"/>
-                                  <w:rFonts w:ascii="Calibri" w:hAnsi="Calibri" w:cs="Arial"/>
-                                  <w:sz w:val="22"/>
-                                  <w:szCs w:val="22"/>
-                                </w:rPr>
-                                <w:t>Password</w:t>
-                              </w:r>
-                              <w:proofErr w:type="spellEnd"/>
-                              <w:r>
-                                <w:rPr>
-                                  <w:rStyle w:val="Hyperlink"/>
-                                  <w:rFonts w:ascii="Calibri" w:hAnsi="Calibri" w:cs="Arial"/>
-                                  <w:sz w:val="22"/>
-                                  <w:szCs w:val="22"/>
-                                </w:rPr>
-                                <w:t xml:space="preserve"> </w:t>
-                              </w:r>
-                              <w:proofErr w:type="spellStart"/>
-                              <w:r>
-                                <w:rPr>
-                                  <w:rStyle w:val="Hyperlink"/>
-                                  <w:rFonts w:ascii="Calibri" w:hAnsi="Calibri" w:cs="Arial"/>
-                                  <w:sz w:val="22"/>
-                                  <w:szCs w:val="22"/>
-                                </w:rPr>
-                                <w:t>Generator</w:t>
-                              </w:r>
-                              <w:proofErr w:type="spellEnd"/>
-                            </w:hyperlink>
-                            <w:r>
-                              <w:rPr>
-                                <w:rFonts w:ascii="Calibri" w:hAnsi="Calibri" w:cs="Arial"/>
-                                <w:sz w:val="22"/>
-                                <w:szCs w:val="22"/>
-                              </w:rPr>
-                              <w:t xml:space="preserve">: Crie facilmente uma senha que atenda aos requisitos que precisa, desenvolvido com </w:t>
-                            </w:r>
-                            <w:proofErr w:type="spellStart"/>
-                            <w:r>
-                              <w:rPr>
-                                <w:rFonts w:ascii="Calibri" w:hAnsi="Calibri" w:cs="Arial"/>
-                                <w:b/>
-                                <w:bCs/>
-                                <w:sz w:val="22"/>
-                                <w:szCs w:val="22"/>
-                              </w:rPr>
-                              <w:t>ReactJS</w:t>
-                            </w:r>
-                            <w:proofErr w:type="spellEnd"/>
-                            <w:r>
-                              <w:rPr>
-                                <w:rFonts w:ascii="Calibri" w:hAnsi="Calibri" w:cs="Arial"/>
-                                <w:sz w:val="22"/>
-                                <w:szCs w:val="22"/>
-                              </w:rPr>
-                              <w:t>.</w:t>
-                            </w:r>
-                          </w:p>
-                          <w:p>
-                            <w:pPr>
-                              <w:jc w:val="both"/>
-                              <w:rPr>
-                                <w:rFonts w:ascii="Calibri" w:hAnsi="Calibri" w:cs="Arial"/>
-                                <w:sz w:val="22"/>
-                                <w:szCs w:val="22"/>
-                              </w:rPr>
-                            </w:pPr>
-                          </w:p>
-                          <w:p>
-                            <w:pPr>
-                              <w:numPr>
-                                <w:ilvl w:val="0"/>
-                                <w:numId w:val="31"/>
-                              </w:numPr>
-                              <w:jc w:val="both"/>
-                              <w:rPr>
-                                <w:rFonts w:ascii="Calibri" w:hAnsi="Calibri" w:cs="Arial"/>
-                                <w:sz w:val="22"/>
-                                <w:szCs w:val="22"/>
-                              </w:rPr>
-                            </w:pPr>
-                            <w:hyperlink r:id="rId11" w:history="1">
-                              <w:proofErr w:type="spellStart"/>
-                              <w:r>
-                                <w:rPr>
-                                  <w:rStyle w:val="Hyperlink"/>
-                                  <w:rFonts w:ascii="Calibri" w:hAnsi="Calibri" w:cs="Arial"/>
-                                  <w:sz w:val="22"/>
-                                  <w:szCs w:val="22"/>
-                                </w:rPr>
-                                <w:t>Turtle</w:t>
-                              </w:r>
-                              <w:proofErr w:type="spellEnd"/>
-                              <w:r>
-                                <w:rPr>
-                                  <w:rStyle w:val="Hyperlink"/>
-                                  <w:rFonts w:ascii="Calibri" w:hAnsi="Calibri" w:cs="Arial"/>
-                                  <w:sz w:val="22"/>
-                                  <w:szCs w:val="22"/>
-                                </w:rPr>
-                                <w:t xml:space="preserve"> </w:t>
-                              </w:r>
-                              <w:r>
-                                <w:rPr>
-                                  <w:rStyle w:val="Hyperlink"/>
-                                  <w:rFonts w:ascii="Calibri" w:hAnsi="Calibri" w:cs="Arial"/>
-                                  <w:sz w:val="22"/>
-                                  <w:szCs w:val="22"/>
-                                </w:rPr>
-                                <w:t>C</w:t>
-                              </w:r>
-                              <w:r>
-                                <w:rPr>
-                                  <w:rStyle w:val="Hyperlink"/>
-                                  <w:rFonts w:ascii="Calibri" w:hAnsi="Calibri" w:cs="Arial"/>
-                                  <w:sz w:val="22"/>
-                                  <w:szCs w:val="22"/>
-                                </w:rPr>
-                                <w:t>rossing</w:t>
-                              </w:r>
-                            </w:hyperlink>
-                            <w:r>
-                              <w:rPr>
-                                <w:rFonts w:ascii="Calibri" w:hAnsi="Calibri" w:cs="Arial"/>
-                                <w:sz w:val="22"/>
-                                <w:szCs w:val="22"/>
-                              </w:rPr>
-                              <w:t xml:space="preserve">: Ajude uma </w:t>
-                            </w:r>
-                            <w:r>
-                              <w:rPr>
-                                <w:rFonts w:ascii="Calibri" w:hAnsi="Calibri" w:cs="Arial"/>
-                                <w:sz w:val="22"/>
-                                <w:szCs w:val="22"/>
-                              </w:rPr>
-                              <w:t>tartaruga</w:t>
-                            </w:r>
-                            <w:r>
-                              <w:rPr>
-                                <w:rFonts w:ascii="Calibri" w:hAnsi="Calibri" w:cs="Arial"/>
-                                <w:sz w:val="22"/>
-                                <w:szCs w:val="22"/>
-                              </w:rPr>
-                              <w:t xml:space="preserve"> a chegar bem do outro lado da estrada, em </w:t>
-                            </w:r>
-                            <w:r>
-                              <w:rPr>
-                                <w:rFonts w:ascii="Calibri" w:hAnsi="Calibri" w:cs="Arial"/>
-                                <w:b/>
-                                <w:bCs/>
-                                <w:sz w:val="22"/>
-                                <w:szCs w:val="22"/>
-                              </w:rPr>
-                              <w:t>Python</w:t>
-                            </w:r>
-                            <w:r>
-                              <w:rPr>
-                                <w:rFonts w:ascii="Calibri" w:hAnsi="Calibri" w:cs="Arial"/>
-                                <w:sz w:val="22"/>
-                                <w:szCs w:val="22"/>
-                              </w:rPr>
-                              <w:t xml:space="preserve"> usando </w:t>
-                            </w:r>
-                            <w:proofErr w:type="spellStart"/>
-                            <w:r>
-                              <w:rPr>
-                                <w:rFonts w:ascii="Calibri" w:hAnsi="Calibri" w:cs="Arial"/>
-                                <w:b/>
-                                <w:bCs/>
-                                <w:sz w:val="22"/>
-                                <w:szCs w:val="22"/>
-                              </w:rPr>
-                              <w:t>Tkinter</w:t>
-                            </w:r>
-                            <w:proofErr w:type="spellEnd"/>
-                            <w:r>
-                              <w:rPr>
-                                <w:rFonts w:ascii="Calibri" w:hAnsi="Calibri" w:cs="Arial"/>
-                                <w:sz w:val="22"/>
-                                <w:szCs w:val="22"/>
-                              </w:rPr>
-                              <w:t>.</w:t>
-                            </w:r>
-                          </w:p>
-                          <w:p>
-                            <w:pPr>
-                              <w:jc w:val="both"/>
-                              <w:rPr>
-                                <w:rFonts w:ascii="Calibri" w:hAnsi="Calibri" w:cs="Arial"/>
-                                <w:sz w:val="22"/>
-                                <w:szCs w:val="22"/>
-                              </w:rPr>
-                            </w:pPr>
-                          </w:p>
-                          <w:p>
-                            <w:pPr>
-                              <w:ind w:left="2124" w:firstLine="708"/>
-                              <w:jc w:val="both"/>
-                              <w:rPr>
-                                <w:rFonts w:ascii="Calibri" w:hAnsi="Calibri" w:cs="Arial"/>
-                                <w:sz w:val="20"/>
-                                <w:szCs w:val="20"/>
-                              </w:rPr>
-                            </w:pPr>
-                            <w:hyperlink r:id="rId12" w:anchor="portfolio" w:history="1">
-                              <w:r>
-                                <w:rPr>
-                                  <w:rStyle w:val="Hyperlink"/>
-                                  <w:rFonts w:ascii="Calibri" w:hAnsi="Calibri" w:cs="Arial"/>
-                                  <w:sz w:val="20"/>
-                                  <w:szCs w:val="20"/>
-                                </w:rPr>
-                                <w:t>Link para outros projetos</w:t>
-                              </w:r>
-                            </w:hyperlink>
-                          </w:p>
-                        </w:txbxContent>
-                      </wps:txbx>
-                      <wps:bodyPr rot="0" vert="horz" wrap="square" lIns="91440" tIns="45720" rIns="91440" bIns="45720" anchor="t" anchorCtr="0">
-                        <a:noAutofit/>
-                      </wps:bodyPr>
-                    </wps:wsp>
-                  </a:graphicData>
-                </a:graphic>
-                <wp14:sizeRelH relativeFrom="margin">
-                  <wp14:pctWidth>0</wp14:pctWidth>
-                </wp14:sizeRelH>
-                <wp14:sizeRelV relativeFrom="margin">
-                  <wp14:pctHeight>0</wp14:pctHeight>
-                </wp14:sizeRelV>
-              </wp:anchor>
-            </w:drawing>
-          </mc:Choice>
-          <mc:Fallback>
-            <w:pict>
-              <v:shape w14:anchorId="6319383C" id="_x0000_s1028" type="#_x0000_t202" style="position:absolute;left:0;text-align:left;margin-left:-18pt;margin-top:470.25pt;width:261.75pt;height:272.3pt;z-index:251671552;visibility:visible;mso-wrap-style:square;mso-width-percent:0;mso-height-percent:0;mso-wrap-distance-left:9pt;mso-wrap-distance-top:3.6pt;mso-wrap-distance-right:9pt;mso-wrap-distance-bottom:3.6pt;mso-position-horizontal:absolute;mso-position-horizontal-relative:margin;mso-position-vertical:absolute;mso-position-vertical-relative:margin;mso-width-percent:0;mso-height-percent:0;mso-width-relative:margin;mso-height-relative:margin;v-text-anchor:top" o:gfxdata="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" stroked="f">
-                <v:textbox>
-                  <w:txbxContent>
-                    <w:p>
-                      <w:pPr>
-                        <w:pStyle w:val="Ttulo"/>
-                        <w:rPr>
-                          <w:rFonts w:ascii="Calibri" w:hAnsi="Calibri" w:cs="Arial"/>
-                          <w:iCs/>
-                          <w:sz w:val="28"/>
-                          <w:szCs w:val="22"/>
-                          <w14:shadow w14:blurRad="0" w14:dist="0" w14:dir="0" w14:sx="0" w14:sy="0" w14:kx="0" w14:ky="0" w14:algn="none">
-                            <w14:srgbClr w14:val="000000"/>
-                          </w14:shadow>
-                        </w:rPr>
-                      </w:pPr>
-                      <w:r>
-                        <w:rPr>
-                          <w:rFonts w:ascii="Calibri" w:hAnsi="Calibri" w:cs="Arial"/>
-                          <w:iCs/>
-                          <w:sz w:val="28"/>
-                          <w:szCs w:val="22"/>
-                          <w14:shadow w14:blurRad="0" w14:dist="0" w14:dir="0" w14:sx="0" w14:sy="0" w14:kx="0" w14:ky="0" w14:algn="none">
-                            <w14:srgbClr w14:val="000000"/>
-                          </w14:shadow>
-                        </w:rPr>
-                        <w:t>Projetos</w:t>
-                      </w:r>
-                    </w:p>
-                    <w:p>
-                      <w:pPr>
-                        <w:jc w:val="both"/>
-                        <w:rPr>
-                          <w:rFonts w:ascii="Calibri" w:hAnsi="Calibri" w:cs="Arial"/>
-                          <w:sz w:val="22"/>
-                          <w:szCs w:val="22"/>
-                        </w:rPr>
-                      </w:pPr>
-                    </w:p>
-                    <w:p>
-                      <w:pPr>
-                        <w:numPr>
-                          <w:ilvl w:val="0"/>
-                          <w:numId w:val="31"/>
-                        </w:numPr>
-                        <w:jc w:val="both"/>
-                        <w:rPr>
-                          <w:rFonts w:ascii="Calibri" w:hAnsi="Calibri" w:cs="Arial"/>
-                          <w:sz w:val="22"/>
-                          <w:szCs w:val="22"/>
-                        </w:rPr>
-                      </w:pPr>
-                      <w:hyperlink r:id="rId13" w:history="1">
-                        <w:r>
-                          <w:rPr>
-                            <w:rStyle w:val="Hyperlink"/>
-                            <w:rFonts w:ascii="Calibri" w:hAnsi="Calibri" w:cs="Arial"/>
-                            <w:sz w:val="22"/>
-                            <w:szCs w:val="22"/>
-                          </w:rPr>
-                          <w:t>Web Sales</w:t>
-                        </w:r>
-                      </w:hyperlink>
-                      <w:r>
-                        <w:rPr>
-                          <w:rFonts w:ascii="Calibri" w:hAnsi="Calibri" w:cs="Arial"/>
-                          <w:sz w:val="22"/>
-                          <w:szCs w:val="22"/>
-                        </w:rPr>
-                        <w:t xml:space="preserve">: Um aplicativo desenvolvido em </w:t>
-                      </w:r>
-                      <w:r>
-                        <w:rPr>
-                          <w:rFonts w:ascii="Calibri" w:hAnsi="Calibri" w:cs="Arial"/>
-                          <w:b/>
-                          <w:bCs/>
-                          <w:sz w:val="22"/>
-                          <w:szCs w:val="22"/>
-                        </w:rPr>
-                        <w:t>C# (ASP.NET MVC)</w:t>
-                      </w:r>
-                      <w:r>
-                        <w:rPr>
-                          <w:rFonts w:ascii="Calibri" w:hAnsi="Calibri" w:cs="Arial"/>
-                          <w:sz w:val="22"/>
-                          <w:szCs w:val="22"/>
-                        </w:rPr>
-                        <w:t xml:space="preserve"> para gerenciamento de vendas.</w:t>
-                      </w:r>
-                    </w:p>
-                    <w:p>
-                      <w:pPr>
-                        <w:jc w:val="both"/>
-                        <w:rPr>
-                          <w:rFonts w:ascii="Calibri" w:hAnsi="Calibri" w:cs="Arial"/>
-                          <w:sz w:val="22"/>
-                          <w:szCs w:val="22"/>
-                        </w:rPr>
-                      </w:pPr>
-                    </w:p>
-                    <w:p>
-                      <w:pPr>
-                        <w:numPr>
-                          <w:ilvl w:val="0"/>
-                          <w:numId w:val="31"/>
-                        </w:numPr>
-                        <w:jc w:val="both"/>
-                        <w:rPr>
-                          <w:rFonts w:ascii="Calibri" w:hAnsi="Calibri" w:cs="Arial"/>
-                          <w:sz w:val="22"/>
-                          <w:szCs w:val="22"/>
-                        </w:rPr>
-                      </w:pPr>
-                      <w:hyperlink r:id="rId14" w:history="1">
-                        <w:r>
-                          <w:rPr>
-                            <w:rStyle w:val="Hyperlink"/>
-                            <w:rFonts w:ascii="Calibri" w:hAnsi="Calibri" w:cs="Arial"/>
-                            <w:sz w:val="22"/>
-                            <w:szCs w:val="22"/>
-                          </w:rPr>
-                          <w:t>Pomodoro Timer</w:t>
-                        </w:r>
-                      </w:hyperlink>
-                      <w:r>
-                        <w:rPr>
-                          <w:rFonts w:ascii="Calibri" w:hAnsi="Calibri" w:cs="Arial"/>
-                          <w:sz w:val="22"/>
-                          <w:szCs w:val="22"/>
-                        </w:rPr>
-                        <w:t xml:space="preserve">: App de gerenciamento de tempo baseado na técnica Pomodoro, desenvolvido com </w:t>
-                      </w:r>
-                      <w:proofErr w:type="spellStart"/>
-                      <w:r>
-                        <w:rPr>
-                          <w:rFonts w:ascii="Calibri" w:hAnsi="Calibri" w:cs="Arial"/>
-                          <w:b/>
-                          <w:bCs/>
-                          <w:sz w:val="22"/>
-                          <w:szCs w:val="22"/>
-                        </w:rPr>
-                        <w:t>ReactJS</w:t>
-                      </w:r>
-                      <w:proofErr w:type="spellEnd"/>
-                      <w:r>
-                        <w:rPr>
-                          <w:rFonts w:ascii="Calibri" w:hAnsi="Calibri" w:cs="Arial"/>
-                          <w:sz w:val="22"/>
-                          <w:szCs w:val="22"/>
-                        </w:rPr>
-                        <w:t>.</w:t>
-                      </w:r>
-                    </w:p>
-                    <w:p>
-                      <w:pPr>
-                        <w:jc w:val="both"/>
-                        <w:rPr>
-                          <w:rFonts w:ascii="Calibri" w:hAnsi="Calibri" w:cs="Arial"/>
-                          <w:sz w:val="22"/>
-                          <w:szCs w:val="22"/>
-                        </w:rPr>
-                      </w:pPr>
-                    </w:p>
-                    <w:p>
-                      <w:pPr>
-                        <w:numPr>
-                          <w:ilvl w:val="0"/>
-                          <w:numId w:val="31"/>
-                        </w:numPr>
-                        <w:jc w:val="both"/>
-                        <w:rPr>
-                          <w:rFonts w:ascii="Calibri" w:hAnsi="Calibri" w:cs="Arial"/>
-                          <w:sz w:val="22"/>
-                          <w:szCs w:val="22"/>
-                        </w:rPr>
-                      </w:pPr>
-                      <w:hyperlink r:id="rId15" w:history="1">
-                        <w:proofErr w:type="spellStart"/>
-                        <w:r>
-                          <w:rPr>
-                            <w:rStyle w:val="Hyperlink"/>
-                            <w:rFonts w:ascii="Calibri" w:hAnsi="Calibri" w:cs="Arial"/>
-                            <w:sz w:val="22"/>
-                            <w:szCs w:val="22"/>
-                          </w:rPr>
-                          <w:t>Password</w:t>
-                        </w:r>
-                        <w:proofErr w:type="spellEnd"/>
-                        <w:r>
-                          <w:rPr>
-                            <w:rStyle w:val="Hyperlink"/>
-                            <w:rFonts w:ascii="Calibri" w:hAnsi="Calibri" w:cs="Arial"/>
-                            <w:sz w:val="22"/>
-                            <w:szCs w:val="22"/>
-                          </w:rPr>
-                          <w:t xml:space="preserve"> </w:t>
-                        </w:r>
-                        <w:proofErr w:type="spellStart"/>
-                        <w:r>
-                          <w:rPr>
-                            <w:rStyle w:val="Hyperlink"/>
-                            <w:rFonts w:ascii="Calibri" w:hAnsi="Calibri" w:cs="Arial"/>
-                            <w:sz w:val="22"/>
-                            <w:szCs w:val="22"/>
-                          </w:rPr>
-                          <w:t>Generator</w:t>
-                        </w:r>
-                        <w:proofErr w:type="spellEnd"/>
-                      </w:hyperlink>
-                      <w:r>
-                        <w:rPr>
-                          <w:rFonts w:ascii="Calibri" w:hAnsi="Calibri" w:cs="Arial"/>
-                          <w:sz w:val="22"/>
-                          <w:szCs w:val="22"/>
-                        </w:rPr>
-                        <w:t xml:space="preserve">: Crie facilmente uma senha que atenda aos requisitos que precisa, desenvolvido com </w:t>
-                      </w:r>
-                      <w:proofErr w:type="spellStart"/>
-                      <w:r>
-                        <w:rPr>
-                          <w:rFonts w:ascii="Calibri" w:hAnsi="Calibri" w:cs="Arial"/>
-                          <w:b/>
-                          <w:bCs/>
-                          <w:sz w:val="22"/>
-                          <w:szCs w:val="22"/>
-                        </w:rPr>
-                        <w:t>ReactJS</w:t>
-                      </w:r>
-                      <w:proofErr w:type="spellEnd"/>
-                      <w:r>
-                        <w:rPr>
-                          <w:rFonts w:ascii="Calibri" w:hAnsi="Calibri" w:cs="Arial"/>
-                          <w:sz w:val="22"/>
-                          <w:szCs w:val="22"/>
-                        </w:rPr>
-                        <w:t>.</w:t>
-                      </w:r>
-                    </w:p>
-                    <w:p>
-                      <w:pPr>
-                        <w:jc w:val="both"/>
-                        <w:rPr>
-                          <w:rFonts w:ascii="Calibri" w:hAnsi="Calibri" w:cs="Arial"/>
-                          <w:sz w:val="22"/>
-                          <w:szCs w:val="22"/>
-                        </w:rPr>
-                      </w:pPr>
-                    </w:p>
-                    <w:p>
-                      <w:pPr>
-                        <w:numPr>
-                          <w:ilvl w:val="0"/>
-                          <w:numId w:val="31"/>
-                        </w:numPr>
-                        <w:jc w:val="both"/>
-                        <w:rPr>
-                          <w:rFonts w:ascii="Calibri" w:hAnsi="Calibri" w:cs="Arial"/>
-                          <w:sz w:val="22"/>
-                          <w:szCs w:val="22"/>
-                        </w:rPr>
-                      </w:pPr>
-                      <w:hyperlink r:id="rId16" w:history="1">
-                        <w:proofErr w:type="spellStart"/>
-                        <w:r>
-                          <w:rPr>
-                            <w:rStyle w:val="Hyperlink"/>
-                            <w:rFonts w:ascii="Calibri" w:hAnsi="Calibri" w:cs="Arial"/>
-                            <w:sz w:val="22"/>
-                            <w:szCs w:val="22"/>
-                          </w:rPr>
-                          <w:t>Turtle</w:t>
-                        </w:r>
-                        <w:proofErr w:type="spellEnd"/>
-                        <w:r>
-                          <w:rPr>
-                            <w:rStyle w:val="Hyperlink"/>
-                            <w:rFonts w:ascii="Calibri" w:hAnsi="Calibri" w:cs="Arial"/>
-                            <w:sz w:val="22"/>
-                            <w:szCs w:val="22"/>
-                          </w:rPr>
-                          <w:t xml:space="preserve"> </w:t>
-                        </w:r>
-                        <w:r>
-                          <w:rPr>
-                            <w:rStyle w:val="Hyperlink"/>
-                            <w:rFonts w:ascii="Calibri" w:hAnsi="Calibri" w:cs="Arial"/>
-                            <w:sz w:val="22"/>
-                            <w:szCs w:val="22"/>
-                          </w:rPr>
-                          <w:t>C</w:t>
-                        </w:r>
-                        <w:r>
-                          <w:rPr>
-                            <w:rStyle w:val="Hyperlink"/>
-                            <w:rFonts w:ascii="Calibri" w:hAnsi="Calibri" w:cs="Arial"/>
-                            <w:sz w:val="22"/>
-                            <w:szCs w:val="22"/>
-                          </w:rPr>
-                          <w:t>rossing</w:t>
-                        </w:r>
-                      </w:hyperlink>
-                      <w:r>
-                        <w:rPr>
-                          <w:rFonts w:ascii="Calibri" w:hAnsi="Calibri" w:cs="Arial"/>
-                          <w:sz w:val="22"/>
-                          <w:szCs w:val="22"/>
-                        </w:rPr>
-                        <w:t xml:space="preserve">: Ajude uma </w:t>
-                      </w:r>
-                      <w:r>
-                        <w:rPr>
-                          <w:rFonts w:ascii="Calibri" w:hAnsi="Calibri" w:cs="Arial"/>
-                          <w:sz w:val="22"/>
-                          <w:szCs w:val="22"/>
-                        </w:rPr>
-                        <w:t>tartaruga</w:t>
-                      </w:r>
-                      <w:r>
-                        <w:rPr>
-                          <w:rFonts w:ascii="Calibri" w:hAnsi="Calibri" w:cs="Arial"/>
-                          <w:sz w:val="22"/>
-                          <w:szCs w:val="22"/>
-                        </w:rPr>
-                        <w:t xml:space="preserve"> a chegar bem do outro lado da estrada, em </w:t>
-                      </w:r>
-                      <w:r>
-                        <w:rPr>
-                          <w:rFonts w:ascii="Calibri" w:hAnsi="Calibri" w:cs="Arial"/>
-                          <w:b/>
-                          <w:bCs/>
-                          <w:sz w:val="22"/>
-                          <w:szCs w:val="22"/>
-                        </w:rPr>
-                        <w:t>Python</w:t>
-                      </w:r>
-                      <w:r>
-                        <w:rPr>
-                          <w:rFonts w:ascii="Calibri" w:hAnsi="Calibri" w:cs="Arial"/>
-                          <w:sz w:val="22"/>
-                          <w:szCs w:val="22"/>
-                        </w:rPr>
-                        <w:t xml:space="preserve"> usando </w:t>
-                      </w:r>
-                      <w:proofErr w:type="spellStart"/>
-                      <w:r>
-                        <w:rPr>
-                          <w:rFonts w:ascii="Calibri" w:hAnsi="Calibri" w:cs="Arial"/>
-                          <w:b/>
-                          <w:bCs/>
-                          <w:sz w:val="22"/>
-                          <w:szCs w:val="22"/>
-                        </w:rPr>
-                        <w:t>Tkinter</w:t>
-                      </w:r>
-                      <w:proofErr w:type="spellEnd"/>
-                      <w:r>
-                        <w:rPr>
-                          <w:rFonts w:ascii="Calibri" w:hAnsi="Calibri" w:cs="Arial"/>
-                          <w:sz w:val="22"/>
-                          <w:szCs w:val="22"/>
-                        </w:rPr>
-                        <w:t>.</w:t>
-                      </w:r>
-                    </w:p>
-                    <w:p>
-                      <w:pPr>
-                        <w:jc w:val="both"/>
-                        <w:rPr>
-                          <w:rFonts w:ascii="Calibri" w:hAnsi="Calibri" w:cs="Arial"/>
-                          <w:sz w:val="22"/>
-                          <w:szCs w:val="22"/>
-                        </w:rPr>
-                      </w:pPr>
-                    </w:p>
-                    <w:p>
-                      <w:pPr>
-                        <w:ind w:left="2124" w:firstLine="708"/>
-                        <w:jc w:val="both"/>
-                        <w:rPr>
-                          <w:rFonts w:ascii="Calibri" w:hAnsi="Calibri" w:cs="Arial"/>
-                          <w:sz w:val="20"/>
-                          <w:szCs w:val="20"/>
-                        </w:rPr>
-                      </w:pPr>
-                      <w:hyperlink r:id="rId17" w:anchor="portfolio" w:history="1">
-                        <w:r>
-                          <w:rPr>
-                            <w:rStyle w:val="Hyperlink"/>
-                            <w:rFonts w:ascii="Calibri" w:hAnsi="Calibri" w:cs="Arial"/>
-                            <w:sz w:val="20"/>
-                            <w:szCs w:val="20"/>
-                          </w:rPr>
-                          <w:t>Link para outros projetos</w:t>
-                        </w:r>
-                      </w:hyperlink>
-                    </w:p>
-                  </w:txbxContent>
-                </v:textbox>
-                <w10:wrap type="square" anchorx="margin" anchory="margin"/>
-              </v:shape>
-            </w:pict>
-          </mc:Fallback>
-        </mc:AlternateContent>
-      </w:r>
-      <w:r>
-        <w:rPr>
-          <w:rFonts w:ascii="Calibri" w:hAnsi="Calibri" w:cs="Calibri"/>
-          <w:noProof/>
-          <w:sz w:val="22"/>
-          <w:szCs w:val="22"/>
-        </w:rPr>
-        <mc:AlternateContent>
-          <mc:Choice Requires="wps">
-            <w:drawing>
-              <wp:anchor distT="45720" distB="45720" distL="114300" distR="114300" simplePos="0" relativeHeight="251669504" behindDoc="0" locked="0" layoutInCell="1" allowOverlap="1" wp14:anchorId="0BF21547" wp14:editId="4C5BA2A0">
-                <wp:simplePos x="0" y="0"/>
-                <wp:positionH relativeFrom="margin">
-                  <wp:posOffset>3522269</wp:posOffset>
-                </wp:positionH>
-                <wp:positionV relativeFrom="paragraph">
-                  <wp:posOffset>4920437</wp:posOffset>
-                </wp:positionV>
-                <wp:extent cx="3099435" cy="4947133"/>
-                <wp:effectExtent l="0" t="0" r="5715" b="6350"/>
-                <wp:wrapSquare wrapText="bothSides"/>
-                <wp:docPr id="1320475877" name="Caixa de Texto 2"/>
-                <wp:cNvGraphicFramePr>
-                  <a:graphicFrameLocks xmlns:a="http://schemas.openxmlformats.org/drawingml/2006/main"/>
-                </wp:cNvGraphicFramePr>
-                <a:graphic xmlns:a="http://schemas.openxmlformats.org/drawingml/2006/main">
-                  <a:graphicData uri="http://schemas.microsoft.com/office/word/2010/wordprocessingShape">
-                    <wps:wsp>
-                      <wps:cNvSpPr txBox="1">
-                        <a:spLocks noChangeArrowheads="1"/>
-                      </wps:cNvSpPr>
-                      <wps:spPr bwMode="auto">
-                        <a:xfrm>
-                          <a:off x="0" y="0"/>
-                          <a:ext cx="3099435" cy="4947133"/>
-                        </a:xfrm>
-                        <a:prstGeom prst="rect">
-                          <a:avLst/>
-                        </a:prstGeom>
-                        <a:solidFill>
-                          <a:srgbClr val="FFFFFF"/>
-                        </a:solidFill>
-                        <a:ln w="9525">
-                          <a:noFill/>
-                          <a:miter lim="800000"/>
-                          <a:headEnd/>
-                          <a:tailEnd/>
-                        </a:ln>
-                      </wps:spPr>
-                      <wps:txbx>
-                        <w:txbxContent>
-                          <w:p>
-                            <w:pPr>
-                              <w:pStyle w:val="Ttulo"/>
-                              <w:rPr>
-                                <w:rFonts w:ascii="Calibri" w:hAnsi="Calibri" w:cs="Arial"/>
-                                <w:iCs/>
-                                <w:sz w:val="28"/>
-                                <w:szCs w:val="22"/>
-                                <w14:shadow w14:blurRad="0" w14:dist="0" w14:dir="0" w14:sx="0" w14:sy="0" w14:kx="0" w14:ky="0" w14:algn="none">
-                                  <w14:srgbClr w14:val="000000"/>
-                                </w14:shadow>
-                              </w:rPr>
-                            </w:pPr>
-                            <w:r>
-                              <w:rPr>
-                                <w:rFonts w:ascii="Calibri" w:hAnsi="Calibri" w:cs="Arial"/>
-                                <w:iCs/>
-                                <w:sz w:val="28"/>
-                                <w:szCs w:val="22"/>
-                                <w14:shadow w14:blurRad="0" w14:dist="0" w14:dir="0" w14:sx="0" w14:sy="0" w14:kx="0" w14:ky="0" w14:algn="none">
-                                  <w14:srgbClr w14:val="000000"/>
-                                </w14:shadow>
-                              </w:rPr>
-                              <w:t>Formação e Competências</w:t>
-                            </w:r>
-                          </w:p>
-                          <w:p>
-                            <w:pPr>
-                              <w:pStyle w:val="PargrafodaLista"/>
-                              <w:ind w:left="644"/>
-                              <w:jc w:val="both"/>
-                              <w:rPr>
-                                <w:rFonts w:ascii="Calibri" w:hAnsi="Calibri" w:cs="Calibri"/>
-                                <w:sz w:val="22"/>
-                                <w:szCs w:val="22"/>
-                              </w:rPr>
-                            </w:pPr>
-                          </w:p>
-                          <w:p>
-                            <w:pPr>
-                              <w:pStyle w:val="PargrafodaLista"/>
-                              <w:numPr>
-                                <w:ilvl w:val="0"/>
-                                <w:numId w:val="25"/>
-                              </w:numPr>
-                              <w:ind w:left="644"/>
-                              <w:jc w:val="both"/>
-                              <w:rPr>
-                                <w:rFonts w:ascii="Calibri" w:hAnsi="Calibri" w:cs="Calibri"/>
-                                <w:sz w:val="22"/>
-                                <w:szCs w:val="22"/>
-                                <w:lang w:val="en-US"/>
-                              </w:rPr>
-                            </w:pPr>
-                            <w:r>
-                              <w:rPr>
-                                <w:rFonts w:ascii="Calibri" w:hAnsi="Calibri" w:cs="Calibri"/>
-                                <w:sz w:val="22"/>
-                                <w:szCs w:val="22"/>
-                                <w:lang w:val="en-US"/>
-                              </w:rPr>
-                              <w:t>The Complete 2023</w:t>
-                            </w:r>
-                            <w:r>
-                              <w:rPr>
-                                <w:rFonts w:ascii="Calibri" w:hAnsi="Calibri" w:cs="Calibri"/>
-                                <w:sz w:val="22"/>
-                                <w:szCs w:val="22"/>
-                                <w:lang w:val="en-US"/>
-                              </w:rPr>
-                              <w:t xml:space="preserve"> </w:t>
-                            </w:r>
-                            <w:r>
-                              <w:rPr>
-                                <w:rFonts w:ascii="Calibri" w:hAnsi="Calibri" w:cs="Calibri"/>
-                                <w:sz w:val="22"/>
-                                <w:szCs w:val="22"/>
-                                <w:lang w:val="en-US"/>
-                              </w:rPr>
-                              <w:t>Web Development Bootcamp</w:t>
-                            </w:r>
-                          </w:p>
-                          <w:p>
-                            <w:pPr>
-                              <w:pStyle w:val="PargrafodaLista"/>
-                              <w:ind w:left="644"/>
-                              <w:jc w:val="both"/>
-                              <w:rPr>
-                                <w:rFonts w:ascii="Calibri" w:hAnsi="Calibri" w:cs="Calibri"/>
-                                <w:sz w:val="22"/>
-                                <w:szCs w:val="22"/>
-                              </w:rPr>
-                            </w:pPr>
-                            <w:r>
-                              <w:rPr>
-                                <w:rFonts w:ascii="Calibri" w:hAnsi="Calibri" w:cs="Calibri"/>
-                                <w:sz w:val="22"/>
-                                <w:szCs w:val="22"/>
-                                <w:lang w:val="en-US"/>
-                              </w:rPr>
-                              <w:t xml:space="preserve">- Udemy – Dra. </w:t>
-                            </w:r>
-                            <w:proofErr w:type="spellStart"/>
-                            <w:r>
-                              <w:rPr>
-                                <w:rFonts w:ascii="Calibri" w:hAnsi="Calibri" w:cs="Calibri"/>
-                                <w:sz w:val="22"/>
-                                <w:szCs w:val="22"/>
-                              </w:rPr>
-                              <w:t>Angela</w:t>
-                            </w:r>
-                            <w:proofErr w:type="spellEnd"/>
-                            <w:r>
-                              <w:rPr>
-                                <w:rFonts w:ascii="Calibri" w:hAnsi="Calibri" w:cs="Calibri"/>
-                                <w:sz w:val="22"/>
-                                <w:szCs w:val="22"/>
-                              </w:rPr>
-                              <w:t xml:space="preserve"> Yu.</w:t>
-                            </w:r>
-                          </w:p>
-                          <w:p>
-                            <w:pPr>
-                              <w:pStyle w:val="PargrafodaLista"/>
-                              <w:ind w:left="644"/>
-                              <w:jc w:val="both"/>
-                              <w:rPr>
-                                <w:rFonts w:ascii="Calibri" w:hAnsi="Calibri" w:cs="Calibri"/>
-                                <w:sz w:val="22"/>
-                                <w:szCs w:val="22"/>
-                              </w:rPr>
-                            </w:pPr>
-                            <w:r>
-                              <w:rPr>
-                                <w:rFonts w:ascii="Calibri" w:hAnsi="Calibri" w:cs="Calibri"/>
-                                <w:sz w:val="22"/>
-                                <w:szCs w:val="22"/>
-                              </w:rPr>
-                              <w:t xml:space="preserve">- </w:t>
-                            </w:r>
-                            <w:r>
-                              <w:rPr>
-                                <w:rFonts w:ascii="Calibri" w:hAnsi="Calibri" w:cs="Calibri"/>
-                                <w:sz w:val="22"/>
-                                <w:szCs w:val="22"/>
-                              </w:rPr>
-                              <w:t>Em andamento.</w:t>
-                            </w:r>
-                          </w:p>
-                          <w:p>
-                            <w:pPr>
-                              <w:pStyle w:val="PargrafodaLista"/>
-                              <w:ind w:left="644"/>
-                              <w:jc w:val="both"/>
-                              <w:rPr>
-                                <w:rFonts w:ascii="Calibri" w:hAnsi="Calibri" w:cs="Calibri"/>
-                                <w:sz w:val="22"/>
-                                <w:szCs w:val="22"/>
-                              </w:rPr>
-                            </w:pPr>
-                          </w:p>
-                          <w:p>
-                            <w:pPr>
-                              <w:pStyle w:val="PargrafodaLista"/>
-                              <w:numPr>
-                                <w:ilvl w:val="0"/>
-                                <w:numId w:val="25"/>
-                              </w:numPr>
-                              <w:ind w:left="644"/>
-                              <w:jc w:val="both"/>
-                              <w:rPr>
-                                <w:rFonts w:ascii="Calibri" w:hAnsi="Calibri" w:cs="Calibri"/>
-                                <w:sz w:val="22"/>
-                                <w:szCs w:val="22"/>
-                              </w:rPr>
-                            </w:pPr>
-                            <w:r>
-                              <w:rPr>
-                                <w:rFonts w:ascii="Calibri" w:hAnsi="Calibri" w:cs="Calibri"/>
-                                <w:sz w:val="22"/>
-                                <w:szCs w:val="22"/>
-                              </w:rPr>
-                              <w:t xml:space="preserve">C# Curso Completo: Do Básico ao Avançado </w:t>
-                            </w:r>
-                            <w:r>
-                              <w:rPr>
-                                <w:rFonts w:ascii="Calibri" w:hAnsi="Calibri" w:cs="Calibri"/>
-                                <w:sz w:val="22"/>
-                                <w:szCs w:val="22"/>
-                              </w:rPr>
-                              <w:t>-</w:t>
-                            </w:r>
-                            <w:r>
-                              <w:rPr>
-                                <w:rFonts w:ascii="Calibri" w:hAnsi="Calibri" w:cs="Calibri"/>
-                                <w:sz w:val="22"/>
-                                <w:szCs w:val="22"/>
-                              </w:rPr>
-                              <w:t xml:space="preserve"> </w:t>
-                            </w:r>
-                            <w:proofErr w:type="spellStart"/>
-                            <w:r>
-                              <w:rPr>
-                                <w:rFonts w:ascii="Calibri" w:hAnsi="Calibri" w:cs="Calibri"/>
-                                <w:sz w:val="22"/>
-                                <w:szCs w:val="22"/>
-                              </w:rPr>
-                              <w:t>Udemy</w:t>
-                            </w:r>
-                            <w:proofErr w:type="spellEnd"/>
-                            <w:r>
-                              <w:rPr>
-                                <w:rFonts w:ascii="Calibri" w:hAnsi="Calibri" w:cs="Calibri"/>
-                                <w:sz w:val="22"/>
-                                <w:szCs w:val="22"/>
-                              </w:rPr>
-                              <w:t xml:space="preserve"> – Leonardo Leitão.</w:t>
-                            </w:r>
-                          </w:p>
-                          <w:p>
-                            <w:pPr>
-                              <w:pStyle w:val="PargrafodaLista"/>
-                              <w:ind w:left="644"/>
-                              <w:jc w:val="both"/>
-                              <w:rPr>
-                                <w:rFonts w:ascii="Calibri" w:hAnsi="Calibri" w:cs="Calibri"/>
-                                <w:sz w:val="22"/>
-                                <w:szCs w:val="22"/>
-                              </w:rPr>
-                            </w:pPr>
-                            <w:r>
-                              <w:rPr>
-                                <w:rFonts w:ascii="Calibri" w:hAnsi="Calibri" w:cs="Calibri"/>
-                                <w:sz w:val="22"/>
-                                <w:szCs w:val="22"/>
-                              </w:rPr>
-                              <w:t xml:space="preserve">- </w:t>
-                            </w:r>
-                            <w:r>
-                              <w:rPr>
-                                <w:rFonts w:ascii="Calibri" w:hAnsi="Calibri" w:cs="Calibri"/>
-                                <w:sz w:val="22"/>
-                                <w:szCs w:val="22"/>
-                              </w:rPr>
-                              <w:t>Concluído</w:t>
-                            </w:r>
-                            <w:r>
-                              <w:rPr>
-                                <w:rFonts w:ascii="Calibri" w:hAnsi="Calibri" w:cs="Calibri"/>
-                                <w:sz w:val="22"/>
-                                <w:szCs w:val="22"/>
-                              </w:rPr>
-                              <w:t xml:space="preserve"> em 07/2023</w:t>
-                            </w:r>
-                            <w:r>
-                              <w:rPr>
-                                <w:rFonts w:ascii="Calibri" w:hAnsi="Calibri" w:cs="Calibri"/>
-                                <w:sz w:val="22"/>
-                                <w:szCs w:val="22"/>
-                              </w:rPr>
-                              <w:t>.</w:t>
-                            </w:r>
-                          </w:p>
-                          <w:p>
-                            <w:pPr>
-                              <w:pStyle w:val="PargrafodaLista"/>
-                              <w:ind w:left="644"/>
-                              <w:jc w:val="both"/>
-                              <w:rPr>
-                                <w:rFonts w:ascii="Calibri" w:hAnsi="Calibri" w:cs="Calibri"/>
-                                <w:sz w:val="22"/>
-                                <w:szCs w:val="22"/>
-                                <w:lang w:val="en-US"/>
-                              </w:rPr>
-                            </w:pPr>
-                          </w:p>
-                          <w:p>
-                            <w:pPr>
-                              <w:pStyle w:val="Corpodetexto"/>
-                              <w:numPr>
-                                <w:ilvl w:val="0"/>
-                                <w:numId w:val="25"/>
-                              </w:numPr>
-                              <w:tabs>
-                                <w:tab w:val="left" w:pos="284"/>
-                                <w:tab w:val="left" w:pos="360"/>
-                              </w:tabs>
-                              <w:ind w:left="644"/>
-                              <w:jc w:val="both"/>
-                              <w:rPr>
-                                <w:rFonts w:ascii="Calibri" w:hAnsi="Calibri" w:cs="Arial"/>
-                                <w:sz w:val="22"/>
-                                <w:szCs w:val="22"/>
-                              </w:rPr>
-                            </w:pPr>
-                            <w:r>
-                              <w:rPr>
-                                <w:rFonts w:ascii="Calibri" w:hAnsi="Calibri" w:cs="Arial"/>
-                                <w:sz w:val="22"/>
-                                <w:szCs w:val="22"/>
-                              </w:rPr>
-                              <w:t>Superior de Tecnologia em Análise e Desenvolvimento de Sistema</w:t>
-                            </w:r>
-                          </w:p>
-                          <w:p>
-                            <w:pPr>
-                              <w:pStyle w:val="Corpodetexto"/>
-                              <w:tabs>
-                                <w:tab w:val="left" w:pos="284"/>
-                                <w:tab w:val="left" w:pos="360"/>
-                              </w:tabs>
-                              <w:ind w:left="644"/>
-                              <w:jc w:val="both"/>
-                              <w:rPr>
-                                <w:rFonts w:ascii="Calibri" w:hAnsi="Calibri" w:cs="Arial"/>
-                                <w:sz w:val="22"/>
-                                <w:szCs w:val="22"/>
-                              </w:rPr>
-                            </w:pPr>
-                            <w:r>
-                              <w:rPr>
-                                <w:rFonts w:ascii="Calibri" w:hAnsi="Calibri" w:cs="Calibri"/>
-                                <w:sz w:val="22"/>
-                                <w:szCs w:val="22"/>
-                              </w:rPr>
-                              <w:t xml:space="preserve">- </w:t>
-                            </w:r>
-                            <w:r>
-                              <w:rPr>
-                                <w:rFonts w:ascii="Calibri" w:hAnsi="Calibri" w:cs="Arial"/>
-                                <w:sz w:val="22"/>
-                                <w:szCs w:val="22"/>
-                              </w:rPr>
-                              <w:t>Faculdade Anhanguera</w:t>
-                            </w:r>
-                          </w:p>
-                          <w:p>
-                            <w:pPr>
-                              <w:pStyle w:val="Corpodetexto"/>
-                              <w:tabs>
-                                <w:tab w:val="left" w:pos="284"/>
-                                <w:tab w:val="left" w:pos="360"/>
-                              </w:tabs>
-                              <w:ind w:left="644"/>
-                              <w:jc w:val="both"/>
-                              <w:rPr>
-                                <w:rFonts w:ascii="Calibri" w:hAnsi="Calibri" w:cs="Arial"/>
-                                <w:sz w:val="22"/>
-                                <w:szCs w:val="22"/>
-                              </w:rPr>
-                            </w:pPr>
-                            <w:r>
-                              <w:rPr>
-                                <w:rFonts w:ascii="Calibri" w:hAnsi="Calibri" w:cs="Arial"/>
-                                <w:sz w:val="22"/>
-                                <w:szCs w:val="22"/>
-                              </w:rPr>
-                              <w:t>-</w:t>
-                            </w:r>
-                            <w:r>
-                              <w:rPr>
-                                <w:rFonts w:ascii="Calibri" w:hAnsi="Calibri" w:cs="Arial"/>
-                                <w:sz w:val="22"/>
-                                <w:szCs w:val="22"/>
-                              </w:rPr>
-                              <w:t xml:space="preserve"> </w:t>
-                            </w:r>
-                            <w:r>
-                              <w:rPr>
-                                <w:rFonts w:ascii="Calibri" w:hAnsi="Calibri" w:cs="Arial"/>
-                                <w:sz w:val="22"/>
-                                <w:szCs w:val="22"/>
-                              </w:rPr>
-                              <w:t>P</w:t>
-                            </w:r>
-                            <w:r>
-                              <w:rPr>
-                                <w:rFonts w:ascii="Calibri" w:hAnsi="Calibri" w:cs="Arial"/>
-                                <w:sz w:val="22"/>
-                                <w:szCs w:val="22"/>
-                              </w:rPr>
-                              <w:t>revisão de conclusão em 07/2025.</w:t>
-                            </w:r>
-                          </w:p>
-                          <w:p>
-                            <w:pPr>
-                              <w:pStyle w:val="Corpodetexto"/>
-                              <w:tabs>
-                                <w:tab w:val="left" w:pos="284"/>
-                                <w:tab w:val="left" w:pos="360"/>
-                              </w:tabs>
-                              <w:ind w:left="644"/>
-                              <w:jc w:val="both"/>
-                              <w:rPr>
-                                <w:rFonts w:ascii="Calibri" w:hAnsi="Calibri" w:cs="Arial"/>
-                                <w:sz w:val="22"/>
-                                <w:szCs w:val="22"/>
-                              </w:rPr>
-                            </w:pPr>
-                          </w:p>
-                          <w:p>
-                            <w:pPr>
-                              <w:pStyle w:val="Corpodetexto"/>
-                              <w:numPr>
-                                <w:ilvl w:val="0"/>
-                                <w:numId w:val="25"/>
-                              </w:numPr>
-                              <w:tabs>
-                                <w:tab w:val="left" w:pos="284"/>
-                                <w:tab w:val="left" w:pos="360"/>
-                              </w:tabs>
-                              <w:ind w:left="644"/>
-                              <w:jc w:val="both"/>
-                              <w:rPr>
-                                <w:rFonts w:ascii="Calibri" w:hAnsi="Calibri" w:cs="Arial"/>
-                                <w:sz w:val="22"/>
-                                <w:szCs w:val="22"/>
-                              </w:rPr>
-                            </w:pPr>
-                            <w:r>
-                              <w:rPr>
-                                <w:rFonts w:ascii="Calibri" w:hAnsi="Calibri" w:cs="Arial"/>
-                                <w:sz w:val="22"/>
-                                <w:szCs w:val="22"/>
-                              </w:rPr>
-                              <w:t>Pós-graduação em Tributação e Negócios</w:t>
-                            </w:r>
-                          </w:p>
-                          <w:p>
-                            <w:pPr>
-                              <w:pStyle w:val="Corpodetexto"/>
-                              <w:tabs>
-                                <w:tab w:val="left" w:pos="284"/>
-                                <w:tab w:val="left" w:pos="360"/>
-                              </w:tabs>
-                              <w:ind w:left="644"/>
-                              <w:jc w:val="both"/>
-                              <w:rPr>
-                                <w:rFonts w:ascii="Calibri" w:hAnsi="Calibri" w:cs="Arial"/>
-                                <w:sz w:val="22"/>
-                                <w:szCs w:val="22"/>
-                              </w:rPr>
-                            </w:pPr>
-                            <w:r>
-                              <w:rPr>
-                                <w:rFonts w:ascii="Calibri" w:hAnsi="Calibri" w:cs="Arial"/>
-                                <w:sz w:val="22"/>
-                                <w:szCs w:val="22"/>
-                              </w:rPr>
-                              <w:t xml:space="preserve">- </w:t>
-                            </w:r>
-                            <w:r>
-                              <w:rPr>
-                                <w:rFonts w:ascii="Calibri" w:hAnsi="Calibri" w:cs="Arial"/>
-                                <w:sz w:val="22"/>
-                                <w:szCs w:val="22"/>
-                              </w:rPr>
-                              <w:t>Universidade Presbiteriana Mackenzie</w:t>
-                            </w:r>
-                            <w:r>
-                              <w:rPr>
-                                <w:rFonts w:ascii="Calibri" w:hAnsi="Calibri" w:cs="Arial"/>
-                                <w:sz w:val="22"/>
-                                <w:szCs w:val="22"/>
-                              </w:rPr>
-                              <w:t>.</w:t>
-                            </w:r>
-                          </w:p>
-                          <w:p>
-                            <w:pPr>
-                              <w:pStyle w:val="Corpodetexto"/>
-                              <w:tabs>
-                                <w:tab w:val="left" w:pos="284"/>
-                                <w:tab w:val="left" w:pos="360"/>
-                              </w:tabs>
-                              <w:ind w:left="644"/>
-                              <w:jc w:val="both"/>
-                              <w:rPr>
-                                <w:rFonts w:ascii="Calibri" w:hAnsi="Calibri" w:cs="Arial"/>
-                                <w:sz w:val="22"/>
-                                <w:szCs w:val="22"/>
-                              </w:rPr>
-                            </w:pPr>
-                            <w:r>
-                              <w:rPr>
-                                <w:rFonts w:ascii="Calibri" w:hAnsi="Calibri" w:cs="Arial"/>
-                                <w:sz w:val="22"/>
-                                <w:szCs w:val="22"/>
-                              </w:rPr>
-                              <w:t xml:space="preserve">- </w:t>
-                            </w:r>
-                            <w:r>
-                              <w:rPr>
-                                <w:rFonts w:ascii="Calibri" w:hAnsi="Calibri" w:cs="Arial"/>
-                                <w:sz w:val="22"/>
-                                <w:szCs w:val="22"/>
-                              </w:rPr>
-                              <w:t>Concluído em 07/2022.</w:t>
-                            </w:r>
-                          </w:p>
-                          <w:p>
-                            <w:pPr>
-                              <w:pStyle w:val="Corpodetexto"/>
-                              <w:tabs>
-                                <w:tab w:val="left" w:pos="284"/>
-                                <w:tab w:val="left" w:pos="360"/>
-                              </w:tabs>
-                              <w:ind w:left="644"/>
-                              <w:jc w:val="both"/>
-                              <w:rPr>
-                                <w:rFonts w:ascii="Calibri" w:hAnsi="Calibri" w:cs="Arial"/>
-                                <w:sz w:val="22"/>
-                                <w:szCs w:val="22"/>
-                              </w:rPr>
-                            </w:pPr>
-                          </w:p>
-                          <w:p>
-                            <w:pPr>
-                              <w:pStyle w:val="Corpodetexto"/>
-                              <w:numPr>
-                                <w:ilvl w:val="0"/>
-                                <w:numId w:val="25"/>
-                              </w:numPr>
-                              <w:tabs>
-                                <w:tab w:val="left" w:pos="284"/>
-                                <w:tab w:val="left" w:pos="360"/>
-                              </w:tabs>
-                              <w:ind w:left="644"/>
-                              <w:jc w:val="both"/>
-                              <w:rPr>
-                                <w:rFonts w:ascii="Calibri" w:hAnsi="Calibri" w:cs="Arial"/>
-                                <w:sz w:val="22"/>
-                                <w:szCs w:val="22"/>
-                              </w:rPr>
-                            </w:pPr>
-                            <w:r>
-                              <w:rPr>
-                                <w:rFonts w:ascii="Calibri" w:hAnsi="Calibri" w:cs="Arial"/>
-                                <w:sz w:val="22"/>
-                                <w:szCs w:val="22"/>
-                              </w:rPr>
-                              <w:t>Bacharel em Ciências Contábeis</w:t>
-                            </w:r>
-                          </w:p>
-                          <w:p>
-                            <w:pPr>
-                              <w:pStyle w:val="Corpodetexto"/>
-                              <w:tabs>
-                                <w:tab w:val="left" w:pos="284"/>
-                                <w:tab w:val="left" w:pos="360"/>
-                              </w:tabs>
-                              <w:ind w:left="644"/>
-                              <w:jc w:val="both"/>
-                              <w:rPr>
-                                <w:rFonts w:ascii="Calibri" w:hAnsi="Calibri" w:cs="Arial"/>
-                                <w:sz w:val="22"/>
-                                <w:szCs w:val="22"/>
-                              </w:rPr>
-                            </w:pPr>
-                            <w:r>
-                              <w:rPr>
-                                <w:rFonts w:ascii="Calibri" w:hAnsi="Calibri" w:cs="Arial"/>
-                                <w:sz w:val="22"/>
-                                <w:szCs w:val="22"/>
-                              </w:rPr>
-                              <w:t>-</w:t>
-                            </w:r>
-                            <w:r>
-                              <w:rPr>
-                                <w:rFonts w:ascii="Calibri" w:hAnsi="Calibri" w:cs="Arial"/>
-                                <w:sz w:val="22"/>
-                                <w:szCs w:val="22"/>
-                              </w:rPr>
-                              <w:t xml:space="preserve"> Universidade Estácio de Sá.</w:t>
-                            </w:r>
-                          </w:p>
-                          <w:p>
-                            <w:pPr>
-                              <w:pStyle w:val="Corpodetexto"/>
-                              <w:tabs>
-                                <w:tab w:val="left" w:pos="284"/>
-                                <w:tab w:val="left" w:pos="360"/>
-                              </w:tabs>
-                              <w:ind w:left="644"/>
-                              <w:jc w:val="both"/>
-                              <w:rPr>
-                                <w:rFonts w:ascii="Calibri" w:hAnsi="Calibri" w:cs="Arial"/>
-                                <w:sz w:val="22"/>
-                                <w:szCs w:val="22"/>
-                              </w:rPr>
-                            </w:pPr>
-                            <w:r>
-                              <w:rPr>
-                                <w:rFonts w:ascii="Calibri" w:hAnsi="Calibri" w:cs="Arial"/>
-                                <w:sz w:val="22"/>
-                                <w:szCs w:val="22"/>
-                              </w:rPr>
-                              <w:t>-</w:t>
-                            </w:r>
-                            <w:r>
-                              <w:rPr>
-                                <w:rFonts w:ascii="Calibri" w:hAnsi="Calibri" w:cs="Arial"/>
-                                <w:sz w:val="22"/>
-                                <w:szCs w:val="22"/>
-                              </w:rPr>
-                              <w:t xml:space="preserve"> Concluído em 09/2016.</w:t>
-                            </w:r>
-                          </w:p>
-                          <w:p>
-                            <w:pPr>
-                              <w:pStyle w:val="Corpodetexto"/>
-                              <w:tabs>
-                                <w:tab w:val="left" w:pos="284"/>
-                                <w:tab w:val="left" w:pos="360"/>
-                              </w:tabs>
-                              <w:ind w:left="644"/>
-                              <w:jc w:val="both"/>
-                              <w:rPr>
-                                <w:rFonts w:ascii="Calibri" w:hAnsi="Calibri" w:cs="Arial"/>
-                                <w:sz w:val="22"/>
-                                <w:szCs w:val="22"/>
-                              </w:rPr>
-                            </w:pPr>
-                          </w:p>
-                          <w:p>
-                            <w:pPr>
-                              <w:pStyle w:val="PargrafodaLista"/>
-                              <w:numPr>
-                                <w:ilvl w:val="0"/>
-                                <w:numId w:val="18"/>
-                              </w:numPr>
-                              <w:ind w:left="644"/>
-                              <w:jc w:val="both"/>
-                              <w:rPr>
-                                <w:rFonts w:ascii="Calibri" w:hAnsi="Calibri" w:cs="Calibri"/>
-                                <w:sz w:val="22"/>
-                                <w:szCs w:val="22"/>
-                              </w:rPr>
-                            </w:pPr>
-                            <w:r>
-                              <w:rPr>
-                                <w:rFonts w:ascii="Calibri" w:hAnsi="Calibri" w:cs="Calibri"/>
-                                <w:sz w:val="22"/>
-                                <w:szCs w:val="22"/>
-                              </w:rPr>
-                              <w:t xml:space="preserve">Inglês Nível </w:t>
-                            </w:r>
-                            <w:r>
-                              <w:rPr>
-                                <w:rFonts w:ascii="Calibri" w:hAnsi="Calibri" w:cs="Calibri"/>
-                                <w:sz w:val="22"/>
-                                <w:szCs w:val="22"/>
-                              </w:rPr>
-                              <w:t>Avançado</w:t>
-                            </w:r>
-                          </w:p>
-                          <w:p>
-                            <w:pPr>
-                              <w:pStyle w:val="PargrafodaLista"/>
-                              <w:ind w:left="360"/>
-                              <w:jc w:val="both"/>
-                              <w:rPr>
-                                <w:rFonts w:ascii="Calibri" w:hAnsi="Calibri" w:cs="Calibri"/>
-                                <w:sz w:val="22"/>
-                                <w:szCs w:val="22"/>
-                              </w:rPr>
-                            </w:pPr>
-                          </w:p>
-                        </w:txbxContent>
-                      </wps:txbx>
-                      <wps:bodyPr rot="0" vert="horz" wrap="square" lIns="91440" tIns="45720" rIns="91440" bIns="45720" anchor="t" anchorCtr="0">
-                        <a:noAutofit/>
-                      </wps:bodyPr>
-                    </wps:wsp>
-                  </a:graphicData>
-                </a:graphic>
-                <wp14:sizeRelH relativeFrom="margin">
-                  <wp14:pctWidth>0</wp14:pctWidth>
-                </wp14:sizeRelH>
-                <wp14:sizeRelV relativeFrom="margin">
-                  <wp14:pctHeight>0</wp14:pctHeight>
-                </wp14:sizeRelV>
-              </wp:anchor>
-            </w:drawing>
-          </mc:Choice>
-          <mc:Fallback>
-            <w:pict>
-              <v:shape w14:anchorId="0BF21547" id="_x0000_s1029" type="#_x0000_t202" style="position:absolute;left:0;text-align:left;margin-left:277.35pt;margin-top:387.45pt;width:244.05pt;height:389.55pt;z-index:251669504;visibility:visible;mso-wrap-style:square;mso-width-percent:0;mso-height-percent:0;mso-wrap-distance-left:9pt;mso-wrap-distance-top:3.6pt;mso-wrap-distance-right:9pt;mso-wrap-distance-bottom:3.6pt;mso-position-horizontal:absolute;mso-position-horizontal-relative:margin;mso-position-vertical:absolute;mso-position-vertical-relative:text;mso-width-percent:0;mso-height-percent:0;mso-width-relative:margin;mso-height-relative:margin;v-text-anchor:top" o:gfxdata="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" stroked="f">
-                <v:textbox>
-                  <w:txbxContent>
-                    <w:p>
-                      <w:pPr>
-                        <w:pStyle w:val="Ttulo"/>
-                        <w:rPr>
-                          <w:rFonts w:ascii="Calibri" w:hAnsi="Calibri" w:cs="Arial"/>
-                          <w:iCs/>
-                          <w:sz w:val="28"/>
-                          <w:szCs w:val="22"/>
-                          <w14:shadow w14:blurRad="0" w14:dist="0" w14:dir="0" w14:sx="0" w14:sy="0" w14:kx="0" w14:ky="0" w14:algn="none">
-                            <w14:srgbClr w14:val="000000"/>
-                          </w14:shadow>
-                        </w:rPr>
-                      </w:pPr>
-                      <w:r>
-                        <w:rPr>
-                          <w:rFonts w:ascii="Calibri" w:hAnsi="Calibri" w:cs="Arial"/>
-                          <w:iCs/>
-                          <w:sz w:val="28"/>
-                          <w:szCs w:val="22"/>
-                          <w14:shadow w14:blurRad="0" w14:dist="0" w14:dir="0" w14:sx="0" w14:sy="0" w14:kx="0" w14:ky="0" w14:algn="none">
-                            <w14:srgbClr w14:val="000000"/>
-                          </w14:shadow>
-                        </w:rPr>
-                        <w:t>Formação e Competências</w:t>
-                      </w:r>
-                    </w:p>
-                    <w:p>
-                      <w:pPr>
-                        <w:pStyle w:val="PargrafodaLista"/>
-                        <w:ind w:left="644"/>
-                        <w:jc w:val="both"/>
-                        <w:rPr>
-                          <w:rFonts w:ascii="Calibri" w:hAnsi="Calibri" w:cs="Calibri"/>
-                          <w:sz w:val="22"/>
-                          <w:szCs w:val="22"/>
-                        </w:rPr>
-                      </w:pPr>
-                    </w:p>
-                    <w:p>
-                      <w:pPr>
-                        <w:pStyle w:val="PargrafodaLista"/>
-                        <w:numPr>
-                          <w:ilvl w:val="0"/>
-                          <w:numId w:val="25"/>
-                        </w:numPr>
-                        <w:ind w:left="644"/>
-                        <w:jc w:val="both"/>
-                        <w:rPr>
-                          <w:rFonts w:ascii="Calibri" w:hAnsi="Calibri" w:cs="Calibri"/>
-                          <w:sz w:val="22"/>
-                          <w:szCs w:val="22"/>
-                          <w:lang w:val="en-US"/>
-                        </w:rPr>
-                      </w:pPr>
-                      <w:r>
-                        <w:rPr>
-                          <w:rFonts w:ascii="Calibri" w:hAnsi="Calibri" w:cs="Calibri"/>
-                          <w:sz w:val="22"/>
-                          <w:szCs w:val="22"/>
-                          <w:lang w:val="en-US"/>
-                        </w:rPr>
-                        <w:t>The Complete 2023</w:t>
-                      </w:r>
-                      <w:r>
-                        <w:rPr>
-                          <w:rFonts w:ascii="Calibri" w:hAnsi="Calibri" w:cs="Calibri"/>
-                          <w:sz w:val="22"/>
-                          <w:szCs w:val="22"/>
-                          <w:lang w:val="en-US"/>
-                        </w:rPr>
-                        <w:t xml:space="preserve"> </w:t>
-                      </w:r>
-                      <w:r>
-                        <w:rPr>
-                          <w:rFonts w:ascii="Calibri" w:hAnsi="Calibri" w:cs="Calibri"/>
-                          <w:sz w:val="22"/>
-                          <w:szCs w:val="22"/>
-                          <w:lang w:val="en-US"/>
-                        </w:rPr>
-                        <w:t>Web Development Bootcamp</w:t>
-                      </w:r>
-                    </w:p>
-                    <w:p>
-                      <w:pPr>
-                        <w:pStyle w:val="PargrafodaLista"/>
-                        <w:ind w:left="644"/>
-                        <w:jc w:val="both"/>
-                        <w:rPr>
-                          <w:rFonts w:ascii="Calibri" w:hAnsi="Calibri" w:cs="Calibri"/>
-                          <w:sz w:val="22"/>
-                          <w:szCs w:val="22"/>
-                        </w:rPr>
-                      </w:pPr>
-                      <w:r>
-                        <w:rPr>
-                          <w:rFonts w:ascii="Calibri" w:hAnsi="Calibri" w:cs="Calibri"/>
-                          <w:sz w:val="22"/>
-                          <w:szCs w:val="22"/>
-                          <w:lang w:val="en-US"/>
-                        </w:rPr>
-                        <w:t xml:space="preserve">- Udemy – Dra. </w:t>
-                      </w:r>
-                      <w:proofErr w:type="spellStart"/>
-                      <w:r>
-                        <w:rPr>
-                          <w:rFonts w:ascii="Calibri" w:hAnsi="Calibri" w:cs="Calibri"/>
-                          <w:sz w:val="22"/>
-                          <w:szCs w:val="22"/>
-                        </w:rPr>
-                        <w:t>Angela</w:t>
-                      </w:r>
-                      <w:proofErr w:type="spellEnd"/>
-                      <w:r>
-                        <w:rPr>
-                          <w:rFonts w:ascii="Calibri" w:hAnsi="Calibri" w:cs="Calibri"/>
-                          <w:sz w:val="22"/>
-                          <w:szCs w:val="22"/>
-                        </w:rPr>
-                        <w:t xml:space="preserve"> Yu.</w:t>
-                      </w:r>
-                    </w:p>
-                    <w:p>
-                      <w:pPr>
-                        <w:pStyle w:val="PargrafodaLista"/>
-                        <w:ind w:left="644"/>
-                        <w:jc w:val="both"/>
-                        <w:rPr>
-                          <w:rFonts w:ascii="Calibri" w:hAnsi="Calibri" w:cs="Calibri"/>
-                          <w:sz w:val="22"/>
-                          <w:szCs w:val="22"/>
-                        </w:rPr>
-                      </w:pPr>
-                      <w:r>
-                        <w:rPr>
-                          <w:rFonts w:ascii="Calibri" w:hAnsi="Calibri" w:cs="Calibri"/>
-                          <w:sz w:val="22"/>
-                          <w:szCs w:val="22"/>
-                        </w:rPr>
-                        <w:t xml:space="preserve">- </w:t>
-                      </w:r>
-                      <w:r>
-                        <w:rPr>
-                          <w:rFonts w:ascii="Calibri" w:hAnsi="Calibri" w:cs="Calibri"/>
-                          <w:sz w:val="22"/>
-                          <w:szCs w:val="22"/>
-                        </w:rPr>
-                        <w:t>Em andamento.</w:t>
-                      </w:r>
-                    </w:p>
-                    <w:p>
-                      <w:pPr>
-                        <w:pStyle w:val="PargrafodaLista"/>
-                        <w:ind w:left="644"/>
-                        <w:jc w:val="both"/>
-                        <w:rPr>
-                          <w:rFonts w:ascii="Calibri" w:hAnsi="Calibri" w:cs="Calibri"/>
-                          <w:sz w:val="22"/>
-                          <w:szCs w:val="22"/>
-                        </w:rPr>
-                      </w:pPr>
-                    </w:p>
-                    <w:p>
-                      <w:pPr>
-                        <w:pStyle w:val="PargrafodaLista"/>
-                        <w:numPr>
-                          <w:ilvl w:val="0"/>
-                          <w:numId w:val="25"/>
-                        </w:numPr>
-                        <w:ind w:left="644"/>
-                        <w:jc w:val="both"/>
-                        <w:rPr>
-                          <w:rFonts w:ascii="Calibri" w:hAnsi="Calibri" w:cs="Calibri"/>
-                          <w:sz w:val="22"/>
-                          <w:szCs w:val="22"/>
-                        </w:rPr>
-                      </w:pPr>
-                      <w:r>
-                        <w:rPr>
-                          <w:rFonts w:ascii="Calibri" w:hAnsi="Calibri" w:cs="Calibri"/>
-                          <w:sz w:val="22"/>
-                          <w:szCs w:val="22"/>
-                        </w:rPr>
-                        <w:t xml:space="preserve">C# Curso Completo: Do Básico ao Avançado </w:t>
-                      </w:r>
-                      <w:r>
-                        <w:rPr>
-                          <w:rFonts w:ascii="Calibri" w:hAnsi="Calibri" w:cs="Calibri"/>
-                          <w:sz w:val="22"/>
-                          <w:szCs w:val="22"/>
-                        </w:rPr>
-                        <w:t>-</w:t>
-                      </w:r>
-                      <w:r>
-                        <w:rPr>
-                          <w:rFonts w:ascii="Calibri" w:hAnsi="Calibri" w:cs="Calibri"/>
-                          <w:sz w:val="22"/>
-                          <w:szCs w:val="22"/>
-                        </w:rPr>
-                        <w:t xml:space="preserve"> </w:t>
-                      </w:r>
-                      <w:proofErr w:type="spellStart"/>
-                      <w:r>
-                        <w:rPr>
-                          <w:rFonts w:ascii="Calibri" w:hAnsi="Calibri" w:cs="Calibri"/>
-                          <w:sz w:val="22"/>
-                          <w:szCs w:val="22"/>
-                        </w:rPr>
-                        <w:t>Udemy</w:t>
-                      </w:r>
-                      <w:proofErr w:type="spellEnd"/>
-                      <w:r>
-                        <w:rPr>
-                          <w:rFonts w:ascii="Calibri" w:hAnsi="Calibri" w:cs="Calibri"/>
-                          <w:sz w:val="22"/>
-                          <w:szCs w:val="22"/>
-                        </w:rPr>
-                        <w:t xml:space="preserve"> – Leonardo Leitão.</w:t>
-                      </w:r>
-                    </w:p>
-                    <w:p>
-                      <w:pPr>
-                        <w:pStyle w:val="PargrafodaLista"/>
-                        <w:ind w:left="644"/>
-                        <w:jc w:val="both"/>
-                        <w:rPr>
-                          <w:rFonts w:ascii="Calibri" w:hAnsi="Calibri" w:cs="Calibri"/>
-                          <w:sz w:val="22"/>
-                          <w:szCs w:val="22"/>
-                        </w:rPr>
-                      </w:pPr>
-                      <w:r>
-                        <w:rPr>
-                          <w:rFonts w:ascii="Calibri" w:hAnsi="Calibri" w:cs="Calibri"/>
-                          <w:sz w:val="22"/>
-                          <w:szCs w:val="22"/>
-                        </w:rPr>
-                        <w:t xml:space="preserve">- </w:t>
-                      </w:r>
-                      <w:r>
-                        <w:rPr>
-                          <w:rFonts w:ascii="Calibri" w:hAnsi="Calibri" w:cs="Calibri"/>
-                          <w:sz w:val="22"/>
-                          <w:szCs w:val="22"/>
-                        </w:rPr>
-                        <w:t>Concluído</w:t>
-                      </w:r>
-                      <w:r>
-                        <w:rPr>
-                          <w:rFonts w:ascii="Calibri" w:hAnsi="Calibri" w:cs="Calibri"/>
-                          <w:sz w:val="22"/>
-                          <w:szCs w:val="22"/>
-                        </w:rPr>
-                        <w:t xml:space="preserve"> em 07/2023</w:t>
-                      </w:r>
-                      <w:r>
-                        <w:rPr>
-                          <w:rFonts w:ascii="Calibri" w:hAnsi="Calibri" w:cs="Calibri"/>
-                          <w:sz w:val="22"/>
-                          <w:szCs w:val="22"/>
-                        </w:rPr>
-                        <w:t>.</w:t>
-                      </w:r>
-                    </w:p>
-                    <w:p>
-                      <w:pPr>
-                        <w:pStyle w:val="PargrafodaLista"/>
-                        <w:ind w:left="644"/>
-                        <w:jc w:val="both"/>
-                        <w:rPr>
-                          <w:rFonts w:ascii="Calibri" w:hAnsi="Calibri" w:cs="Calibri"/>
-                          <w:sz w:val="22"/>
-                          <w:szCs w:val="22"/>
-                          <w:lang w:val="en-US"/>
-                        </w:rPr>
-                      </w:pPr>
-                    </w:p>
-                    <w:p>
-                      <w:pPr>
-                        <w:pStyle w:val="Corpodetexto"/>
-                        <w:numPr>
-                          <w:ilvl w:val="0"/>
-                          <w:numId w:val="25"/>
-                        </w:numPr>
-                        <w:tabs>
-                          <w:tab w:val="left" w:pos="284"/>
-                          <w:tab w:val="left" w:pos="360"/>
-                        </w:tabs>
-                        <w:ind w:left="644"/>
-                        <w:jc w:val="both"/>
-                        <w:rPr>
-                          <w:rFonts w:ascii="Calibri" w:hAnsi="Calibri" w:cs="Arial"/>
-                          <w:sz w:val="22"/>
-                          <w:szCs w:val="22"/>
-                        </w:rPr>
-                      </w:pPr>
-                      <w:r>
-                        <w:rPr>
-                          <w:rFonts w:ascii="Calibri" w:hAnsi="Calibri" w:cs="Arial"/>
-                          <w:sz w:val="22"/>
-                          <w:szCs w:val="22"/>
-                        </w:rPr>
-                        <w:t>Superior de Tecnologia em Análise e Desenvolvimento de Sistema</w:t>
-                      </w:r>
-                    </w:p>
-                    <w:p>
-                      <w:pPr>
-                        <w:pStyle w:val="Corpodetexto"/>
-                        <w:tabs>
-                          <w:tab w:val="left" w:pos="284"/>
-                          <w:tab w:val="left" w:pos="360"/>
-                        </w:tabs>
-                        <w:ind w:left="644"/>
-                        <w:jc w:val="both"/>
-                        <w:rPr>
-                          <w:rFonts w:ascii="Calibri" w:hAnsi="Calibri" w:cs="Arial"/>
-                          <w:sz w:val="22"/>
-                          <w:szCs w:val="22"/>
-                        </w:rPr>
-                      </w:pPr>
-                      <w:r>
-                        <w:rPr>
-                          <w:rFonts w:ascii="Calibri" w:hAnsi="Calibri" w:cs="Calibri"/>
-                          <w:sz w:val="22"/>
-                          <w:szCs w:val="22"/>
-                        </w:rPr>
-                        <w:t xml:space="preserve">- </w:t>
-                      </w:r>
-                      <w:r>
-                        <w:rPr>
-                          <w:rFonts w:ascii="Calibri" w:hAnsi="Calibri" w:cs="Arial"/>
-                          <w:sz w:val="22"/>
-                          <w:szCs w:val="22"/>
-                        </w:rPr>
-                        <w:t>Faculdade Anhanguera</w:t>
-                      </w:r>
-                    </w:p>
-                    <w:p>
-                      <w:pPr>
-                        <w:pStyle w:val="Corpodetexto"/>
-                        <w:tabs>
-                          <w:tab w:val="left" w:pos="284"/>
-                          <w:tab w:val="left" w:pos="360"/>
-                        </w:tabs>
-                        <w:ind w:left="644"/>
-                        <w:jc w:val="both"/>
-                        <w:rPr>
-                          <w:rFonts w:ascii="Calibri" w:hAnsi="Calibri" w:cs="Arial"/>
-                          <w:sz w:val="22"/>
-                          <w:szCs w:val="22"/>
-                        </w:rPr>
-                      </w:pPr>
-                      <w:r>
-                        <w:rPr>
-                          <w:rFonts w:ascii="Calibri" w:hAnsi="Calibri" w:cs="Arial"/>
-                          <w:sz w:val="22"/>
-                          <w:szCs w:val="22"/>
-                        </w:rPr>
-                        <w:t>-</w:t>
-                      </w:r>
-                      <w:r>
-                        <w:rPr>
-                          <w:rFonts w:ascii="Calibri" w:hAnsi="Calibri" w:cs="Arial"/>
-                          <w:sz w:val="22"/>
-                          <w:szCs w:val="22"/>
-                        </w:rPr>
-                        <w:t xml:space="preserve"> </w:t>
-                      </w:r>
-                      <w:r>
-                        <w:rPr>
-                          <w:rFonts w:ascii="Calibri" w:hAnsi="Calibri" w:cs="Arial"/>
-                          <w:sz w:val="22"/>
-                          <w:szCs w:val="22"/>
-                        </w:rPr>
-                        <w:t>P</w:t>
-                      </w:r>
-                      <w:r>
-                        <w:rPr>
-                          <w:rFonts w:ascii="Calibri" w:hAnsi="Calibri" w:cs="Arial"/>
-                          <w:sz w:val="22"/>
-                          <w:szCs w:val="22"/>
-                        </w:rPr>
-                        <w:t>revisão de conclusão em 07/2025.</w:t>
-                      </w:r>
-                    </w:p>
-                    <w:p>
-                      <w:pPr>
-                        <w:pStyle w:val="Corpodetexto"/>
-                        <w:tabs>
-                          <w:tab w:val="left" w:pos="284"/>
-                          <w:tab w:val="left" w:pos="360"/>
-                        </w:tabs>
-                        <w:ind w:left="644"/>
-                        <w:jc w:val="both"/>
-                        <w:rPr>
-                          <w:rFonts w:ascii="Calibri" w:hAnsi="Calibri" w:cs="Arial"/>
-                          <w:sz w:val="22"/>
-                          <w:szCs w:val="22"/>
-                        </w:rPr>
-                      </w:pPr>
-                    </w:p>
-                    <w:p>
-                      <w:pPr>
-                        <w:pStyle w:val="Corpodetexto"/>
-                        <w:numPr>
-                          <w:ilvl w:val="0"/>
-                          <w:numId w:val="25"/>
-                        </w:numPr>
-                        <w:tabs>
-                          <w:tab w:val="left" w:pos="284"/>
-                          <w:tab w:val="left" w:pos="360"/>
-                        </w:tabs>
-                        <w:ind w:left="644"/>
-                        <w:jc w:val="both"/>
-                        <w:rPr>
-                          <w:rFonts w:ascii="Calibri" w:hAnsi="Calibri" w:cs="Arial"/>
-                          <w:sz w:val="22"/>
-                          <w:szCs w:val="22"/>
-                        </w:rPr>
-                      </w:pPr>
-                      <w:r>
-                        <w:rPr>
-                          <w:rFonts w:ascii="Calibri" w:hAnsi="Calibri" w:cs="Arial"/>
-                          <w:sz w:val="22"/>
-                          <w:szCs w:val="22"/>
-                        </w:rPr>
-                        <w:t>Pós-graduação em Tributação e Negócios</w:t>
-                      </w:r>
-                    </w:p>
-                    <w:p>
-                      <w:pPr>
-                        <w:pStyle w:val="Corpodetexto"/>
-                        <w:tabs>
-                          <w:tab w:val="left" w:pos="284"/>
-                          <w:tab w:val="left" w:pos="360"/>
-                        </w:tabs>
-                        <w:ind w:left="644"/>
-                        <w:jc w:val="both"/>
-                        <w:rPr>
-                          <w:rFonts w:ascii="Calibri" w:hAnsi="Calibri" w:cs="Arial"/>
-                          <w:sz w:val="22"/>
-                          <w:szCs w:val="22"/>
-                        </w:rPr>
-                      </w:pPr>
-                      <w:r>
-                        <w:rPr>
-                          <w:rFonts w:ascii="Calibri" w:hAnsi="Calibri" w:cs="Arial"/>
-                          <w:sz w:val="22"/>
-                          <w:szCs w:val="22"/>
-                        </w:rPr>
-                        <w:t xml:space="preserve">- </w:t>
-                      </w:r>
-                      <w:r>
-                        <w:rPr>
-                          <w:rFonts w:ascii="Calibri" w:hAnsi="Calibri" w:cs="Arial"/>
-                          <w:sz w:val="22"/>
-                          <w:szCs w:val="22"/>
-                        </w:rPr>
-                        <w:t>Universidade Presbiteriana Mackenzie</w:t>
-                      </w:r>
-                      <w:r>
-                        <w:rPr>
-                          <w:rFonts w:ascii="Calibri" w:hAnsi="Calibri" w:cs="Arial"/>
-                          <w:sz w:val="22"/>
-                          <w:szCs w:val="22"/>
-                        </w:rPr>
-                        <w:t>.</w:t>
-                      </w:r>
-                    </w:p>
-                    <w:p>
-                      <w:pPr>
-                        <w:pStyle w:val="Corpodetexto"/>
-                        <w:tabs>
-                          <w:tab w:val="left" w:pos="284"/>
-                          <w:tab w:val="left" w:pos="360"/>
-                        </w:tabs>
-                        <w:ind w:left="644"/>
-                        <w:jc w:val="both"/>
-                        <w:rPr>
-                          <w:rFonts w:ascii="Calibri" w:hAnsi="Calibri" w:cs="Arial"/>
-                          <w:sz w:val="22"/>
-                          <w:szCs w:val="22"/>
-                        </w:rPr>
-                      </w:pPr>
-                      <w:r>
-                        <w:rPr>
-                          <w:rFonts w:ascii="Calibri" w:hAnsi="Calibri" w:cs="Arial"/>
-                          <w:sz w:val="22"/>
-                          <w:szCs w:val="22"/>
-                        </w:rPr>
-                        <w:t xml:space="preserve">- </w:t>
-                      </w:r>
-                      <w:r>
-                        <w:rPr>
-                          <w:rFonts w:ascii="Calibri" w:hAnsi="Calibri" w:cs="Arial"/>
-                          <w:sz w:val="22"/>
-                          <w:szCs w:val="22"/>
-                        </w:rPr>
-                        <w:t>Concluído em 07/2022.</w:t>
-                      </w:r>
-                    </w:p>
-                    <w:p>
-                      <w:pPr>
-                        <w:pStyle w:val="Corpodetexto"/>
-                        <w:tabs>
-                          <w:tab w:val="left" w:pos="284"/>
-                          <w:tab w:val="left" w:pos="360"/>
-                        </w:tabs>
-                        <w:ind w:left="644"/>
-                        <w:jc w:val="both"/>
-                        <w:rPr>
-                          <w:rFonts w:ascii="Calibri" w:hAnsi="Calibri" w:cs="Arial"/>
-                          <w:sz w:val="22"/>
-                          <w:szCs w:val="22"/>
-                        </w:rPr>
-                      </w:pPr>
-                    </w:p>
-                    <w:p>
-                      <w:pPr>
-                        <w:pStyle w:val="Corpodetexto"/>
-                        <w:numPr>
-                          <w:ilvl w:val="0"/>
-                          <w:numId w:val="25"/>
-                        </w:numPr>
-                        <w:tabs>
-                          <w:tab w:val="left" w:pos="284"/>
-                          <w:tab w:val="left" w:pos="360"/>
-                        </w:tabs>
-                        <w:ind w:left="644"/>
-                        <w:jc w:val="both"/>
-                        <w:rPr>
-                          <w:rFonts w:ascii="Calibri" w:hAnsi="Calibri" w:cs="Arial"/>
-                          <w:sz w:val="22"/>
-                          <w:szCs w:val="22"/>
-                        </w:rPr>
-                      </w:pPr>
-                      <w:r>
-                        <w:rPr>
-                          <w:rFonts w:ascii="Calibri" w:hAnsi="Calibri" w:cs="Arial"/>
-                          <w:sz w:val="22"/>
-                          <w:szCs w:val="22"/>
-                        </w:rPr>
-                        <w:t>Bacharel em Ciências Contábeis</w:t>
-                      </w:r>
-                    </w:p>
-                    <w:p>
-                      <w:pPr>
-                        <w:pStyle w:val="Corpodetexto"/>
-                        <w:tabs>
-                          <w:tab w:val="left" w:pos="284"/>
-                          <w:tab w:val="left" w:pos="360"/>
-                        </w:tabs>
-                        <w:ind w:left="644"/>
-                        <w:jc w:val="both"/>
-                        <w:rPr>
-                          <w:rFonts w:ascii="Calibri" w:hAnsi="Calibri" w:cs="Arial"/>
-                          <w:sz w:val="22"/>
-                          <w:szCs w:val="22"/>
-                        </w:rPr>
-                      </w:pPr>
-                      <w:r>
-                        <w:rPr>
-                          <w:rFonts w:ascii="Calibri" w:hAnsi="Calibri" w:cs="Arial"/>
-                          <w:sz w:val="22"/>
-                          <w:szCs w:val="22"/>
-                        </w:rPr>
-                        <w:t>-</w:t>
-                      </w:r>
-                      <w:r>
-                        <w:rPr>
-                          <w:rFonts w:ascii="Calibri" w:hAnsi="Calibri" w:cs="Arial"/>
-                          <w:sz w:val="22"/>
-                          <w:szCs w:val="22"/>
-                        </w:rPr>
-                        <w:t xml:space="preserve"> Universidade Estácio de Sá.</w:t>
-                      </w:r>
-                    </w:p>
-                    <w:p>
-                      <w:pPr>
-                        <w:pStyle w:val="Corpodetexto"/>
-                        <w:tabs>
-                          <w:tab w:val="left" w:pos="284"/>
-                          <w:tab w:val="left" w:pos="360"/>
-                        </w:tabs>
-                        <w:ind w:left="644"/>
-                        <w:jc w:val="both"/>
-                        <w:rPr>
-                          <w:rFonts w:ascii="Calibri" w:hAnsi="Calibri" w:cs="Arial"/>
-                          <w:sz w:val="22"/>
-                          <w:szCs w:val="22"/>
-                        </w:rPr>
-                      </w:pPr>
-                      <w:r>
-                        <w:rPr>
-                          <w:rFonts w:ascii="Calibri" w:hAnsi="Calibri" w:cs="Arial"/>
-                          <w:sz w:val="22"/>
-                          <w:szCs w:val="22"/>
-                        </w:rPr>
-                        <w:t>-</w:t>
-                      </w:r>
-                      <w:r>
-                        <w:rPr>
-                          <w:rFonts w:ascii="Calibri" w:hAnsi="Calibri" w:cs="Arial"/>
-                          <w:sz w:val="22"/>
-                          <w:szCs w:val="22"/>
-                        </w:rPr>
-                        <w:t xml:space="preserve"> Concluído em 09/2016.</w:t>
-                      </w:r>
-                    </w:p>
-                    <w:p>
-                      <w:pPr>
-                        <w:pStyle w:val="Corpodetexto"/>
-                        <w:tabs>
-                          <w:tab w:val="left" w:pos="284"/>
-                          <w:tab w:val="left" w:pos="360"/>
-                        </w:tabs>
-                        <w:ind w:left="644"/>
-                        <w:jc w:val="both"/>
-                        <w:rPr>
-                          <w:rFonts w:ascii="Calibri" w:hAnsi="Calibri" w:cs="Arial"/>
-                          <w:sz w:val="22"/>
-                          <w:szCs w:val="22"/>
-                        </w:rPr>
-                      </w:pPr>
-                    </w:p>
-                    <w:p>
-                      <w:pPr>
-                        <w:pStyle w:val="PargrafodaLista"/>
-                        <w:numPr>
-                          <w:ilvl w:val="0"/>
-                          <w:numId w:val="18"/>
-                        </w:numPr>
-                        <w:ind w:left="644"/>
-                        <w:jc w:val="both"/>
-                        <w:rPr>
-                          <w:rFonts w:ascii="Calibri" w:hAnsi="Calibri" w:cs="Calibri"/>
-                          <w:sz w:val="22"/>
-                          <w:szCs w:val="22"/>
-                        </w:rPr>
-                      </w:pPr>
-                      <w:r>
-                        <w:rPr>
-                          <w:rFonts w:ascii="Calibri" w:hAnsi="Calibri" w:cs="Calibri"/>
-                          <w:sz w:val="22"/>
-                          <w:szCs w:val="22"/>
-                        </w:rPr>
-                        <w:t xml:space="preserve">Inglês Nível </w:t>
-                      </w:r>
-                      <w:r>
-                        <w:rPr>
-                          <w:rFonts w:ascii="Calibri" w:hAnsi="Calibri" w:cs="Calibri"/>
-                          <w:sz w:val="22"/>
-                          <w:szCs w:val="22"/>
-                        </w:rPr>
-                        <w:t>Avançado</w:t>
-                      </w:r>
-                    </w:p>
-                    <w:p>
-                      <w:pPr>
-                        <w:pStyle w:val="PargrafodaLista"/>
-                        <w:ind w:left="360"/>
-                        <w:jc w:val="both"/>
-                        <w:rPr>
-                          <w:rFonts w:ascii="Calibri" w:hAnsi="Calibri" w:cs="Calibri"/>
-                          <w:sz w:val="22"/>
-                          <w:szCs w:val="22"/>
-                        </w:rPr>
-                      </w:pPr>
-                    </w:p>
-                  </w:txbxContent>
-                </v:textbox>
-                <w10:wrap type="square" anchorx="margin"/>
               </v:shape>
             </w:pict>
           </mc:Fallback>
@@ -4768,14 +5058,6 @@
             </w:pict>
           </mc:Fallback>
         </mc:AlternateContent>
-      </w:r>
-      <w:r>
-        <w:rPr>
-          <w:rFonts w:ascii="Calibri" w:hAnsi="Calibri" w:cs="Calibri"/>
-          <w:sz w:val="22"/>
-          <w:szCs w:val="22"/>
-        </w:rPr>
-        <w:t>b</w:t>
       </w:r>
     </w:p>
     <w:sectPr>
@@ -9192,7 +9474,6 @@
   <w:style w:type="character" w:default="1" w:styleId="Fontepargpadro">
     <w:name w:val="Default Paragraph Font"/>
     <w:uiPriority w:val="1"/>
-    <w:semiHidden/>
     <w:unhideWhenUsed/>
   </w:style>
   <w:style w:type="table" w:default="1" w:styleId="Tabelanormal">
@@ -9219,6 +9500,7 @@
   <w:style w:type="paragraph" w:styleId="Corpodetexto">
     <w:name w:val="Body Text"/>
     <w:basedOn w:val="Normal"/>
+    <w:link w:val="CorpodetextoChar"/>
     <w:rsid w:val="0072155F"/>
     <w:rPr>
       <w:sz w:val="28"/>
@@ -9336,6 +9618,15 @@
           <w14:alpha w14:val="60000"/>
         </w14:srgbClr>
       </w14:shadow>
+    </w:rPr>
+  </w:style>
+  <w:style w:type="character" w:customStyle="1" w:styleId="CorpodetextoChar">
+    <w:name w:val="Corpo de texto Char"/>
+    <w:basedOn w:val="Fontepargpadro"/>
+    <w:link w:val="Corpodetexto"/>
+    <w:rsid w:val="006B2490"/>
+    <w:rPr>
+      <w:sz w:val="28"/>
     </w:rPr>
   </w:style>
 </w:styles>

</xml_diff>